<commit_message>
its late, im tired
</commit_message>
<xml_diff>
--- a/Chapters/BachmeierNDIS9901.ch1.docx
+++ b/Chapters/BachmeierNDIS9901.ch1.docx
@@ -397,11 +397,7 @@
         <w:t xml:space="preserve">Personal privacy, logistical complexity, ethical considerations, and economic overhead impede researching these solutions. Patients are hesitant to let academics record and persist their behaviors through real-time video monitoring technology. Furthermore, results are difficult to reproduce or extend. </w:t>
       </w:r>
     </w:p>
-    <w:p>
-      <w:pPr>
-        <w:pStyle w:val="Heading2"/>
-      </w:pPr>
-    </w:p>
+    <w:p/>
     <w:p>
       <w:pPr>
         <w:pStyle w:val="Heading2"/>
@@ -423,18 +419,49 @@
         <w:t xml:space="preserve"> for studying human behavior in privacy-sensitive contexts.</w:t>
       </w:r>
       <w:r>
-        <w:t xml:space="preserve"> It aims to deliver this capability utilizing humanoid constructs within a realistic physics simulation process. This approach could enable future researchers to assess their CV algorithms’ performance across diverse subjects rapidly. </w:t>
+        <w:t xml:space="preserve"> It aims to deliver this capability utilizing humanoid constructs within a realistic physics simulation process.</w:t>
+      </w:r>
+      <w:r>
+        <w:t xml:space="preserve"> </w:t>
+      </w:r>
+      <w:r>
+        <w:t xml:space="preserve">This approach could enable future researchers to assess their CV algorithms’ performance across diverse subjects rapidly. </w:t>
       </w:r>
     </w:p>
     <w:p>
       <w:r>
         <w:t>Unlike humans, virtual actors are devoid of privacy and safety concerns while also duplicating economically. Furthermore, researchers can make their results reproducible externally through standard software change management procedures.</w:t>
       </w:r>
+      <w:r>
+        <w:t xml:space="preserve"> These properties are directly applicable to </w:t>
+      </w:r>
+      <w:r>
+        <w:t xml:space="preserve">lowering the barrier for investigating </w:t>
+      </w:r>
+      <w:r>
+        <w:t>scenarios such as elderly and special needs care.</w:t>
+      </w:r>
     </w:p>
     <w:p>
       <w:r>
         <w:tab/>
-        <w:t xml:space="preserve">This study will build a simulation process using existing artifacts from open-source and industry-standard tooling. </w:t>
+      </w:r>
+      <w:r>
+        <w:t>Next, the study demonstrates an implementation of critical aspects of the methodology. This step involves loading open-source Motion Capture (</w:t>
+      </w:r>
+      <w:proofErr w:type="spellStart"/>
+      <w:r>
+        <w:t>MoCap</w:t>
+      </w:r>
+      <w:proofErr w:type="spellEnd"/>
+      <w:r>
+        <w:t>) animation sequences into the virtual world. Next, cameras will monitor the actor’s behaviors and predict its intent. Those intents will drive CPS virtual devices to mitigate any undesirable states, such as the patient has fallen or must perform a routine task (e.g., take medication). Lastly, the assessment process varies the actor’s configuration (e.g., weight, height, and flexibility). This feature set is essential to validate the AI/ML and CPS solutions generalizability.</w:t>
+      </w:r>
+    </w:p>
+    <w:p>
+      <w:r>
+        <w:tab/>
+        <w:t>Third, the study will identify mechanisms for scaling the simulation process over more extensive data sets. This assessment would consider scenarios such as increasing the action space, public cloud processing, and varying noise levels. The objective of this thought process is to determine future research areas and the next steps for commercialization. It is beyond the scope of this research project to deliver a production-grade simulation process, as the critical components are the research approach and demonstration of its application.</w:t>
       </w:r>
     </w:p>
     <w:p>
@@ -453,7 +480,7 @@
       </w:pPr>
       <w:r>
         <w:lastRenderedPageBreak/>
-        <w:t>Purpose of the Study</w:t>
+        <w:t>Introduction to Theoretical Framework</w:t>
       </w:r>
     </w:p>
     <w:p>
@@ -461,52 +488,19 @@
         <w:ind w:firstLine="720"/>
       </w:pPr>
       <w:r>
-        <w:t xml:space="preserve">This constructive research demonstrates a simulation procedure for collecting human data in private and sensitive contexts. It aims to show this capability by combining various artifacts under the real-world scenario of elderly and special needs care. These existing artifacts include resources spanning </w:t>
-      </w:r>
-      <w:proofErr w:type="spellStart"/>
-      <w:r>
-        <w:t>MoCap</w:t>
-      </w:r>
-      <w:proofErr w:type="spellEnd"/>
-      <w:r>
-        <w:t xml:space="preserve"> databases, physics simulators, and AI/ML CV algorithms. While this specific project examines elderly care, the implications are generalizable to other scenarios. Those scenarios encompass childcare (e.g., babysitting), school safety systems, and virtual office secretary situations, to name a few. Beyond privacy, the approach applies to high-risk health and safety research. For example, it would be challenging to set numerous apartments ablaze to assess an evacuation procedure. However, actors can perform animation sequences within virtual environments and enable researchers to observe those behaviors.</w:t>
-      </w:r>
-    </w:p>
-    <w:p>
-      <w:pPr>
-        <w:ind w:firstLine="720"/>
-      </w:pPr>
-      <w:r>
-        <w:t>Building these capabilities and verifying them at scale is challenging. First, the research must find patients willing to share continuous in-home video streams. In addition to the privacy concerns, it would be difficult for others to reproduce the findings. Third, validating the solution against numerous home layouts requires significant effort. Lastly, purchasing and configuring hardware components is prohibitively expensive in terms of time and money (</w:t>
-      </w:r>
-      <w:proofErr w:type="spellStart"/>
-      <w:r>
-        <w:t>Elloumi</w:t>
-      </w:r>
-      <w:proofErr w:type="spellEnd"/>
-      <w:r>
-        <w:t xml:space="preserve"> et al., 2020; Das et al., 2019). This project mitigates these issues through a virtual world simulation process.</w:t>
-      </w:r>
-    </w:p>
-    <w:p>
-      <w:pPr>
-        <w:ind w:firstLine="720"/>
-      </w:pPr>
-      <w:r>
-        <w:t>The Robot Operating System (ROS) is a framework for writing robot software</w:t>
+        <w:t>Design-science is a research methodology that creates purposeful artifacts and applies them to study a phenomenon</w:t>
       </w:r>
       <w:sdt>
         <w:sdtPr>
-          <w:id w:val="833652271"/>
+          <w:id w:val="-974756760"/>
           <w:citation/>
         </w:sdtPr>
-        <w:sdtEndPr/>
         <w:sdtContent>
           <w:r>
             <w:fldChar w:fldCharType="begin"/>
           </w:r>
           <w:r>
-            <w:instrText xml:space="preserve"> CITATION Sta18 \l 1033 </w:instrText>
+            <w:instrText xml:space="preserve"> CITATION Hev04 \l 1033 </w:instrText>
           </w:r>
           <w:r>
             <w:fldChar w:fldCharType="separate"/>
@@ -515,7 +509,7 @@
             <w:rPr>
               <w:noProof/>
             </w:rPr>
-            <w:t xml:space="preserve"> (Stanford Artificial Intelligence Laboratory et al., 2018)</w:t>
+            <w:t xml:space="preserve"> (Hevner, March, Park, &amp; Ram, 2004)</w:t>
           </w:r>
           <w:r>
             <w:fldChar w:fldCharType="end"/>
@@ -523,85 +517,67 @@
         </w:sdtContent>
       </w:sdt>
       <w:r>
-        <w:t>.</w:t>
-      </w:r>
-      <w:r>
-        <w:t xml:space="preserve"> It exposes features for rapidly designing complex cyber-physical interactions through a Message Passing Interface (MPI). The meta-operating system integrates with physics engines (e.g., Gazebo) and machine learning platforms (e.g., </w:t>
+        <w:t xml:space="preserve">. </w:t>
+      </w:r>
+      <w:r>
+        <w:t>Both academic and business communities employ this method as a standard approach to Information Technology and Communication (IT&amp;C) problems (</w:t>
       </w:r>
       <w:proofErr w:type="spellStart"/>
       <w:r>
-        <w:t>OpenAI</w:t>
+        <w:t>Peffers</w:t>
       </w:r>
       <w:proofErr w:type="spellEnd"/>
       <w:r>
-        <w:t xml:space="preserve"> Gym). Additionally, developers can package these tools into containerized workloads </w:t>
-      </w:r>
-      <w:r>
-        <w:lastRenderedPageBreak/>
-        <w:t>and leverage public cloud services (e.g., Amazon Web Services and Microsoft Azure). The cloud enables researchers to validate their designs in numerous world permutations efficiently and economically. Furthermore, the software can test situations that are not practical or feasible within the physical world (e.g., set the kitchen ablaze). Together, these different technologies culminate into an elegant solution that monitors, predicts, and responds in real-time to patient needs.</w:t>
-      </w:r>
-    </w:p>
-    <w:p>
-      <w:pPr>
-        <w:ind w:firstLine="720"/>
-      </w:pPr>
-      <w:r>
-        <w:t>This dissertation leverages these tools to implement an intelligent home simulation environment. Next, it will populate the virtual home with ROS devices and sensors to observe and respond to ROS actors (patients). The actors will perform animation sequences based on motion-capture records. Lastly, the researcher will assess the observations and responses against the labeled data. While this specific test scenario focuses on elderly care, the solution is broadly applicable to any Cyber-Physical simulation.</w:t>
-      </w:r>
-    </w:p>
-    <w:p>
-      <w:pPr>
+        <w:t xml:space="preserve"> et al., 2007; </w:t>
+      </w:r>
+      <w:proofErr w:type="spellStart"/>
+      <w:r>
+        <w:t>Bryar</w:t>
+      </w:r>
+      <w:proofErr w:type="spellEnd"/>
+      <w:r>
+        <w:t xml:space="preserve"> &amp; </w:t>
+      </w:r>
+      <w:proofErr w:type="spellStart"/>
+      <w:r>
+        <w:t>Carr</w:t>
+      </w:r>
+      <w:proofErr w:type="spellEnd"/>
+      <w:r>
+        <w:t>, 2021). It comes with well-defined guidelines (see Table 1) to implement a three-phased procedure.</w:t>
+      </w:r>
+      <w:r>
+        <w:t xml:space="preserve"> First, the researcher(s) must identify a domain-specific challenge. Next, that researcher creates artifacts that study this phenomenon. Third, those artifacts assess the topic and communicate answers to the research questions.</w:t>
+      </w:r>
+    </w:p>
+    <w:p>
+      <w:pPr>
+        <w:pStyle w:val="Caption"/>
+      </w:pPr>
+      <w:r>
+        <w:t xml:space="preserve">Table </w:t>
+      </w:r>
+      <w:r>
+        <w:fldChar w:fldCharType="begin"/>
+      </w:r>
+      <w:r>
+        <w:instrText xml:space="preserve"> SEQ Table \* ARABIC </w:instrText>
+      </w:r>
+      <w:r>
+        <w:fldChar w:fldCharType="separate"/>
+      </w:r>
+      <w:r>
         <w:rPr>
-          <w:b/>
+          <w:noProof/>
         </w:rPr>
-      </w:pPr>
-      <w:r>
-        <w:br w:type="page"/>
-      </w:r>
-    </w:p>
-    <w:p>
-      <w:pPr>
-        <w:pStyle w:val="Heading2"/>
-      </w:pPr>
-      <w:r>
-        <w:lastRenderedPageBreak/>
-        <w:t xml:space="preserve">Introduction to </w:t>
-      </w:r>
-      <w:r>
-        <w:t>Research Methodology and Design</w:t>
-      </w:r>
-    </w:p>
-    <w:p>
-      <w:pPr>
-        <w:ind w:firstLine="720"/>
-      </w:pPr>
-      <w:r>
-        <w:t xml:space="preserve">Design-science is a standard methodology for researching Information Technology (IT) problems. </w:t>
-      </w:r>
-      <w:proofErr w:type="spellStart"/>
-      <w:r>
-        <w:t>Hevner</w:t>
-      </w:r>
-      <w:proofErr w:type="spellEnd"/>
-      <w:r>
-        <w:t xml:space="preserve"> et al. (2004) propose a collection of guidelines for implementing this methodology (see Table 1). There are three phases to implementing this process. First, the researcher(s) must identify a domain-specific challenge. Next, that researcher creates artifacts that study this phenomenon. Third, those artifacts assess the topic and communicate answers to the research questions.</w:t>
-      </w:r>
-    </w:p>
-    <w:p>
-      <w:pPr>
-        <w:pStyle w:val="Caption"/>
-      </w:pPr>
-      <w:r>
-        <w:t xml:space="preserve">Table </w:t>
-      </w:r>
-      <w:fldSimple w:instr=" SEQ Table \* ARABIC ">
-        <w:r>
-          <w:rPr>
-            <w:noProof/>
-          </w:rPr>
-          <w:t>1</w:t>
-        </w:r>
-      </w:fldSimple>
+        <w:t>1</w:t>
+      </w:r>
+      <w:r>
+        <w:rPr>
+          <w:noProof/>
+        </w:rPr>
+        <w:fldChar w:fldCharType="end"/>
+      </w:r>
       <w:r>
         <w:t xml:space="preserve">: Design-science </w:t>
       </w:r>
@@ -856,21 +832,7 @@
         </w:tc>
       </w:tr>
     </w:tbl>
-    <w:p>
-      <w:r>
-        <w:t xml:space="preserve">  </w:t>
-      </w:r>
-    </w:p>
-    <w:p>
-      <w:r>
-        <w:tab/>
-        <w:t xml:space="preserve">This dissertation employs this methodology to improve special needs and elderly care with AI/ML and CV applications. Scalability, security, and privacy challenges prohibit studying this topic through traditional means. People are generally unwilling to undergo 24/7 video monitoring and disclose their most intimate conversations in the name of science. Future research needs to address those concerns. Meanwhile, this effort provisions industry-standard physics simulation environments to examine those interactions. Next, this project creates virtual devices (e.g., IP cameras) to extract a subject’s behavior and respond accordingly. Third, a data </w:t>
-      </w:r>
-      <w:r>
-        <w:lastRenderedPageBreak/>
-        <w:t>telemetry collection pipeline will assess the performance of virtual devices within a simulated world.</w:t>
-      </w:r>
-    </w:p>
+    <w:p/>
     <w:p>
       <w:pPr>
         <w:rPr>
@@ -878,6 +840,13 @@
         </w:rPr>
       </w:pPr>
       <w:r>
+        <w:tab/>
+        <w:t>This study uses these guidelines and conceptual steps to identify a research-worthy topic and an actionable aspect. Next, it defines an abstract approach and implements a concrete proof-of-concept, the simulation process, to assess patient monitoring (via CV) and remediation (via CPS) technologies.</w:t>
+      </w:r>
+      <w:r>
+        <w:t xml:space="preserve"> Third, the artifacts expand the body of knowledge through the research questions. See Chapter 3: Research Method for more information.</w:t>
+      </w:r>
+      <w:r>
         <w:br w:type="page"/>
       </w:r>
     </w:p>
@@ -891,6 +860,12 @@
       </w:r>
     </w:p>
     <w:p>
+      <w:r>
+        <w:tab/>
+        <w:t xml:space="preserve">The foundational problem is elderly care and special needs patients need mechanisms that improve medical care within their homes. Medical facilities met this requirement through human capital investments (e.g., staff augmentation), which is expensive and difficult to scale. Instead, this study proposes that CV, AI/ML, and CPS technologies have the potential to supplement this need. This proposition raises questions regarding a potential solution’s ability to detect and respond to patient behaviors. </w:t>
+      </w:r>
+    </w:p>
+    <w:p>
       <w:pPr>
         <w:pStyle w:val="Heading3"/>
       </w:pPr>
@@ -899,31 +874,19 @@
       </w:r>
     </w:p>
     <w:p>
-      <w:pPr>
-        <w:ind w:firstLine="720"/>
-      </w:pPr>
-      <w:r>
-        <w:t xml:space="preserve">What mechanisms are best suited for extracting the subject’s </w:t>
+      <w:r>
+        <w:tab/>
+        <w:t xml:space="preserve">To what extent can CV-based systems extract the subject’s </w:t>
       </w:r>
       <w:r>
         <w:rPr>
           <w:i/>
+          <w:iCs/>
         </w:rPr>
         <w:t>intent</w:t>
       </w:r>
       <w:r>
-        <w:t xml:space="preserve"> when dealing with noisy video stream data</w:t>
-      </w:r>
-      <w:commentRangeStart w:id="4"/>
-      <w:r>
-        <w:t>? Noise enters the processing pipeline from numerous situations, such as out-of-focus images and the subject’s distance to the camera.</w:t>
-      </w:r>
-      <w:commentRangeEnd w:id="4"/>
-      <w:r>
-        <w:rPr>
-          <w:rStyle w:val="CommentReference"/>
-        </w:rPr>
-        <w:commentReference w:id="4"/>
+        <w:t xml:space="preserve"> from dynamic and noisy video streams? Patients freely roam within their residence and modify the environment (e.g., move furniture and change lighting). As these factors influence the cameras’ perspective, does it inhibit the system from making accurate predictions, or do AI/ML algorithms account for these deviations?</w:t>
       </w:r>
     </w:p>
     <w:p>
@@ -935,19 +898,18 @@
       </w:r>
     </w:p>
     <w:p>
-      <w:pPr>
-        <w:ind w:firstLine="720"/>
-      </w:pPr>
-      <w:r>
-        <w:t>What affordances do Cyber-Physical Systems (CPS) allow for acting on the extracted intents from RQ1? Nurses at assisted living centers provide a helping hand literally and figuratively. Smart devices must serve this same function across various tasks (e.g., medication management).</w:t>
-      </w:r>
-    </w:p>
-    <w:p>
-      <w:pPr>
-        <w:rPr>
-          <w:b/>
-        </w:rPr>
-      </w:pPr>
+      <w:r>
+        <w:tab/>
+        <w:t>To what extent can CPS-based systems react and mitigate the subject’s perceived behavior from RQ1? Medical staff at assisted living centers provide a helping hand literally and figuratively. Digital systems need to offer similar capabilities through IoT devices, which raises questions on the industry’s maturity level and commercial viability.</w:t>
+      </w:r>
+    </w:p>
+    <w:p>
+      <w:pPr>
+        <w:pStyle w:val="Heading2"/>
+      </w:pPr>
+      <w:r>
+        <w:t>Hypotheses</w:t>
+      </w:r>
       <w:r>
         <w:br w:type="page"/>
       </w:r>
@@ -1448,22 +1410,6 @@
       </w:r>
     </w:p>
   </w:comment>
-  <w:comment w:id="4" w:author="Ashish Amresh" w:date="2021-11-18T18:56:00Z" w:initials="AA">
-    <w:p>
-      <w:pPr>
-        <w:pStyle w:val="CommentText"/>
-      </w:pPr>
-      <w:r>
-        <w:rPr>
-          <w:rStyle w:val="CommentReference"/>
-        </w:rPr>
-        <w:annotationRef/>
-      </w:r>
-      <w:r>
-        <w:t>What mechanisms are best suited for extracting the subject’s intent when dealing with noisy video stream data?</w:t>
-      </w:r>
-    </w:p>
-  </w:comment>
 </w:comments>
 </file>
 
@@ -1473,7 +1419,6 @@
   <w15:commentEx w15:paraId="58FBD74B" w15:done="1"/>
   <w15:commentEx w15:paraId="507F2CD7" w15:done="1"/>
   <w15:commentEx w15:paraId="39E810B8" w15:paraIdParent="507F2CD7" w15:done="1"/>
-  <w15:commentEx w15:paraId="79E3C934" w15:done="1"/>
 </w15:commentsEx>
 </file>
 
@@ -1483,7 +1428,6 @@
   <w16cex:commentExtensible w16cex:durableId="25410F3C" w16cex:dateUtc="2021-11-18T23:43:00Z"/>
   <w16cex:commentExtensible w16cex:durableId="25410F66" w16cex:dateUtc="2021-11-18T23:44:00Z"/>
   <w16cex:commentExtensible w16cex:durableId="2549EF34" w16cex:dateUtc="2021-11-25T16:17:00Z"/>
-  <w16cex:commentExtensible w16cex:durableId="25411234" w16cex:dateUtc="2021-11-18T23:56:00Z"/>
 </w16cex:commentsExtensible>
 </file>
 
@@ -1493,7 +1437,6 @@
   <w16cid:commentId w16cid:paraId="58FBD74B" w16cid:durableId="25410F3C"/>
   <w16cid:commentId w16cid:paraId="507F2CD7" w16cid:durableId="25410F66"/>
   <w16cid:commentId w16cid:paraId="39E810B8" w16cid:durableId="2549EF34"/>
-  <w16cid:commentId w16cid:paraId="79E3C934" w16cid:durableId="25411234"/>
 </w16cid:commentsIds>
 </file>
 
@@ -2076,7 +2019,7 @@
   <w:style w:type="paragraph" w:default="1" w:styleId="Normal">
     <w:name w:val="Normal"/>
     <w:qFormat/>
-    <w:rsid w:val="0082223F"/>
+    <w:rsid w:val="00C55D2E"/>
     <w:rPr>
       <w:rFonts w:ascii="Times New Roman" w:hAnsi="Times New Roman" w:cs="Times New Roman"/>
       <w:sz w:val="24"/>
@@ -2878,7 +2821,7 @@
     <b:Volume>33</b:Volume>
     <b:Issue>4</b:Issue>
     <b:DOI>10.1007/s40520-020-01545-9</b:DOI>
-    <b:RefOrder>9</b:RefOrder>
+    <b:RefOrder>11</b:RefOrder>
   </b:Source>
   <b:Source>
     <b:Tag>Sta18</b:Tag>
@@ -2892,7 +2835,7 @@
       </b:Author>
     </b:Author>
     <b:URL>https://www.ros.org</b:URL>
-    <b:RefOrder>5</b:RefOrder>
+    <b:RefOrder>12</b:RefOrder>
   </b:Source>
   <b:Source>
     <b:Tag>Hev04</b:Tag>
@@ -2927,7 +2870,7 @@
     <b:Volume>28</b:Volume>
     <b:Issue>1</b:Issue>
     <b:DOI>10.2307/25148625</b:DOI>
-    <b:RefOrder>10</b:RefOrder>
+    <b:RefOrder>5</b:RefOrder>
   </b:Source>
   <b:Source>
     <b:Tag>Bro17</b:Tag>
@@ -2954,7 +2897,7 @@
     <b:Volume>24</b:Volume>
     <b:Issue>2</b:Issue>
     <b:DOI>https://doi.org/10.22594/dau.16756.24.02</b:DOI>
-    <b:RefOrder>6</b:RefOrder>
+    <b:RefOrder>8</b:RefOrder>
   </b:Source>
   <b:Source>
     <b:Tag>Bip18</b:Tag>
@@ -2973,7 +2916,7 @@
       </b:Author>
     </b:Author>
     <b:Publisher>Packet Publishing</b:Publisher>
-    <b:RefOrder>7</b:RefOrder>
+    <b:RefOrder>9</b:RefOrder>
   </b:Source>
   <b:Source>
     <b:Tag>Gor20</b:Tag>
@@ -3000,13 +2943,71 @@
     <b:City>Istanbul, Turkey</b:City>
     <b:Publisher>IEEE</b:Publisher>
     <b:DOI>https://doi-org.proxy1.ncu.edu/10.1109/ASYU50717.2020.9259886</b:DOI>
-    <b:RefOrder>8</b:RefOrder>
+    <b:RefOrder>10</b:RefOrder>
+  </b:Source>
+  <b:Source>
+    <b:Tag>Pef07</b:Tag>
+    <b:SourceType>JournalArticle</b:SourceType>
+    <b:Guid>{C9B1E966-2918-4F11-A838-E3B3F5D5ACC5}</b:Guid>
+    <b:Title>A design science research methodology for information systems research</b:Title>
+    <b:Pages>45-77</b:Pages>
+    <b:Year>2007</b:Year>
+    <b:Publisher>M.E Sharpe, Inc</b:Publisher>
+    <b:Author>
+      <b:Author>
+        <b:NameList>
+          <b:Person>
+            <b:Last>Peffers</b:Last>
+            <b:First>K</b:First>
+          </b:Person>
+          <b:Person>
+            <b:Last>Tuunanen</b:Last>
+            <b:First>T</b:First>
+          </b:Person>
+          <b:Person>
+            <b:Last>Rothenberger</b:Last>
+            <b:First>M</b:First>
+          </b:Person>
+          <b:Person>
+            <b:Last>Chatterjee</b:Last>
+            <b:First>S</b:First>
+          </b:Person>
+        </b:NameList>
+      </b:Author>
+    </b:Author>
+    <b:JournalName>Journal of Management Information Systems</b:JournalName>
+    <b:Volume>24</b:Volume>
+    <b:Issue>3</b:Issue>
+    <b:DOI>10.2753/MIS0742-1222240302</b:DOI>
+    <b:RefOrder>7</b:RefOrder>
+  </b:Source>
+  <b:Source>
+    <b:Tag>Bry21</b:Tag>
+    <b:SourceType>Book</b:SourceType>
+    <b:Guid>{7BB6B207-ADC2-4C6F-8448-844E1E78258E}</b:Guid>
+    <b:Title>Working Backwards: Insights, Stories, and Secrets from Inside Amazon</b:Title>
+    <b:Year>2021</b:Year>
+    <b:Author>
+      <b:Author>
+        <b:NameList>
+          <b:Person>
+            <b:Last>Bryar</b:Last>
+            <b:First>C</b:First>
+          </b:Person>
+          <b:Person>
+            <b:Last>Carr</b:Last>
+            <b:First>B</b:First>
+          </b:Person>
+        </b:NameList>
+      </b:Author>
+    </b:Author>
+    <b:RefOrder>6</b:RefOrder>
   </b:Source>
 </b:Sources>
 </file>
 
 <file path=customXml/itemProps1.xml><?xml version="1.0" encoding="utf-8"?>
-<ds:datastoreItem xmlns:ds="http://schemas.openxmlformats.org/officeDocument/2006/customXml" ds:itemID="{9694D95E-6DEB-4668-A681-7825BB7B123E}">
+<ds:datastoreItem xmlns:ds="http://schemas.openxmlformats.org/officeDocument/2006/customXml" ds:itemID="{54DED1FA-08A0-40D9-A778-96C3FBFDCC28}">
   <ds:schemaRefs>
     <ds:schemaRef ds:uri="http://schemas.openxmlformats.org/officeDocument/2006/bibliography"/>
   </ds:schemaRefs>

</xml_diff>

<commit_message>
added the key terms section
</commit_message>
<xml_diff>
--- a/Chapters/BachmeierNDIS9901.ch1.docx
+++ b/Chapters/BachmeierNDIS9901.ch1.docx
@@ -347,20 +347,9 @@
     </w:p>
     <w:p>
       <w:pPr>
-        <w:rPr>
-          <w:b/>
-        </w:rPr>
-      </w:pPr>
-      <w:r>
-        <w:br w:type="page"/>
-      </w:r>
-    </w:p>
-    <w:p>
-      <w:pPr>
         <w:pStyle w:val="Heading2"/>
       </w:pPr>
       <w:r>
-        <w:lastRenderedPageBreak/>
         <w:t>Statement of the Problem</w:t>
       </w:r>
     </w:p>
@@ -370,7 +359,11 @@
         <w:t xml:space="preserve">The problem to be addressed in this study is mechanisms for improving elderly and special needs care through virtual assistance. Senior citizens live longer than ever before and want to defer moving into nursing homes until later in life. Similarly, special needs patients need the capabilities that supplement mental or physical deficiency. </w:t>
       </w:r>
       <w:r>
-        <w:t>On the one hand, nurses can provide 24-hour supervision. This assistance could mean the difference between life and death during a fall</w:t>
+        <w:t xml:space="preserve">On the one hand, nurses can </w:t>
+      </w:r>
+      <w:r>
+        <w:lastRenderedPageBreak/>
+        <w:t>provide 24-hour supervision. This assistance could mean the difference between life and death during a fall</w:t>
       </w:r>
       <w:r>
         <w:t xml:space="preserve"> and even routine tasks others take for granted. </w:t>
@@ -403,7 +396,6 @@
         <w:pStyle w:val="Heading2"/>
       </w:pPr>
       <w:r>
-        <w:lastRenderedPageBreak/>
         <w:t>Purpose of the Study</w:t>
       </w:r>
     </w:p>
@@ -430,6 +422,7 @@
     </w:p>
     <w:p>
       <w:r>
+        <w:lastRenderedPageBreak/>
         <w:t>Unlike humans, virtual actors are devoid of privacy and safety concerns while also duplicating economically. Furthermore, researchers can make their results reproducible externally through standard software change management procedures.</w:t>
       </w:r>
       <w:r>
@@ -466,20 +459,9 @@
     </w:p>
     <w:p>
       <w:pPr>
-        <w:rPr>
-          <w:b/>
-        </w:rPr>
-      </w:pPr>
-      <w:r>
-        <w:br w:type="page"/>
-      </w:r>
-    </w:p>
-    <w:p>
-      <w:pPr>
         <w:pStyle w:val="Heading2"/>
       </w:pPr>
       <w:r>
-        <w:lastRenderedPageBreak/>
         <w:t>Introduction to Theoretical Framework</w:t>
       </w:r>
     </w:p>
@@ -547,7 +529,11 @@
         <w:t>, 2021). It comes with well-defined guidelines (see Table 1) to implement a three-phased procedure.</w:t>
       </w:r>
       <w:r>
-        <w:t xml:space="preserve"> First, the researcher(s) must identify a domain-specific challenge. Next, that researcher creates artifacts that study this phenomenon. Third, those artifacts assess the topic and communicate answers to the research questions.</w:t>
+        <w:t xml:space="preserve"> First, the researcher(s) </w:t>
+      </w:r>
+      <w:r>
+        <w:lastRenderedPageBreak/>
+        <w:t>must identify a domain-specific challenge. Next, that researcher creates artifacts that study this phenomenon. Third, those artifacts assess the topic and communicate answers to the research questions.</w:t>
       </w:r>
     </w:p>
     <w:p>
@@ -846,23 +832,23 @@
       <w:r>
         <w:t xml:space="preserve"> Third, the artifacts expand the body of knowledge through the research questions. See Chapter 3: Research Method for more information.</w:t>
       </w:r>
-      <w:r>
-        <w:br w:type="page"/>
-      </w:r>
     </w:p>
     <w:p>
       <w:pPr>
         <w:pStyle w:val="Heading2"/>
       </w:pPr>
       <w:r>
+        <w:t>Research Questions</w:t>
+      </w:r>
+    </w:p>
+    <w:p>
+      <w:r>
+        <w:tab/>
+        <w:t xml:space="preserve">The foundational problem is elderly care and special needs patients need mechanisms that improve medical care within their homes. Medical facilities met this requirement through human capital investments (e.g., staff augmentation), which is expensive and difficult to scale. Instead, this study proposes that CV, AI/ML, and CPS technologies have the potential to supplement this </w:t>
+      </w:r>
+      <w:r>
         <w:lastRenderedPageBreak/>
-        <w:t>Research Questions</w:t>
-      </w:r>
-    </w:p>
-    <w:p>
-      <w:r>
-        <w:tab/>
-        <w:t xml:space="preserve">The foundational problem is elderly care and special needs patients need mechanisms that improve medical care within their homes. Medical facilities met this requirement through human capital investments (e.g., staff augmentation), which is expensive and difficult to scale. Instead, this study proposes that CV, AI/ML, and CPS technologies have the potential to supplement this need. This proposition raises questions regarding a potential solution’s ability to detect and respond to patient behaviors. </w:t>
+        <w:t xml:space="preserve">need. This proposition raises questions regarding a potential solution’s ability to detect and respond to patient behaviors. </w:t>
       </w:r>
     </w:p>
     <w:p>
@@ -904,23 +890,21 @@
       </w:r>
     </w:p>
     <w:p>
-      <w:r>
-        <w:br w:type="page"/>
-      </w:r>
-    </w:p>
-    <w:p>
       <w:pPr>
         <w:pStyle w:val="Heading2"/>
       </w:pPr>
       <w:r>
+        <w:t>Significance of the Study</w:t>
+      </w:r>
+    </w:p>
+    <w:p>
+      <w:r>
+        <w:tab/>
+        <w:t xml:space="preserve">Human Activity Recognition (HAR) can improve elderly and special needs care by efficiently scaling out the visual coverage of medical facilities. Today, it is challenging to study HAR solutions within private residences.   These issues stem from the system needing to record privacy-sensitive situations, such as bathing or intimacy, and then permit research students to examine the footage. Further complicating matters, the researchers must overcome the logistical challenges from finding representative samples, proving result reproducibility, and the economic overhead of multiple monitoring stations. Instead, this study proposes a research process using a physics simulator, animated actors, and virtual homes. The novel approach enables researchers to assess their CV algorithms across a repeatable configuration corpus. For instance, elderly </w:t>
+      </w:r>
+      <w:r>
         <w:lastRenderedPageBreak/>
-        <w:t>Significance of the Study</w:t>
-      </w:r>
-    </w:p>
-    <w:p>
-      <w:r>
-        <w:tab/>
-        <w:t>Human Activity Recognition (HAR) can improve elderly and special needs care by efficiently scaling out the visual coverage of medical facilities. Today, it is challenging to study HAR solutions within private residences.   These issues stem from the system needing to record privacy-sensitive situations, such as bathing or intimacy, and then permit research students to examine the footage. Further complicating matters, the researchers must overcome the logistical challenges from finding representative samples, proving result reproducibility, and the economic overhead of multiple monitoring stations. Instead, this study proposes a research process using a physics simulator, animated actors, and virtual homes. The novel approach enables researchers to assess their CV algorithms across a repeatable configuration corpus. For instance, elderly patients falling is one of the most significant and avoidable reasons they need medical attention. This approach permits simulating this scenario, with each limb having distinct tensile strength, flexibility, and weight. When researchers can generate representative test-cases economically, it unlocks the potential for faster product iterations and expands the body of knowledge quickly.</w:t>
+        <w:t>patients falling is one of the most significant and avoidable reasons they need medical attention. This approach permits simulating this scenario, with each limb having distinct tensile strength, flexibility, and weight. When researchers can generate representative test-cases economically, it unlocks the potential for faster product iterations and expands the body of knowledge quickly.</w:t>
       </w:r>
     </w:p>
     <w:p>
@@ -936,17 +920,9 @@
     </w:p>
     <w:p>
       <w:pPr>
-        <w:rPr>
-          <w:b/>
-        </w:rPr>
-      </w:pPr>
-    </w:p>
-    <w:p>
-      <w:pPr>
         <w:pStyle w:val="Heading2"/>
       </w:pPr>
       <w:r>
-        <w:lastRenderedPageBreak/>
         <w:t>Definition of Key Terms</w:t>
       </w:r>
     </w:p>
@@ -1087,6 +1063,7 @@
     </w:p>
     <w:p>
       <w:r>
+        <w:lastRenderedPageBreak/>
         <w:tab/>
       </w:r>
       <w:r>
@@ -1186,7 +1163,10 @@
         <w:t xml:space="preserve"> </w:t>
       </w:r>
       <w:r>
-        <w:t>that respond to digital messages through physical motion</w:t>
+        <w:t xml:space="preserve">that respond to digital messages through </w:t>
+      </w:r>
+      <w:r>
+        <w:t>embedded capabilities</w:t>
       </w:r>
       <w:sdt>
         <w:sdtPr>
@@ -1216,6 +1196,9 @@
       </w:sdt>
       <w:r>
         <w:t>.</w:t>
+      </w:r>
+      <w:r>
+        <w:t xml:space="preserve"> It is a subset of an Internet of Things (IoT) device.</w:t>
       </w:r>
     </w:p>
     <w:p>
@@ -1274,18 +1257,67 @@
         <w:t>.</w:t>
       </w:r>
       <w:r>
-        <w:t xml:space="preserve"> Sophisticated situations require an architecture with multiple internal mapping-to-mapping constructs (called hidden layers), with additional layers specializing the predictive capabilities (e.g., edges into figures into body parts). </w:t>
-      </w:r>
-    </w:p>
-    <w:p>
-      <w:r>
-        <w:lastRenderedPageBreak/>
-        <w:t xml:space="preserve"> The network architecture is specific to the problem domain (e.g., time series versus image analysis) and can contain internal mapping structures (called hidden layers). DNN refers to a subset of NN that employs numerous hidden layers.</w:t>
-      </w:r>
-    </w:p>
-    <w:p>
-      <w:r>
-        <w:t xml:space="preserve">The network architecture is specific to the problem domain (e.g., time series versus image analysis) containing an arbitrary count of hidden layers that map internal parameters  </w:t>
+        <w:t xml:space="preserve"> Sophisticated situations require an architecture with multiple internal mapping-to-mapping constructs (called hidden layers)</w:t>
+      </w:r>
+      <w:r>
+        <w:t xml:space="preserve">. These </w:t>
+      </w:r>
+      <w:r>
+        <w:rPr>
+          <w:i/>
+          <w:iCs/>
+        </w:rPr>
+        <w:t>deep</w:t>
+      </w:r>
+      <w:r>
+        <w:t xml:space="preserve"> networks gain specialization from the hidden</w:t>
+      </w:r>
+      <w:r>
+        <w:t xml:space="preserve"> layer</w:t>
+      </w:r>
+      <w:r>
+        <w:t xml:space="preserve">s, such as predicting </w:t>
+      </w:r>
+      <w:r>
+        <w:t>edges</w:t>
+      </w:r>
+      <w:r>
+        <w:t xml:space="preserve"> </w:t>
+      </w:r>
+      <w:r>
+        <w:t>into figures into body parts</w:t>
+      </w:r>
+      <w:sdt>
+        <w:sdtPr>
+          <w:id w:val="-607127229"/>
+          <w:citation/>
+        </w:sdtPr>
+        <w:sdtContent>
+          <w:r>
+            <w:fldChar w:fldCharType="begin"/>
+          </w:r>
+          <w:r>
+            <w:instrText xml:space="preserve"> CITATION Fri173 \l 1033 </w:instrText>
+          </w:r>
+          <w:r>
+            <w:fldChar w:fldCharType="separate"/>
+          </w:r>
+          <w:r>
+            <w:rPr>
+              <w:noProof/>
+            </w:rPr>
+            <w:t xml:space="preserve"> (Fridman, 2017)</w:t>
+          </w:r>
+          <w:r>
+            <w:fldChar w:fldCharType="end"/>
+          </w:r>
+        </w:sdtContent>
+      </w:sdt>
+      <w:r>
+        <w:t>.</w:t>
+      </w:r>
+      <w:r>
+        <w:t xml:space="preserve"> </w:t>
       </w:r>
     </w:p>
     <w:p>
@@ -1299,14 +1331,16 @@
     <w:p>
       <w:r>
         <w:tab/>
-        <w:t>An open-source 3D simulation framework for assessing actors and robots within a highly accurate physics environment</w:t>
+        <w:t>The Gazebo framework is an open-source simulation process for assessing actors’ and robots’ performance through a physic engine</w:t>
+      </w:r>
+      <w:r>
+        <w:t xml:space="preserve"> </w:t>
       </w:r>
       <w:sdt>
         <w:sdtPr>
           <w:id w:val="1234037401"/>
           <w:citation/>
         </w:sdtPr>
-        <w:sdtEndPr/>
         <w:sdtContent>
           <w:r>
             <w:fldChar w:fldCharType="begin"/>
@@ -1328,6 +1362,9 @@
           </w:r>
         </w:sdtContent>
       </w:sdt>
+      <w:r>
+        <w:t xml:space="preserve">. This application is a standard utility for many simulation workloads. </w:t>
+      </w:r>
     </w:p>
     <w:p>
       <w:pPr>
@@ -1355,7 +1392,10 @@
     <w:p>
       <w:r>
         <w:tab/>
-        <w:t>HAR is the process of mapping specific human behaviors to a known label</w:t>
+        <w:t>HAR is the process of mapping specific human behaviors to known label</w:t>
+      </w:r>
+      <w:r>
+        <w:t>s</w:t>
       </w:r>
       <w:sdt>
         <w:sdtPr>
@@ -1387,17 +1427,58 @@
       <w:r>
         <w:t>.</w:t>
       </w:r>
+      <w:r>
+        <w:t xml:space="preserve"> It makes these predictions using CNN and RNN algorithms to evaluate changes in image data over time. </w:t>
+      </w:r>
     </w:p>
     <w:p>
       <w:pPr>
         <w:pStyle w:val="Heading3"/>
       </w:pPr>
       <w:r>
+        <w:lastRenderedPageBreak/>
         <w:t>Internet of Things (IoT) device</w:t>
       </w:r>
     </w:p>
     <w:p>
       <w:pPr>
+        <w:ind w:firstLine="720"/>
+      </w:pPr>
+      <w:r>
+        <w:t>The Internet of Things (IoT) attempts to widen the interconnectivity of computers by interconnecting objects</w:t>
+      </w:r>
+      <w:sdt>
+        <w:sdtPr>
+          <w:id w:val="-1871438443"/>
+          <w:citation/>
+        </w:sdtPr>
+        <w:sdtContent>
+          <w:r>
+            <w:fldChar w:fldCharType="begin"/>
+          </w:r>
+          <w:r>
+            <w:instrText xml:space="preserve"> CITATION Com09 \l 1033 </w:instrText>
+          </w:r>
+          <w:r>
+            <w:fldChar w:fldCharType="separate"/>
+          </w:r>
+          <w:r>
+            <w:rPr>
+              <w:noProof/>
+            </w:rPr>
+            <w:t xml:space="preserve"> (Commission of the European Communities, 2009)</w:t>
+          </w:r>
+          <w:r>
+            <w:fldChar w:fldCharType="end"/>
+          </w:r>
+        </w:sdtContent>
+      </w:sdt>
+      <w:r>
+        <w:t>. These objects expose sensors connected to web services to provide personalized data feeds.</w:t>
+      </w:r>
+    </w:p>
+    <w:p>
+      <w:pPr>
         <w:pStyle w:val="Heading3"/>
       </w:pPr>
       <w:r>
@@ -1409,7 +1490,42 @@
       </w:r>
       <w:proofErr w:type="spellEnd"/>
       <w:r>
-        <w:t>) modeling</w:t>
+        <w:t>)</w:t>
+      </w:r>
+    </w:p>
+    <w:p>
+      <w:r>
+        <w:tab/>
+        <w:t>Motion capture is a process that digitizes structural movement for film and television production</w:t>
+      </w:r>
+      <w:sdt>
+        <w:sdtPr>
+          <w:id w:val="-718659804"/>
+          <w:citation/>
+        </w:sdtPr>
+        <w:sdtContent>
+          <w:r>
+            <w:fldChar w:fldCharType="begin"/>
+          </w:r>
+          <w:r>
+            <w:instrText xml:space="preserve"> CITATION Gan20 \l 1033 </w:instrText>
+          </w:r>
+          <w:r>
+            <w:fldChar w:fldCharType="separate"/>
+          </w:r>
+          <w:r>
+            <w:rPr>
+              <w:noProof/>
+            </w:rPr>
+            <w:t xml:space="preserve"> (Gan, Li, Wang, &amp; Zhang, 2020)</w:t>
+          </w:r>
+          <w:r>
+            <w:fldChar w:fldCharType="end"/>
+          </w:r>
+        </w:sdtContent>
+      </w:sdt>
+      <w:r>
+        <w:t>. Practitioners collect this information using tracking points on actors that perform specific behaviors (e.g., walking).</w:t>
       </w:r>
     </w:p>
     <w:p>
@@ -1421,6 +1537,41 @@
       </w:r>
     </w:p>
     <w:p>
+      <w:r>
+        <w:tab/>
+        <w:t>Recurrent Neural Networks specialize in making predictions on sequential data sets like natural language processing and time series</w:t>
+      </w:r>
+      <w:sdt>
+        <w:sdtPr>
+          <w:id w:val="-923794579"/>
+          <w:citation/>
+        </w:sdtPr>
+        <w:sdtContent>
+          <w:r>
+            <w:fldChar w:fldCharType="begin"/>
+          </w:r>
+          <w:r>
+            <w:instrText xml:space="preserve"> CITATION Boo201 \l 1033 </w:instrText>
+          </w:r>
+          <w:r>
+            <w:fldChar w:fldCharType="separate"/>
+          </w:r>
+          <w:r>
+            <w:rPr>
+              <w:noProof/>
+            </w:rPr>
+            <w:t xml:space="preserve"> (Boorugu &amp; Ramesh, 2020)</w:t>
+          </w:r>
+          <w:r>
+            <w:fldChar w:fldCharType="end"/>
+          </w:r>
+        </w:sdtContent>
+      </w:sdt>
+      <w:r>
+        <w:t>.</w:t>
+      </w:r>
+    </w:p>
+    <w:p>
       <w:pPr>
         <w:pStyle w:val="Heading3"/>
       </w:pPr>
@@ -1434,6 +1585,41 @@
       </w:r>
     </w:p>
     <w:p>
+      <w:r>
+        <w:tab/>
+        <w:t>Microsoft Kinect and similar cameras encode image data with color and depth channels</w:t>
+      </w:r>
+      <w:sdt>
+        <w:sdtPr>
+          <w:id w:val="-655455866"/>
+          <w:citation/>
+        </w:sdtPr>
+        <w:sdtContent>
+          <w:r>
+            <w:fldChar w:fldCharType="begin"/>
+          </w:r>
+          <w:r>
+            <w:instrText xml:space="preserve"> CITATION Lit12 \l 1033 </w:instrText>
+          </w:r>
+          <w:r>
+            <w:fldChar w:fldCharType="separate"/>
+          </w:r>
+          <w:r>
+            <w:rPr>
+              <w:noProof/>
+            </w:rPr>
+            <w:t xml:space="preserve"> (Litomisky, 2012)</w:t>
+          </w:r>
+          <w:r>
+            <w:fldChar w:fldCharType="end"/>
+          </w:r>
+        </w:sdtContent>
+      </w:sdt>
+      <w:r>
+        <w:t>. This additional depth channel simplifies actor movement tracking within 3D space.</w:t>
+      </w:r>
+    </w:p>
+    <w:p>
       <w:pPr>
         <w:pStyle w:val="Heading3"/>
       </w:pPr>
@@ -1442,27 +1628,138 @@
       </w:r>
     </w:p>
     <w:p>
+      <w:r>
+        <w:tab/>
+        <w:t>ROS is a meta operating system that standardizes communication between heterogeneous agents</w:t>
+      </w:r>
+      <w:sdt>
+        <w:sdtPr>
+          <w:id w:val="1449652650"/>
+          <w:citation/>
+        </w:sdtPr>
+        <w:sdtContent>
+          <w:r>
+            <w:fldChar w:fldCharType="begin"/>
+          </w:r>
+          <w:r>
+            <w:instrText xml:space="preserve"> CITATION Bip18 \l 1033 </w:instrText>
+          </w:r>
+          <w:r>
+            <w:fldChar w:fldCharType="separate"/>
+          </w:r>
+          <w:r>
+            <w:rPr>
+              <w:noProof/>
+            </w:rPr>
+            <w:t xml:space="preserve"> (Bipin, 2018)</w:t>
+          </w:r>
+          <w:r>
+            <w:fldChar w:fldCharType="end"/>
+          </w:r>
+        </w:sdtContent>
+      </w:sdt>
+      <w:r>
+        <w:t xml:space="preserve">. It exposes core shared services like agent state management, message passing constructs, connectivity to simulated processes, and interfaces for physical hardware. </w:t>
+      </w:r>
+    </w:p>
+    <w:p>
       <w:pPr>
         <w:pStyle w:val="Heading3"/>
       </w:pPr>
       <w:r>
-        <w:t xml:space="preserve">Unreal Engine </w:t>
+        <w:t>Unreal Engine</w:t>
+      </w:r>
+    </w:p>
+    <w:p>
+      <w:r>
+        <w:tab/>
+        <w:t>UE is an extensive content creation suite with numerous agent simulation capabilities</w:t>
+      </w:r>
+      <w:sdt>
+        <w:sdtPr>
+          <w:id w:val="990295402"/>
+          <w:citation/>
+        </w:sdtPr>
+        <w:sdtContent>
+          <w:r>
+            <w:fldChar w:fldCharType="begin"/>
+          </w:r>
+          <w:r>
+            <w:instrText xml:space="preserve"> CITATION Unr22 \l 1033 </w:instrText>
+          </w:r>
+          <w:r>
+            <w:fldChar w:fldCharType="separate"/>
+          </w:r>
+          <w:r>
+            <w:rPr>
+              <w:noProof/>
+            </w:rPr>
+            <w:t xml:space="preserve"> (Unreal Engine, 2022)</w:t>
+          </w:r>
+          <w:r>
+            <w:fldChar w:fldCharType="end"/>
+          </w:r>
+        </w:sdtContent>
+      </w:sdt>
+      <w:r>
+        <w:t xml:space="preserve">. It exposes features for realistic physics and dynamic world modification. </w:t>
       </w:r>
     </w:p>
     <w:p>
       <w:pPr>
         <w:pStyle w:val="Heading3"/>
       </w:pPr>
-      <w:r>
-        <w:t>Wearable sensor</w:t>
-      </w:r>
     </w:p>
     <w:p>
       <w:pPr>
         <w:pStyle w:val="Heading3"/>
       </w:pPr>
       <w:r>
+        <w:lastRenderedPageBreak/>
         <w:t>World</w:t>
+      </w:r>
+    </w:p>
+    <w:p>
+      <w:r>
+        <w:tab/>
+        <w:t xml:space="preserve">A world refers to the virtual simulation process that contains the various actors and </w:t>
+      </w:r>
+      <w:proofErr w:type="spellStart"/>
+      <w:r>
+        <w:t>inantimate</w:t>
+      </w:r>
+      <w:proofErr w:type="spellEnd"/>
+      <w:r>
+        <w:t xml:space="preserve"> objects within the test</w:t>
+      </w:r>
+      <w:sdt>
+        <w:sdtPr>
+          <w:id w:val="-1226529480"/>
+          <w:citation/>
+        </w:sdtPr>
+        <w:sdtContent>
+          <w:r>
+            <w:fldChar w:fldCharType="begin"/>
+          </w:r>
+          <w:r>
+            <w:instrText xml:space="preserve"> CITATION Bip18 \l 1033 </w:instrText>
+          </w:r>
+          <w:r>
+            <w:fldChar w:fldCharType="separate"/>
+          </w:r>
+          <w:r>
+            <w:rPr>
+              <w:noProof/>
+            </w:rPr>
+            <w:t xml:space="preserve"> (Bipin, 2018)</w:t>
+          </w:r>
+          <w:r>
+            <w:fldChar w:fldCharType="end"/>
+          </w:r>
+        </w:sdtContent>
+      </w:sdt>
+      <w:r>
+        <w:t>. Some game theory articles also refer to this construct as a “level.”</w:t>
       </w:r>
     </w:p>
     <w:p>
@@ -2226,7 +2523,6 @@
   <w:style w:type="character" w:default="1" w:styleId="DefaultParagraphFont">
     <w:name w:val="Default Paragraph Font"/>
     <w:uiPriority w:val="1"/>
-    <w:semiHidden/>
     <w:unhideWhenUsed/>
   </w:style>
   <w:style w:type="table" w:default="1" w:styleId="TableNormal">
@@ -2967,7 +3263,7 @@
     <b:Volume>33</b:Volume>
     <b:Issue>4</b:Issue>
     <b:DOI>10.1007/s40520-020-01545-9</b:DOI>
-    <b:RefOrder>15</b:RefOrder>
+    <b:RefOrder>21</b:RefOrder>
   </b:Source>
   <b:Source>
     <b:Tag>Sta18</b:Tag>
@@ -2981,7 +3277,7 @@
       </b:Author>
     </b:Author>
     <b:URL>https://www.ros.org</b:URL>
-    <b:RefOrder>16</b:RefOrder>
+    <b:RefOrder>22</b:RefOrder>
   </b:Source>
   <b:Source>
     <b:Tag>Hev04</b:Tag>
@@ -3062,7 +3358,7 @@
       </b:Author>
     </b:Author>
     <b:Publisher>Packet Publishing</b:Publisher>
-    <b:RefOrder>13</b:RefOrder>
+    <b:RefOrder>14</b:RefOrder>
   </b:Source>
   <b:Source>
     <b:Tag>Gor20</b:Tag>
@@ -3089,7 +3385,7 @@
     <b:City>Istanbul, Turkey</b:City>
     <b:Publisher>IEEE</b:Publisher>
     <b:DOI>https://doi-org.proxy1.ncu.edu/10.1109/ASYU50717.2020.9259886</b:DOI>
-    <b:RefOrder>14</b:RefOrder>
+    <b:RefOrder>15</b:RefOrder>
   </b:Source>
   <b:Source>
     <b:Tag>Pef07</b:Tag>
@@ -3125,7 +3421,7 @@
     <b:Volume>24</b:Volume>
     <b:Issue>3</b:Issue>
     <b:DOI>10.2753/MIS0742-1222240302</b:DOI>
-    <b:RefOrder>17</b:RefOrder>
+    <b:RefOrder>23</b:RefOrder>
   </b:Source>
   <b:Source>
     <b:Tag>Bry21</b:Tag>
@@ -3147,7 +3443,7 @@
         </b:NameList>
       </b:Author>
     </b:Author>
-    <b:RefOrder>18</b:RefOrder>
+    <b:RefOrder>24</b:RefOrder>
   </b:Source>
   <b:Source>
     <b:Tag>Lap18</b:Tag>
@@ -3293,11 +3589,145 @@
     <b:DOI>https://doi.org/10.1109/WETICE49692.2020.00060</b:DOI>
     <b:RefOrder>11</b:RefOrder>
   </b:Source>
+  <b:Source>
+    <b:Tag>Fri173</b:Tag>
+    <b:SourceType>InternetSite</b:SourceType>
+    <b:Guid>{7C4B8790-C003-46FB-A5EF-A236BF872C97}</b:Guid>
+    <b:Title>MIT 6.S094: Introduction to deeplearning and self-driving cars</b:Title>
+    <b:Year>2017</b:Year>
+    <b:InternetSiteTitle>YouTube</b:InternetSiteTitle>
+    <b:Month>January</b:Month>
+    <b:Day>16</b:Day>
+    <b:URL>https://www.youtube.com/watch?v=1L0TKZQcUtA</b:URL>
+    <b:Author>
+      <b:Author>
+        <b:NameList>
+          <b:Person>
+            <b:Last>Fridman</b:Last>
+          </b:Person>
+        </b:NameList>
+      </b:Author>
+    </b:Author>
+    <b:RefOrder>13</b:RefOrder>
+  </b:Source>
+  <b:Source>
+    <b:Tag>Com09</b:Tag>
+    <b:SourceType>InternetSite</b:SourceType>
+    <b:Guid>{1BA20E4A-8DAC-4AAD-8EBC-DD2C6F9ABC06}</b:Guid>
+    <b:Author>
+      <b:Author>
+        <b:Corporate>Commission of the European Communities</b:Corporate>
+      </b:Author>
+    </b:Author>
+    <b:Title>Internet of Things — An action plan for Europe.</b:Title>
+    <b:Year>2009</b:Year>
+    <b:URL>http://eurlex.europa.eu/LexUriServ/site/en/com/2009/com2009_0278en01.pdf</b:URL>
+    <b:RefOrder>16</b:RefOrder>
+  </b:Source>
+  <b:Source>
+    <b:Tag>Gan20</b:Tag>
+    <b:SourceType>ConferenceProceedings</b:SourceType>
+    <b:Guid>{0A8F1C04-800F-4DC6-B9F2-C4D6542FD041}</b:Guid>
+    <b:Title>Application research of optical tracking point layout in computer motion capture technology</b:Title>
+    <b:Year>2020</b:Year>
+    <b:Pages>548-552</b:Pages>
+    <b:Author>
+      <b:Author>
+        <b:NameList>
+          <b:Person>
+            <b:Last>Gan</b:Last>
+            <b:First>Q</b:First>
+          </b:Person>
+          <b:Person>
+            <b:Last>Li</b:Last>
+            <b:First>Y</b:First>
+          </b:Person>
+          <b:Person>
+            <b:Last>Wang</b:Last>
+            <b:First>G</b:First>
+          </b:Person>
+          <b:Person>
+            <b:Last>Zhang</b:Last>
+            <b:First>Y</b:First>
+          </b:Person>
+        </b:NameList>
+      </b:Author>
+    </b:Author>
+    <b:ConferenceName>International Conference on Innovation Design and Digital Technology</b:ConferenceName>
+    <b:City>Zhenjing, China</b:City>
+    <b:Publisher>IEEE</b:Publisher>
+    <b:DOI>10.1109/ICIDDT52279.2020.00109</b:DOI>
+    <b:RefOrder>17</b:RefOrder>
+  </b:Source>
+  <b:Source>
+    <b:Tag>Boo201</b:Tag>
+    <b:SourceType>ConferenceProceedings</b:SourceType>
+    <b:Guid>{453D84FA-0691-41F0-A2DA-BA3827805E2D}</b:Guid>
+    <b:Author>
+      <b:Author>
+        <b:NameList>
+          <b:Person>
+            <b:Last>Boorugu</b:Last>
+            <b:First>R</b:First>
+          </b:Person>
+          <b:Person>
+            <b:Last>Ramesh</b:Last>
+            <b:First>G</b:First>
+          </b:Person>
+        </b:NameList>
+      </b:Author>
+    </b:Author>
+    <b:Title>A survey on NLP based text summarization for summarizing product reviews</b:Title>
+    <b:Pages>352-356</b:Pages>
+    <b:Year>2020</b:Year>
+    <b:ConferenceName>International Conference on Inventive Research in Computing Applications</b:ConferenceName>
+    <b:City>Coimbatore, India</b:City>
+    <b:Publisher>IEEE</b:Publisher>
+    <b:DOI>https://doi-org.proxy1.ncu.edu/10.1109/ICIRCA48905.2020.9183355</b:DOI>
+    <b:RefOrder>18</b:RefOrder>
+  </b:Source>
+  <b:Source>
+    <b:Tag>Lit12</b:Tag>
+    <b:SourceType>InternetSite</b:SourceType>
+    <b:Guid>{C77586C4-1814-496B-99BD-D923EECB5AA2}</b:Guid>
+    <b:Title>Consumer RGB-D Cameras and their Applications</b:Title>
+    <b:InternetSiteTitle>University of California</b:InternetSiteTitle>
+    <b:Year>2012</b:Year>
+    <b:URL>https://alumni.cs.ucr.edu/~klitomis/files/RGBD-intro.pdf</b:URL>
+    <b:Author>
+      <b:Author>
+        <b:NameList>
+          <b:Person>
+            <b:Last>Litomisky</b:Last>
+            <b:First>K</b:First>
+          </b:Person>
+        </b:NameList>
+      </b:Author>
+    </b:Author>
+    <b:JournalName>University of California, Riverside</b:JournalName>
+    <b:Pages>1-20</b:Pages>
+    <b:RefOrder>19</b:RefOrder>
+  </b:Source>
+  <b:Source>
+    <b:Tag>Unr22</b:Tag>
+    <b:SourceType>InternetSite</b:SourceType>
+    <b:Guid>{A2FEB4A0-D64F-4CAF-915F-B1CA3F52540D}</b:Guid>
+    <b:Title>Unreal Engine Product</b:Title>
+    <b:Year>2022</b:Year>
+    <b:Author>
+      <b:Author>
+        <b:Corporate>Unreal Engine</b:Corporate>
+      </b:Author>
+    </b:Author>
+    <b:InternetSiteTitle>Unreal Engine</b:InternetSiteTitle>
+    <b:URL>https://www.unrealengine.com/en-US/unreal-engine-5</b:URL>
+    <b:RefOrder>20</b:RefOrder>
+  </b:Source>
 </b:Sources>
 </file>
 
 <file path=customXml/itemProps1.xml><?xml version="1.0" encoding="utf-8"?>
-<ds:datastoreItem xmlns:ds="http://schemas.openxmlformats.org/officeDocument/2006/customXml" ds:itemID="{C6BCEA27-4EBD-4322-9A00-40648AF04729}">
+<ds:datastoreItem xmlns:ds="http://schemas.openxmlformats.org/officeDocument/2006/customXml" ds:itemID="{EB364B74-7E4F-4D93-8404-530033C35233}">
   <ds:schemaRefs>
     <ds:schemaRef ds:uri="http://schemas.openxmlformats.org/officeDocument/2006/bibliography"/>
   </ds:schemaRefs>

</xml_diff>

<commit_message>
rewrite the purpose statement
</commit_message>
<xml_diff>
--- a/Chapters/BachmeierNDIS9901.ch1.docx
+++ b/Chapters/BachmeierNDIS9901.ch1.docx
@@ -410,15 +410,13 @@
         <w:t xml:space="preserve">. This labor shortage increases hiring and employee retention costs that </w:t>
       </w:r>
       <w:r>
-        <w:t xml:space="preserve">the patients and </w:t>
-      </w:r>
-      <w:proofErr w:type="spellStart"/>
-      <w:r>
-        <w:t>wellfaire</w:t>
-      </w:r>
-      <w:proofErr w:type="spellEnd"/>
-      <w:r>
-        <w:t xml:space="preserve"> programs must cover</w:t>
+        <w:t>the patients and wel</w:t>
+      </w:r>
+      <w:r>
+        <w:t>fa</w:t>
+      </w:r>
+      <w:r>
+        <w:t>re programs must cover</w:t>
       </w:r>
       <w:r>
         <w:t>.</w:t>
@@ -631,83 +629,113 @@
     <w:p>
       <w:r>
         <w:tab/>
-        <w:t xml:space="preserve">The purpose of this constructive design research study is to create a research </w:t>
-      </w:r>
-      <w:r>
-        <w:t>method</w:t>
-      </w:r>
-      <w:r>
-        <w:t xml:space="preserve"> for studying human behavior in privacy-sensitive contexts.</w:t>
-      </w:r>
-      <w:r>
-        <w:t xml:space="preserve"> It aims to deliver this capability utilizing humanoid constructs within a realistic physics simulation process.</w:t>
-      </w:r>
-      <w:r>
-        <w:t xml:space="preserve"> </w:t>
-      </w:r>
-      <w:r>
-        <w:t xml:space="preserve">This approach could enable future researchers to </w:t>
-      </w:r>
-      <w:r>
-        <w:t>rapidly assess their CV algorithms’ performance across diverse subjects</w:t>
-      </w:r>
-      <w:r>
-        <w:t xml:space="preserve">. </w:t>
-      </w:r>
-    </w:p>
-    <w:p>
-      <w:r>
-        <w:t>Unlike humans, virtual actors are devoid of privacy and safety concerns while also duplicating economically. Furthermore, researchers can make their results reproducible externally through standard software change management procedures.</w:t>
-      </w:r>
-      <w:r>
-        <w:t xml:space="preserve"> These properties are directly applicable to </w:t>
-      </w:r>
-      <w:r>
-        <w:t xml:space="preserve">lowering the barrier for investigating </w:t>
-      </w:r>
-      <w:r>
-        <w:t>elderly and special needs care scenarios</w:t>
-      </w:r>
-      <w:r>
-        <w:t>.</w:t>
+        <w:t xml:space="preserve">The purpose of this constructive research design study is to propose a research process that divorces privacy and safety concerns from investigating autonomous assistants in elderly and special needs care. </w:t>
+      </w:r>
+      <w:r>
+        <w:t>It aims to deliver this capability utilizing humanoid constructs within a realistic physics simulation process</w:t>
+      </w:r>
+      <w:r>
+        <w:t xml:space="preserve"> like PhysX or Gazebo (Bipin, 2018; Unreal, 2021). These engines support replaying specific </w:t>
+      </w:r>
+      <w:proofErr w:type="spellStart"/>
+      <w:r>
+        <w:t>MoCAP</w:t>
+      </w:r>
+      <w:proofErr w:type="spellEnd"/>
+      <w:r>
+        <w:t xml:space="preserve"> human behaviors under varying character properties such as weight, flexibility, and dexterity. Next, positioning virtual cameras, instruments, and devices within the virtual world enables researchers to collect their experimentation data. Lastly, the automation can modify the environment using programmable interfaces such as raising the alarm or applying other mitigations.</w:t>
       </w:r>
     </w:p>
     <w:p>
       <w:r>
         <w:tab/>
-      </w:r>
-      <w:r>
-        <w:t>Next, the study demonstrates an implementation of critical aspects of the methodology. This step involves loading open-source Motion Capture (</w:t>
+        <w:t>Hemodialysis (HD) patients have a high risk of falling and becoming injured</w:t>
+      </w:r>
+      <w:sdt>
+        <w:sdtPr>
+          <w:id w:val="1916586932"/>
+          <w:citation/>
+        </w:sdtPr>
+        <w:sdtContent>
+          <w:r>
+            <w:fldChar w:fldCharType="begin"/>
+          </w:r>
+          <w:r>
+            <w:instrText xml:space="preserve"> CITATION Shi211 \l 1033 </w:instrText>
+          </w:r>
+          <w:r>
+            <w:fldChar w:fldCharType="separate"/>
+          </w:r>
+          <w:r>
+            <w:rPr>
+              <w:noProof/>
+            </w:rPr>
+            <w:t xml:space="preserve"> (Shirai, et al., 2021)</w:t>
+          </w:r>
+          <w:r>
+            <w:fldChar w:fldCharType="end"/>
+          </w:r>
+        </w:sdtContent>
+      </w:sdt>
+      <w:r>
+        <w:t>. This situation negatively impacts their quality of life by either remaining in bed or requiring more medical resources. The study explores this use case by virtualizing the HD patients and monitoring them with an AI/ML CV process to collect metadata and predict a fall in advance. Human trials prioritize safety, creating challenges to study metadata properties like floor slickness and character overexertion</w:t>
+      </w:r>
+      <w:sdt>
+        <w:sdtPr>
+          <w:id w:val="1905173828"/>
+          <w:citation/>
+        </w:sdtPr>
+        <w:sdtContent>
+          <w:r>
+            <w:fldChar w:fldCharType="begin"/>
+          </w:r>
+          <w:r>
+            <w:instrText xml:space="preserve"> CITATION Aih21 \l 1033 </w:instrText>
+          </w:r>
+          <w:r>
+            <w:fldChar w:fldCharType="separate"/>
+          </w:r>
+          <w:r>
+            <w:rPr>
+              <w:noProof/>
+            </w:rPr>
+            <w:t xml:space="preserve"> (Aihara, et al., 2021)</w:t>
+          </w:r>
+          <w:r>
+            <w:fldChar w:fldCharType="end"/>
+          </w:r>
+        </w:sdtContent>
+      </w:sdt>
+      <w:r>
+        <w:t>. In contrast, humanoids are well-suited for these experiments. Furthermore, the lack of privacy concerns simplifies the video collection in bathrooms and showers.</w:t>
+      </w:r>
+    </w:p>
+    <w:p>
+      <w:r>
+        <w:tab/>
+      </w:r>
+      <w:r>
+        <w:t xml:space="preserve">Robot operating systems (ROS) and similar toolchains support generating dozens of floor plans and filling them with furniture (Bipin, 2018; AWS </w:t>
       </w:r>
       <w:proofErr w:type="spellStart"/>
       <w:r>
-        <w:t>MoCap</w:t>
+        <w:t>RoboMaker</w:t>
       </w:r>
       <w:proofErr w:type="spellEnd"/>
       <w:r>
-        <w:t xml:space="preserve">) animation sequences into the virtual world. Next, cameras will monitor the actor’s behaviors and predict its intent. Those intents will drive CPS virtual devices to mitigate </w:t>
-      </w:r>
-      <w:r>
-        <w:t>undesirable states, such as the patient falling or performing a routine task (e.g., taking</w:t>
-      </w:r>
-      <w:r>
-        <w:t xml:space="preserve"> medication). Lastly, the assessment process varies the actor’s configuration (e.g., weight, height, and flexibility). This feature set is essential to validate </w:t>
-      </w:r>
-      <w:r>
-        <w:t>the generalizability of AI/ML and CPS solutions</w:t>
-      </w:r>
-      <w:r>
-        <w:t>.</w:t>
-      </w:r>
-    </w:p>
-    <w:p>
-      <w:r>
-        <w:tab/>
-        <w:t xml:space="preserve">Third, the study will identify mechanisms for scaling the simulation process over more extensive data sets. This assessment would consider scenarios such as increasing the action space, public cloud processing, and varying noise levels. The objective of this thought process is to determine future research areas and the next steps for commercialization. It is beyond the </w:t>
+        <w:t xml:space="preserve">, 2021). These services </w:t>
       </w:r>
       <w:r>
         <w:lastRenderedPageBreak/>
-        <w:t>scope of this research project to deliver a production-grade simulation process, as the critical components are the research approach and demonstration of its application.</w:t>
+        <w:t xml:space="preserve">streamline, focusing on the patient requirements versus simulation infrastructure. The study will use these capabilities to verify the AI/ML CV process across a reproducible gradient of character properties (e.g., weight from 80 to 500 </w:t>
+      </w:r>
+      <w:proofErr w:type="spellStart"/>
+      <w:r>
+        <w:t>lbs</w:t>
+      </w:r>
+      <w:proofErr w:type="spellEnd"/>
+      <w:r>
+        <w:t xml:space="preserve"> and age between 30 to 120 years).</w:t>
       </w:r>
     </w:p>
     <w:p>
@@ -1061,11 +1089,11 @@
       </w:pPr>
       <w:r>
         <w:tab/>
-        <w:t xml:space="preserve">This study uses these guidelines and conceptual steps to identify a research-worthy topic and an actionable aspect. Next, it defines an abstract approach and implements a concrete proof-of-concept, the simulation process, to assess patient monitoring (via CV) and remediation (via </w:t>
+        <w:t>This study uses these guidelines and conceptual steps to identify a research-worthy topic and an actionable aspect. Next, it defines an abstract approach and implements a concrete proof-</w:t>
       </w:r>
       <w:r>
         <w:lastRenderedPageBreak/>
-        <w:t>CPS) technologies.</w:t>
+        <w:t>of-concept, the simulation process, to assess patient monitoring (via CV) and remediation (via CPS) technologies.</w:t>
       </w:r>
       <w:r>
         <w:t xml:space="preserve"> Third, the artifacts expand the body of knowledge through the research questions. See Chapter 3: Research Method for more information.</w:t>
@@ -1094,7 +1122,7 @@
         <w:t>o improve their homes’ medical care</w:t>
       </w:r>
       <w:r>
-        <w:t xml:space="preserve">. Medical facilities met this requirement through human capital investments (e.g., staff augmentation), which is expensive and difficult to scale. Instead, this study proposes that CV, AI/ML, and CPS technologies have the potential to supplement this need. This proposition raises questions regarding a potential solution’s ability to detect and respond to patient behaviors. </w:t>
+        <w:t>. Medical facilities met this requirement through human capital investments (e.g., staff augmentation), which is expensive and difficult to scale. Instead, this study proposes that CV, AI/ML, and CPS technologies have the potential to supplement this need. This proposition raises questions regarding a potential solution’s ability to detect and respond to patient behaviors.</w:t>
       </w:r>
     </w:p>
     <w:p>
@@ -1151,12 +1179,9 @@
     </w:p>
     <w:p>
       <w:r>
+        <w:lastRenderedPageBreak/>
         <w:tab/>
-        <w:t xml:space="preserve">Human Activity Recognition (HAR) can improve elderly and special needs care by efficiently scaling out the visual coverage of medical facilities. Today, it is challenging to study </w:t>
-      </w:r>
-      <w:r>
-        <w:lastRenderedPageBreak/>
-        <w:t xml:space="preserve">HAR solutions within private residences.   These issues stem from the system needing to record privacy-sensitive situations, such as bathing or intimacy, and then permit research students to examine the footage. Further complicating matters, the researchers must overcome the logistical challenges from finding representative samples, proving result reproducibility, and the economic overhead of multiple monitoring stations. Instead, this study proposes a research process using a physics simulator, animated actors, and virtual homes. The novel approach enables researchers to assess their CV algorithms across a repeatable configuration corpus. For instance, elderly patients falling is one of the most significant and avoidable reasons they need medical attention. This approach permits simulating this scenario, with each limb having distinct tensile strength, flexibility, and weight. When researchers can generate representative test-cases economically, it unlocks the potential for faster product iterations and </w:t>
+        <w:t xml:space="preserve">Human Activity Recognition (HAR) can improve elderly and special needs care by efficiently scaling out the visual coverage of medical facilities. Today, it is challenging to study HAR solutions within private residences.   These issues stem from the system needing to record privacy-sensitive situations, such as bathing or intimacy, and then permit research students to examine the footage. Further complicating matters, the researchers must overcome the logistical challenges from finding representative samples, proving result reproducibility, and the economic overhead of multiple monitoring stations. Instead, this study proposes a research process using a physics simulator, animated actors, and virtual homes. The novel approach enables researchers to assess their CV algorithms across a repeatable configuration corpus. For instance, elderly patients falling is one of the most significant and avoidable reasons they need medical attention. This approach permits simulating this scenario, with each limb having distinct tensile strength, flexibility, and weight. When researchers can generate representative test-cases economically, it unlocks the potential for faster product iterations and </w:t>
       </w:r>
       <w:r>
         <w:t>quickly expands the body of knowledge</w:t>
@@ -3580,7 +3605,7 @@
   <w:style w:type="paragraph" w:default="1" w:styleId="Normal">
     <w:name w:val="Normal"/>
     <w:qFormat/>
-    <w:rsid w:val="00C55D2E"/>
+    <w:rsid w:val="002838B1"/>
     <w:rPr>
       <w:rFonts w:ascii="Times New Roman" w:hAnsi="Times New Roman" w:cs="Times New Roman"/>
       <w:sz w:val="24"/>
@@ -4404,7 +4429,7 @@
       </b:Author>
     </b:Author>
     <b:URL>https://www.ros.org</b:URL>
-    <b:RefOrder>28</b:RefOrder>
+    <b:RefOrder>30</b:RefOrder>
   </b:Source>
   <b:Source>
     <b:Tag>Hev04</b:Tag>
@@ -4439,7 +4464,7 @@
     <b:Volume>28</b:Volume>
     <b:Issue>1</b:Issue>
     <b:DOI>10.2307/25148625</b:DOI>
-    <b:RefOrder>12</b:RefOrder>
+    <b:RefOrder>14</b:RefOrder>
   </b:Source>
   <b:Source>
     <b:Tag>Bro17</b:Tag>
@@ -4466,7 +4491,7 @@
     <b:Volume>24</b:Volume>
     <b:Issue>2</b:Issue>
     <b:DOI>https://doi.org/10.22594/dau.16756.24.02</b:DOI>
-    <b:RefOrder>19</b:RefOrder>
+    <b:RefOrder>21</b:RefOrder>
   </b:Source>
   <b:Source>
     <b:Tag>Bip18</b:Tag>
@@ -4485,7 +4510,7 @@
       </b:Author>
     </b:Author>
     <b:Publisher>Packet Publishing</b:Publisher>
-    <b:RefOrder>21</b:RefOrder>
+    <b:RefOrder>23</b:RefOrder>
   </b:Source>
   <b:Source>
     <b:Tag>Gor20</b:Tag>
@@ -4512,7 +4537,7 @@
     <b:City>Istanbul, Turkey</b:City>
     <b:Publisher>IEEE</b:Publisher>
     <b:DOI>https://doi-org.proxy1.ncu.edu/10.1109/ASYU50717.2020.9259886</b:DOI>
-    <b:RefOrder>22</b:RefOrder>
+    <b:RefOrder>24</b:RefOrder>
   </b:Source>
   <b:Source>
     <b:Tag>Pef07</b:Tag>
@@ -4548,7 +4573,7 @@
     <b:Volume>24</b:Volume>
     <b:Issue>3</b:Issue>
     <b:DOI>10.2753/MIS0742-1222240302</b:DOI>
-    <b:RefOrder>29</b:RefOrder>
+    <b:RefOrder>31</b:RefOrder>
   </b:Source>
   <b:Source>
     <b:Tag>Bry21</b:Tag>
@@ -4570,7 +4595,7 @@
         </b:NameList>
       </b:Author>
     </b:Author>
-    <b:RefOrder>30</b:RefOrder>
+    <b:RefOrder>32</b:RefOrder>
   </b:Source>
   <b:Source>
     <b:Tag>Lap18</b:Tag>
@@ -4590,7 +4615,7 @@
     </b:Author>
     <b:Publisher>Packt</b:Publisher>
     <b:StandardNumber>9781788834247</b:StandardNumber>
-    <b:RefOrder>13</b:RefOrder>
+    <b:RefOrder>15</b:RefOrder>
   </b:Source>
   <b:Source>
     <b:Tag>Wiknd</b:Tag>
@@ -4605,7 +4630,7 @@
     </b:Author>
     <b:InternetSiteTitle>Wikipedia</b:InternetSiteTitle>
     <b:URL>https://en.wikipedia.org/wiki/Mario_Bros.</b:URL>
-    <b:RefOrder>14</b:RefOrder>
+    <b:RefOrder>16</b:RefOrder>
   </b:Source>
   <b:Source>
     <b:Tag>Buc05</b:Tag>
@@ -4628,7 +4653,7 @@
     <b:Volume>26</b:Volume>
     <b:Issue>4</b:Issue>
     <b:URL>ttps://search-ebscohost-com.proxy1.ncu.edu/login.aspx?direct=true&amp;db=ofs&amp;AN=501189619&amp;site=eds-live</b:URL>
-    <b:RefOrder>15</b:RefOrder>
+    <b:RefOrder>17</b:RefOrder>
   </b:Source>
   <b:Source>
     <b:Tag>Hor17</b:Tag>
@@ -4648,7 +4673,7 @@
     </b:Author>
     <b:Publisher>John Wiley &amp; Sons, Incorporated</b:Publisher>
     <b:StandardNumber>9783527413393</b:StandardNumber>
-    <b:RefOrder>16</b:RefOrder>
+    <b:RefOrder>18</b:RefOrder>
   </b:Source>
   <b:Source>
     <b:Tag>Ngu19</b:Tag>
@@ -4683,7 +4708,7 @@
     <b:City>Nha Trang, Vietnam</b:City>
     <b:Publisher>IEEE</b:Publisher>
     <b:DOI>https://doi-org.proxy1.ncu.edu/10.1109/ACOMP.2019.00033</b:DOI>
-    <b:RefOrder>17</b:RefOrder>
+    <b:RefOrder>19</b:RefOrder>
   </b:Source>
   <b:Source>
     <b:Tag>Agu201</b:Tag>
@@ -4714,7 +4739,7 @@
     <b:City>Basque Coast, Bayonne; France</b:City>
     <b:Publisher>IEEE</b:Publisher>
     <b:DOI>https://doi.org/10.1109/WETICE49692.2020.00060</b:DOI>
-    <b:RefOrder>18</b:RefOrder>
+    <b:RefOrder>20</b:RefOrder>
   </b:Source>
   <b:Source>
     <b:Tag>Fri173</b:Tag>
@@ -4735,7 +4760,7 @@
         </b:NameList>
       </b:Author>
     </b:Author>
-    <b:RefOrder>20</b:RefOrder>
+    <b:RefOrder>22</b:RefOrder>
   </b:Source>
   <b:Source>
     <b:Tag>Com09</b:Tag>
@@ -4749,7 +4774,7 @@
     <b:Title>Internet of Things — An action plan for Europe.</b:Title>
     <b:Year>2009</b:Year>
     <b:URL>http://eurlex.europa.eu/LexUriServ/site/en/com/2009/com2009_0278en01.pdf</b:URL>
-    <b:RefOrder>23</b:RefOrder>
+    <b:RefOrder>25</b:RefOrder>
   </b:Source>
   <b:Source>
     <b:Tag>Gan20</b:Tag>
@@ -4784,7 +4809,7 @@
     <b:City>Zhenjing, China</b:City>
     <b:Publisher>IEEE</b:Publisher>
     <b:DOI>10.1109/ICIDDT52279.2020.00109</b:DOI>
-    <b:RefOrder>24</b:RefOrder>
+    <b:RefOrder>26</b:RefOrder>
   </b:Source>
   <b:Source>
     <b:Tag>Boo201</b:Tag>
@@ -4811,7 +4836,7 @@
     <b:City>Coimbatore, India</b:City>
     <b:Publisher>IEEE</b:Publisher>
     <b:DOI>https://doi-org.proxy1.ncu.edu/10.1109/ICIRCA48905.2020.9183355</b:DOI>
-    <b:RefOrder>25</b:RefOrder>
+    <b:RefOrder>27</b:RefOrder>
   </b:Source>
   <b:Source>
     <b:Tag>Lit12</b:Tag>
@@ -4833,7 +4858,7 @@
     </b:Author>
     <b:JournalName>University of California, Riverside</b:JournalName>
     <b:Pages>1-20</b:Pages>
-    <b:RefOrder>26</b:RefOrder>
+    <b:RefOrder>28</b:RefOrder>
   </b:Source>
   <b:Source>
     <b:Tag>Unr22</b:Tag>
@@ -4848,7 +4873,7 @@
     </b:Author>
     <b:InternetSiteTitle>Unreal Engine</b:InternetSiteTitle>
     <b:URL>https://www.unrealengine.com/en-US/unreal-engine-5</b:URL>
-    <b:RefOrder>27</b:RefOrder>
+    <b:RefOrder>29</b:RefOrder>
   </b:Source>
   <b:Source>
     <b:Tag>Kim21</b:Tag>
@@ -5015,11 +5040,115 @@
     <b:DOI>10.1097/NND.0000000000000694</b:DOI>
     <b:RefOrder>10</b:RefOrder>
   </b:Source>
+  <b:Source>
+    <b:Tag>Shi211</b:Tag>
+    <b:SourceType>JournalArticle</b:SourceType>
+    <b:Guid>{BCB827DC-F5D5-4EE9-938F-A89675F8D5CC}</b:Guid>
+    <b:Author>
+      <b:Author>
+        <b:NameList>
+          <b:Person>
+            <b:Last>Shirai</b:Last>
+            <b:First>N.</b:First>
+          </b:Person>
+          <b:Person>
+            <b:Last>Yamamoto</b:Last>
+            <b:First>S.</b:First>
+          </b:Person>
+          <b:Person>
+            <b:Last>Osawa</b:Last>
+            <b:First>Y.</b:First>
+          </b:Person>
+          <b:Person>
+            <b:Last>Tsubaki</b:Last>
+            <b:First>A.</b:First>
+          </b:Person>
+          <b:Person>
+            <b:Last>Morishita</b:Last>
+            <b:First>S.</b:First>
+          </b:Person>
+          <b:Person>
+            <b:Last>Nitami</b:Last>
+            <b:First>S.</b:First>
+          </b:Person>
+          <b:Person>
+            <b:Last>Narita</b:Last>
+            <b:First>I.</b:First>
+          </b:Person>
+        </b:NameList>
+      </b:Author>
+    </b:Author>
+    <b:Title>Fear of falling and physical activity in hemodialysis patients</b:Title>
+    <b:JournalName>Renal Replacement Therapy</b:JournalName>
+    <b:Year>2021</b:Year>
+    <b:Volume>7</b:Volume>
+    <b:Issue>1</b:Issue>
+    <b:DOI>10.1186/s41100-021-00383-3</b:DOI>
+    <b:RefOrder>12</b:RefOrder>
+  </b:Source>
+  <b:Source>
+    <b:Tag>Aih21</b:Tag>
+    <b:SourceType>JournalArticle</b:SourceType>
+    <b:Guid>{307B016E-6207-47C2-B169-44EE34E62EDE}</b:Guid>
+    <b:Author>
+      <b:Author>
+        <b:NameList>
+          <b:Person>
+            <b:Last>Aihara</b:Last>
+            <b:First>S.</b:First>
+          </b:Person>
+          <b:Person>
+            <b:Last>Kitamura</b:Last>
+            <b:First>S.</b:First>
+          </b:Person>
+          <b:Person>
+            <b:Last>Dogan</b:Last>
+            <b:First>M.</b:First>
+          </b:Person>
+          <b:Person>
+            <b:Last>Sakata</b:Last>
+            <b:First>S.</b:First>
+          </b:Person>
+          <b:Person>
+            <b:Last>Kondo</b:Last>
+            <b:First>K.</b:First>
+          </b:Person>
+          <b:Person>
+            <b:Last>Otaka</b:Last>
+            <b:First>Y</b:First>
+          </b:Person>
+        </b:NameList>
+      </b:Author>
+    </b:Author>
+    <b:Title>Patients' thoughts on their falls in a rehabilitation hospital: a qualitative study of patients with stroke.</b:Title>
+    <b:JournalName>BMC Geriatrics</b:JournalName>
+    <b:Year>2021</b:Year>
+    <b:Pages>1-12</b:Pages>
+    <b:Volume>21</b:Volume>
+    <b:Issue>1</b:Issue>
+    <b:URL>https://search.ebscohost.com/login.aspx?direct=true&amp;AuthType=ip,sso&amp;db=edb&amp;AN=154196006&amp;site=eds-live&amp;scope=site</b:URL>
+    <b:RefOrder>13</b:RefOrder>
+  </b:Source>
+  <b:Source>
+    <b:Tag>AWS21</b:Tag>
+    <b:SourceType>InternetSite</b:SourceType>
+    <b:Guid>{F2B616E3-F152-469D-8AF1-87E9D23D2347}</b:Guid>
+    <b:Author>
+      <b:Author>
+        <b:Corporate>AWS</b:Corporate>
+      </b:Author>
+    </b:Author>
+    <b:Title>AWS RoboMaker</b:Title>
+    <b:InternetSiteTitle>Amazon Web Services</b:InternetSiteTitle>
+    <b:Year>2021</b:Year>
+    <b:URL>https://aws.amazon.com/robomaker/</b:URL>
+    <b:RefOrder>33</b:RefOrder>
+  </b:Source>
 </b:Sources>
 </file>
 
 <file path=customXml/itemProps1.xml><?xml version="1.0" encoding="utf-8"?>
-<ds:datastoreItem xmlns:ds="http://schemas.openxmlformats.org/officeDocument/2006/customXml" ds:itemID="{B482F9A2-0059-45D7-825D-8626C445878F}">
+<ds:datastoreItem xmlns:ds="http://schemas.openxmlformats.org/officeDocument/2006/customXml" ds:itemID="{043ABD1E-8036-40AB-9019-1320483CEC54}">
   <ds:schemaRefs>
     <ds:schemaRef ds:uri="http://schemas.openxmlformats.org/officeDocument/2006/bibliography"/>
   </ds:schemaRefs>

</xml_diff>

<commit_message>
rewrote the RQ section:
</commit_message>
<xml_diff>
--- a/Chapters/BachmeierNDIS9901.ch1.docx
+++ b/Chapters/BachmeierNDIS9901.ch1.docx
@@ -1101,28 +1101,27 @@
     </w:p>
     <w:p>
       <w:pPr>
+        <w:rPr>
+          <w:b/>
+        </w:rPr>
+      </w:pPr>
+      <w:r>
+        <w:br w:type="page"/>
+      </w:r>
+    </w:p>
+    <w:p>
+      <w:pPr>
         <w:pStyle w:val="Heading2"/>
       </w:pPr>
       <w:r>
+        <w:lastRenderedPageBreak/>
         <w:t>Research Questions</w:t>
       </w:r>
     </w:p>
     <w:p>
       <w:r>
         <w:tab/>
-        <w:t xml:space="preserve">The foundational problem is </w:t>
-      </w:r>
-      <w:r>
-        <w:t xml:space="preserve">that </w:t>
-      </w:r>
-      <w:r>
-        <w:t>elderly care and special needs patients need mechanisms t</w:t>
-      </w:r>
-      <w:r>
-        <w:t>o improve their homes’ medical care</w:t>
-      </w:r>
-      <w:r>
-        <w:t>. Medical facilities met this requirement through human capital investments (e.g., staff augmentation), which is expensive and difficult to scale. Instead, this study proposes that CV, AI/ML, and CPS technologies have the potential to supplement this need. This proposition raises questions regarding a potential solution’s ability to detect and respond to patient behaviors.</w:t>
+        <w:t>This constructive research design study aims to propose a research method for modeling elderly and special needs behaviors. It aims to demonstrate this approach using an AI/ML CV monitoring process to predict HD patients’ likelihood of falling within a physics simulation process. That proposition raises questions regarding the potential solution’s ability to detect and respond to patient behaviors.</w:t>
       </w:r>
     </w:p>
     <w:p>
@@ -1130,13 +1129,13 @@
         <w:pStyle w:val="Heading3"/>
       </w:pPr>
       <w:r>
-        <w:t>RQ1</w:t>
+        <w:t xml:space="preserve"> RQ1</w:t>
       </w:r>
     </w:p>
     <w:p>
       <w:r>
         <w:tab/>
-        <w:t xml:space="preserve">To what extent can CV-based systems extract the subject’s </w:t>
+        <w:t xml:space="preserve">To what extent can the CV-based system extract the subject’s </w:t>
       </w:r>
       <w:r>
         <w:rPr>
@@ -1146,7 +1145,7 @@
         <w:t>intent</w:t>
       </w:r>
       <w:r>
-        <w:t xml:space="preserve"> from dynamic and noisy video streams? Patients freely roam within their residence and modify the environment (e.g., move furniture and change lighting). As these factors influence the cameras’ perspective, does it inhibit the system from making accurate predictions, or do AI/ML algorithms account for these deviations?</w:t>
+        <w:t xml:space="preserve"> from dynamic and noisy video streams? The virtual patient can freely roam within their residence and modify the environment, such as moving furniture and turning off lights. Does this impact the reliability of the statically positioned camera?</w:t>
       </w:r>
     </w:p>
     <w:p>
@@ -1160,13 +1159,7 @@
     <w:p>
       <w:r>
         <w:tab/>
-        <w:t>To what extent can CPS-based systems react and mitigate the subject</w:t>
-      </w:r>
-      <w:r>
-        <w:t>s</w:t>
-      </w:r>
-      <w:r>
-        <w:t>’ perceived behavior from RQ1? Medical staff at assisted living centers provide a helping hand literally and figuratively. Digital systems need to offer similar capabilities through IoT devices, which raises questions on the industry’s maturity level and commercial viability.</w:t>
+        <w:t xml:space="preserve">To what extent can the AI/ML monitoring process predict that the patient will fall? The humanoid and physics engine will honor a set of rules, such as steps until fall is proportional to the character’s weight and height. Can the process learn these rules and demonstrate the generalizability to more specific medical situations? </w:t>
       </w:r>
     </w:p>
     <w:p>
@@ -1179,9 +1172,12 @@
     </w:p>
     <w:p>
       <w:r>
+        <w:tab/>
+        <w:t xml:space="preserve">Human Activity Recognition (HAR) can improve elderly and special needs care by efficiently scaling out the visual coverage of medical facilities. Today, it is challenging to study HAR solutions within private residences.   These issues stem from the system needing to record privacy-sensitive situations, such as bathing or intimacy, and then permit research students to examine the footage. Further complicating matters, the researchers must overcome the logistical challenges from finding representative samples, proving result reproducibility, and the economic </w:t>
+      </w:r>
+      <w:r>
         <w:lastRenderedPageBreak/>
-        <w:tab/>
-        <w:t xml:space="preserve">Human Activity Recognition (HAR) can improve elderly and special needs care by efficiently scaling out the visual coverage of medical facilities. Today, it is challenging to study HAR solutions within private residences.   These issues stem from the system needing to record privacy-sensitive situations, such as bathing or intimacy, and then permit research students to examine the footage. Further complicating matters, the researchers must overcome the logistical challenges from finding representative samples, proving result reproducibility, and the economic overhead of multiple monitoring stations. Instead, this study proposes a research process using a physics simulator, animated actors, and virtual homes. The novel approach enables researchers to assess their CV algorithms across a repeatable configuration corpus. For instance, elderly patients falling is one of the most significant and avoidable reasons they need medical attention. This approach permits simulating this scenario, with each limb having distinct tensile strength, flexibility, and weight. When researchers can generate representative test-cases economically, it unlocks the potential for faster product iterations and </w:t>
+        <w:t xml:space="preserve">overhead of multiple monitoring stations. Instead, this study proposes a research process using a physics simulator, animated actors, and virtual homes. The novel approach enables researchers to assess their CV algorithms across a repeatable configuration corpus. For instance, elderly patients falling is one of the most significant and avoidable reasons they need medical attention. This approach permits simulating this scenario, with each limb having distinct tensile strength, flexibility, and weight. When researchers can generate representative test-cases economically, it unlocks the potential for faster product iterations and </w:t>
       </w:r>
       <w:r>
         <w:t>quickly expands the body of knowledge</w:t>
@@ -1225,7 +1221,6 @@
         <w:ind w:firstLine="720"/>
       </w:pPr>
       <w:r>
-        <w:lastRenderedPageBreak/>
         <w:t>Action spaces are the discrete or continuous responses that a subject can perform</w:t>
       </w:r>
       <w:sdt>
@@ -1286,7 +1281,13 @@
         </w:sdtContent>
       </w:sdt>
       <w:r>
-        <w:t>, the main character has an action space of moving left or right, jumping, and throwing a fireball.</w:t>
+        <w:t>, the main character has a</w:t>
+      </w:r>
+      <w:r>
+        <w:t>n</w:t>
+      </w:r>
+      <w:r>
+        <w:t xml:space="preserve"> action space of moving left or right, jumping, and throwing a fireball.</w:t>
       </w:r>
       <w:r>
         <w:tab/>
@@ -1306,6 +1307,7 @@
     </w:p>
     <w:p>
       <w:r>
+        <w:lastRenderedPageBreak/>
         <w:tab/>
         <w:t>AI/ML algorithms can generalize business rules from data for predicting outcomes to novel examples</w:t>
       </w:r>
@@ -1342,23 +1344,9 @@
     </w:p>
     <w:p>
       <w:pPr>
-        <w:rPr>
-          <w:b/>
-          <w:bCs/>
-          <w:i/>
-          <w:iCs/>
-        </w:rPr>
-      </w:pPr>
-      <w:r>
-        <w:br w:type="page"/>
-      </w:r>
-    </w:p>
-    <w:p>
-      <w:pPr>
         <w:pStyle w:val="Heading3"/>
       </w:pPr>
       <w:r>
-        <w:lastRenderedPageBreak/>
         <w:t>Computer Vision (CV)</w:t>
       </w:r>
     </w:p>
@@ -1670,19 +1658,6 @@
     </w:p>
     <w:p>
       <w:pPr>
-        <w:rPr>
-          <w:b/>
-          <w:bCs/>
-          <w:i/>
-          <w:iCs/>
-        </w:rPr>
-      </w:pPr>
-      <w:r>
-        <w:br w:type="page"/>
-      </w:r>
-    </w:p>
-    <w:p>
-      <w:pPr>
         <w:pStyle w:val="Heading3"/>
       </w:pPr>
       <w:r>
@@ -1744,7 +1719,16 @@
         <w:t>.</w:t>
       </w:r>
       <w:r>
-        <w:t xml:space="preserve"> It makes these predictions using CNN and RNN algorithms to evaluate changes in image data over time. </w:t>
+        <w:t xml:space="preserve"> </w:t>
+      </w:r>
+      <w:r>
+        <w:t xml:space="preserve">It makes these predictions using CNN and RNN algorithms </w:t>
+      </w:r>
+      <w:r>
+        <w:t xml:space="preserve">that </w:t>
+      </w:r>
+      <w:r>
+        <w:t xml:space="preserve">evaluate changes in image data over time. </w:t>
       </w:r>
     </w:p>
     <w:p>
@@ -2241,7 +2225,7 @@
                 <w:rPr>
                   <w:noProof/>
                 </w:rPr>
-                <w:t xml:space="preserve">Bipin, K. (2018). </w:t>
+                <w:t xml:space="preserve">Aihara, S., Kitamura, S., Dogan, M., Sakata, S., Kondo, K., &amp; Otaka, Y. (2021). Patients' thoughts on their falls in a rehabilitation hospital: a qualitative study of patients with stroke. </w:t>
               </w:r>
               <w:r>
                 <w:rPr>
@@ -2249,13 +2233,13 @@
                   <w:iCs/>
                   <w:noProof/>
                 </w:rPr>
-                <w:t>Robot Operating System Cookbook.</w:t>
-              </w:r>
-              <w:r>
-                <w:rPr>
-                  <w:noProof/>
-                </w:rPr>
-                <w:t xml:space="preserve"> Packet Publishing.</w:t>
+                <w:t>BMC Geriatrics, 21</w:t>
+              </w:r>
+              <w:r>
+                <w:rPr>
+                  <w:noProof/>
+                </w:rPr>
+                <w:t>(1), 1-12. Retrieved from https://search.ebscohost.com/login.aspx?direct=true&amp;AuthType=ip,sso&amp;db=edb&amp;AN=154196006&amp;site=eds-live&amp;scope=site</w:t>
               </w:r>
             </w:p>
             <w:p>
@@ -2270,7 +2254,7 @@
                 <w:rPr>
                   <w:noProof/>
                 </w:rPr>
-                <w:t xml:space="preserve">Boorugu, R., &amp; Ramesh, G. (2020). A survey on NLP-based text summarization for summarizing product reviews. </w:t>
+                <w:t xml:space="preserve">AWS. (2021). </w:t>
               </w:r>
               <w:r>
                 <w:rPr>
@@ -2278,13 +2262,13 @@
                   <w:iCs/>
                   <w:noProof/>
                 </w:rPr>
-                <w:t>International Conference on Inventive Research in Computing Applications</w:t>
-              </w:r>
-              <w:r>
-                <w:rPr>
-                  <w:noProof/>
-                </w:rPr>
-                <w:t xml:space="preserve"> (pp. 352-356). Coimbatore, India: IEEE. doi:https://doi-org.proxy1.ncu.edu/10.1109/ICIRCA48905.2020.9183355</w:t>
+                <w:t>AWS RoboMaker</w:t>
+              </w:r>
+              <w:r>
+                <w:rPr>
+                  <w:noProof/>
+                </w:rPr>
+                <w:t>. Retrieved from Amazon Web Services: https://aws.amazon.com/robomaker/</w:t>
               </w:r>
             </w:p>
             <w:p>
@@ -2299,7 +2283,7 @@
                 <w:rPr>
                   <w:noProof/>
                 </w:rPr>
-                <w:t xml:space="preserve">Brown, G., &amp; White, E. (2017). An Investigation of Nonparametric DATA MINING TECHNIQUES for Acquisition Cost Estimating. </w:t>
+                <w:t xml:space="preserve">Besada, D. E. (2020). Resource requirements for community-based care in rural, deep-rural and peri-urban communities in South Africa. </w:t>
               </w:r>
               <w:r>
                 <w:rPr>
@@ -2307,13 +2291,13 @@
                   <w:iCs/>
                   <w:noProof/>
                 </w:rPr>
-                <w:t>Defense Acquisition Research Journal, 24</w:t>
-              </w:r>
-              <w:r>
-                <w:rPr>
-                  <w:noProof/>
-                </w:rPr>
-                <w:t>(2), 302-332. doi:https://doi.org/10.22594/dau.16756.24.02</w:t>
+                <w:t>PLoS ONE, 15</w:t>
+              </w:r>
+              <w:r>
+                <w:rPr>
+                  <w:noProof/>
+                </w:rPr>
+                <w:t>(1), 1-19. doi:https://doi.org/10.1371/journal.pone.0218682</w:t>
               </w:r>
             </w:p>
             <w:p>
@@ -2328,7 +2312,7 @@
                 <w:rPr>
                   <w:noProof/>
                 </w:rPr>
-                <w:t xml:space="preserve">Bryar, C., &amp; Carr, B. (2021). </w:t>
+                <w:t xml:space="preserve">Bipin, K. (2018). </w:t>
               </w:r>
               <w:r>
                 <w:rPr>
@@ -2336,13 +2320,13 @@
                   <w:iCs/>
                   <w:noProof/>
                 </w:rPr>
-                <w:t>Working Backwards: Insights, Stories, and Secrets from Inside Amazon.</w:t>
-              </w:r>
-              <w:r>
-                <w:rPr>
-                  <w:noProof/>
-                </w:rPr>
-                <w:t xml:space="preserve"> </w:t>
+                <w:t>Robot Operating System Cookbook.</w:t>
+              </w:r>
+              <w:r>
+                <w:rPr>
+                  <w:noProof/>
+                </w:rPr>
+                <w:t xml:space="preserve"> Packet Publishing.</w:t>
               </w:r>
             </w:p>
             <w:p>
@@ -2357,7 +2341,7 @@
                 <w:rPr>
                   <w:noProof/>
                 </w:rPr>
-                <w:t xml:space="preserve">Buchanan, B. (2005). A very brief history of artificial intelligence. </w:t>
+                <w:t xml:space="preserve">Blackhurn, B. (2021). Sensitive situations in a nurse residency program: balancing confidentiality with meaningful solutions. </w:t>
               </w:r>
               <w:r>
                 <w:rPr>
@@ -2365,13 +2349,13 @@
                   <w:iCs/>
                   <w:noProof/>
                 </w:rPr>
-                <w:t>AI Magazine, 26</w:t>
-              </w:r>
-              <w:r>
-                <w:rPr>
-                  <w:noProof/>
-                </w:rPr>
-                <w:t>(4), 53-60. Retrieved from ttps://search-ebscohost-com.proxy1.ncu.edu/login.aspx?direct=true&amp;db=ofs&amp;AN=501189619&amp;site=eds-live</w:t>
+                <w:t>Journal for Nurses in Professional Development, 37</w:t>
+              </w:r>
+              <w:r>
+                <w:rPr>
+                  <w:noProof/>
+                </w:rPr>
+                <w:t>(3), 185-187. doi:10.1097/NND.0000000000000694</w:t>
               </w:r>
             </w:p>
             <w:p>
@@ -2386,7 +2370,7 @@
                 <w:rPr>
                   <w:noProof/>
                 </w:rPr>
-                <w:t xml:space="preserve">Commission of the European Communities. (2009). </w:t>
+                <w:t xml:space="preserve">Boorugu, R., &amp; Ramesh, G. (2020). A survey on NLP based text summarization for summarizing product reviews. </w:t>
               </w:r>
               <w:r>
                 <w:rPr>
@@ -2394,13 +2378,13 @@
                   <w:iCs/>
                   <w:noProof/>
                 </w:rPr>
-                <w:t>Internet of Things — An action plan for Europe.</w:t>
-              </w:r>
-              <w:r>
-                <w:rPr>
-                  <w:noProof/>
-                </w:rPr>
-                <w:t xml:space="preserve"> Retrieved from http://eurlex.europa.eu/LexUriServ/site/en/com/2009/com2009_0278en01.pdf</w:t>
+                <w:t>International Conference on Inventive Research in Computing Applications</w:t>
+              </w:r>
+              <w:r>
+                <w:rPr>
+                  <w:noProof/>
+                </w:rPr>
+                <w:t xml:space="preserve"> (pp. 352-356). Coimbatore, India: IEEE. doi:https://doi-org.proxy1.ncu.edu/10.1109/ICIRCA48905.2020.9183355</w:t>
               </w:r>
             </w:p>
             <w:p>
@@ -2415,7 +2399,8 @@
                 <w:rPr>
                   <w:noProof/>
                 </w:rPr>
-                <w:t xml:space="preserve">Ferati, M., Kurti, A., Vogel, B., &amp; Raufi, B. (2016). Augmenting requirements gathering for people with special needs using IoT. </w:t>
+                <w:lastRenderedPageBreak/>
+                <w:t xml:space="preserve">Brown, G., &amp; White, E. (2017). An Investigation of Nonparametric DATA MINING TECHNIQUES for Acquisition Cost Estimating. </w:t>
               </w:r>
               <w:r>
                 <w:rPr>
@@ -2423,13 +2408,13 @@
                   <w:iCs/>
                   <w:noProof/>
                 </w:rPr>
-                <w:t>International Workshop on Cooperative and Human Aspects of Software Engineering</w:t>
-              </w:r>
-              <w:r>
-                <w:rPr>
-                  <w:noProof/>
-                </w:rPr>
-                <w:t xml:space="preserve"> (pp. 48-52). ACM. doi:10.1145/2897586.2897617</w:t>
+                <w:t>Defense Acquisition Research Journal, 24</w:t>
+              </w:r>
+              <w:r>
+                <w:rPr>
+                  <w:noProof/>
+                </w:rPr>
+                <w:t>(2), 302-332. doi:https://doi.org/10.22594/dau.16756.24.02</w:t>
               </w:r>
             </w:p>
             <w:p>
@@ -2444,8 +2429,7 @@
                 <w:rPr>
                   <w:noProof/>
                 </w:rPr>
-                <w:lastRenderedPageBreak/>
-                <w:t xml:space="preserve">Fridman. (2017, January 16). </w:t>
+                <w:t xml:space="preserve">Bryar, C., &amp; Carr, B. (2021). </w:t>
               </w:r>
               <w:r>
                 <w:rPr>
@@ -2453,13 +2437,13 @@
                   <w:iCs/>
                   <w:noProof/>
                 </w:rPr>
-                <w:t>MIT 6.S094: Introduction to deep learning and self-driving cars</w:t>
-              </w:r>
-              <w:r>
-                <w:rPr>
-                  <w:noProof/>
-                </w:rPr>
-                <w:t>. Retrieved from YouTube: https://www.youtube.com/watch?v=1L0TKZQcUtA</w:t>
+                <w:t>Working Backwards: Insights, Stories, and Secrets from Inside Amazon.</w:t>
+              </w:r>
+              <w:r>
+                <w:rPr>
+                  <w:noProof/>
+                </w:rPr>
+                <w:t xml:space="preserve"> </w:t>
               </w:r>
             </w:p>
             <w:p>
@@ -2474,7 +2458,7 @@
                 <w:rPr>
                   <w:noProof/>
                 </w:rPr>
-                <w:t xml:space="preserve">Gan, Q., Li, Y., Wang, G., &amp; Zhang, Y. (2020). Application research of optical tracking point layout in computer motion capture technology. </w:t>
+                <w:t xml:space="preserve">Buchanan, B. (2005). A very brief history of artifical intelligence. </w:t>
               </w:r>
               <w:r>
                 <w:rPr>
@@ -2482,13 +2466,13 @@
                   <w:iCs/>
                   <w:noProof/>
                 </w:rPr>
-                <w:t>International Conference on Innovation Design and Digital Technology</w:t>
-              </w:r>
-              <w:r>
-                <w:rPr>
-                  <w:noProof/>
-                </w:rPr>
-                <w:t xml:space="preserve"> (pp. 548-552). Zhenjiang, China: IEEE. doi:10.1109/ICIDDT52279.2020.00109</w:t>
+                <w:t>AI Magazine, 26</w:t>
+              </w:r>
+              <w:r>
+                <w:rPr>
+                  <w:noProof/>
+                </w:rPr>
+                <w:t>(4), 53-60. Retrieved from ttps://search-ebscohost-com.proxy1.ncu.edu/login.aspx?direct=true&amp;db=ofs&amp;AN=501189619&amp;site=eds-live</w:t>
               </w:r>
             </w:p>
             <w:p>
@@ -2503,7 +2487,7 @@
                 <w:rPr>
                   <w:noProof/>
                 </w:rPr>
-                <w:t xml:space="preserve">Gorgulu, Y., &amp; Tasdelen, K. (2020). Human activity recognition and temporal action localization based on depth sensor skeletal data. </w:t>
+                <w:t xml:space="preserve">Commission of the European Communities. (2009). </w:t>
               </w:r>
               <w:r>
                 <w:rPr>
@@ -2511,13 +2495,13 @@
                   <w:iCs/>
                   <w:noProof/>
                 </w:rPr>
-                <w:t>Innovations in Intelligent Systems and Applications Conference</w:t>
-              </w:r>
-              <w:r>
-                <w:rPr>
-                  <w:noProof/>
-                </w:rPr>
-                <w:t xml:space="preserve"> (pp. 1-5). Istanbul, Turkey: IEEE. doi:https://doi-org.proxy1.ncu.edu/10.1109/ASYU50717.2020.9259886</w:t>
+                <w:t>Internet of Things — An action plan for Europe.</w:t>
+              </w:r>
+              <w:r>
+                <w:rPr>
+                  <w:noProof/>
+                </w:rPr>
+                <w:t xml:space="preserve"> Retrieved from http://eurlex.europa.eu/LexUriServ/site/en/com/2009/com2009_0278en01.pdf</w:t>
               </w:r>
             </w:p>
             <w:p>
@@ -2532,7 +2516,7 @@
                 <w:rPr>
                   <w:noProof/>
                 </w:rPr>
-                <w:t xml:space="preserve">Hevner, A., March, S., Park, J., &amp; Ram, S. (2004). Design science in information systems research. </w:t>
+                <w:t xml:space="preserve">Ferati, M., Kurti, A., Vogel, B., &amp; Raufi, B. (2016). Augmenting requirements gathering for people with special needs using IoT. </w:t>
               </w:r>
               <w:r>
                 <w:rPr>
@@ -2540,13 +2524,13 @@
                   <w:iCs/>
                   <w:noProof/>
                 </w:rPr>
-                <w:t>MIS Quarterly, 28</w:t>
-              </w:r>
-              <w:r>
-                <w:rPr>
-                  <w:noProof/>
-                </w:rPr>
-                <w:t>(1), 75-105. doi:10.2307/25148625</w:t>
+                <w:t>International Workshop on Cooperative and Human Aspects of Software Engineering</w:t>
+              </w:r>
+              <w:r>
+                <w:rPr>
+                  <w:noProof/>
+                </w:rPr>
+                <w:t xml:space="preserve"> (pp. 48-52). ACM. doi:10.1145/2897586.2897617</w:t>
               </w:r>
             </w:p>
             <w:p>
@@ -2561,7 +2545,7 @@
                 <w:rPr>
                   <w:noProof/>
                 </w:rPr>
-                <w:t xml:space="preserve">Hornberg, A. (2017). </w:t>
+                <w:t xml:space="preserve">Fridman. (2017, January 16). </w:t>
               </w:r>
               <w:r>
                 <w:rPr>
@@ -2569,13 +2553,13 @@
                   <w:iCs/>
                   <w:noProof/>
                 </w:rPr>
-                <w:t>Handbook of machine and computer vision.</w:t>
-              </w:r>
-              <w:r>
-                <w:rPr>
-                  <w:noProof/>
-                </w:rPr>
-                <w:t xml:space="preserve"> John Wiley &amp; Sons, Incorporated.</w:t>
+                <w:t>MIT 6.S094: Introduction to deeplearning and self-driving cars</w:t>
+              </w:r>
+              <w:r>
+                <w:rPr>
+                  <w:noProof/>
+                </w:rPr>
+                <w:t>. Retrieved from YouTube: https://www.youtube.com/watch?v=1L0TKZQcUtA</w:t>
               </w:r>
             </w:p>
             <w:p>
@@ -2590,7 +2574,7 @@
                 <w:rPr>
                   <w:noProof/>
                 </w:rPr>
-                <w:t xml:space="preserve">Lapan, M. (2018). </w:t>
+                <w:t xml:space="preserve">Gan, Q., Li, Y., Wang, G., &amp; Zhang, Y. (2020). Application research of optical tracking point layout in computer motion capture technology. </w:t>
               </w:r>
               <w:r>
                 <w:rPr>
@@ -2598,13 +2582,13 @@
                   <w:iCs/>
                   <w:noProof/>
                 </w:rPr>
-                <w:t>Deep Reinforcement Learning Hands-on.</w:t>
-              </w:r>
-              <w:r>
-                <w:rPr>
-                  <w:noProof/>
-                </w:rPr>
-                <w:t xml:space="preserve"> Packt.</w:t>
+                <w:t>International Conference on Innovation Design and Digital Technology</w:t>
+              </w:r>
+              <w:r>
+                <w:rPr>
+                  <w:noProof/>
+                </w:rPr>
+                <w:t xml:space="preserve"> (pp. 548-552). Zhenjing, China: IEEE. doi:10.1109/ICIDDT52279.2020.00109</w:t>
               </w:r>
             </w:p>
             <w:p>
@@ -2619,7 +2603,7 @@
                 <w:rPr>
                   <w:noProof/>
                 </w:rPr>
-                <w:t xml:space="preserve">Litomisky, K. (2012). </w:t>
+                <w:t xml:space="preserve">Gorgulu, Y., &amp; Tasdelen, K. (2020). Huamn activity recongition and temporal action localization based on depth sensor skeletal data. </w:t>
               </w:r>
               <w:r>
                 <w:rPr>
@@ -2627,13 +2611,22 @@
                   <w:iCs/>
                   <w:noProof/>
                 </w:rPr>
-                <w:t>Consumer RGB-D Cameras and their Applications</w:t>
-              </w:r>
-              <w:r>
-                <w:rPr>
-                  <w:noProof/>
-                </w:rPr>
-                <w:t>. Retrieved from University of California: https://alumni.cs.ucr.edu/~klitomis/files/RGBD-intro.pdf</w:t>
+                <w:t xml:space="preserve">Innovations in Intelligent Systems and Applications </w:t>
+              </w:r>
+              <w:r>
+                <w:rPr>
+                  <w:i/>
+                  <w:iCs/>
+                  <w:noProof/>
+                </w:rPr>
+                <w:lastRenderedPageBreak/>
+                <w:t>Conference</w:t>
+              </w:r>
+              <w:r>
+                <w:rPr>
+                  <w:noProof/>
+                </w:rPr>
+                <w:t xml:space="preserve"> (pp. 1-5). Istanbul, Turkey: IEEE. doi:https://doi-org.proxy1.ncu.edu/10.1109/ASYU50717.2020.9259886</w:t>
               </w:r>
             </w:p>
             <w:p>
@@ -2648,7 +2641,7 @@
                 <w:rPr>
                   <w:noProof/>
                 </w:rPr>
-                <w:t xml:space="preserve">Morris, J. (2008). </w:t>
+                <w:t xml:space="preserve">Hevner, A., March, S., Park, J., &amp; Ram, S. (2004). Design science in information systems research. </w:t>
               </w:r>
               <w:r>
                 <w:rPr>
@@ -2656,13 +2649,13 @@
                   <w:iCs/>
                   <w:noProof/>
                 </w:rPr>
-                <w:t>Disability research and policy: current perspectives.</w:t>
-              </w:r>
-              <w:r>
-                <w:rPr>
-                  <w:noProof/>
-                </w:rPr>
-                <w:t xml:space="preserve"> Lawrence Erlbaum Associates.</w:t>
+                <w:t>MIS Quarterly, 28</w:t>
+              </w:r>
+              <w:r>
+                <w:rPr>
+                  <w:noProof/>
+                </w:rPr>
+                <w:t>(1), 75-105. doi:10.2307/25148625</w:t>
               </w:r>
             </w:p>
             <w:p>
@@ -2677,7 +2670,7 @@
                 <w:rPr>
                   <w:noProof/>
                 </w:rPr>
-                <w:t xml:space="preserve">Muhsin, A., Munyogwa, M., Kibusi, S., &amp; Seif, S. A. (2020). Poor knowledge on elderly care despite positive attitude among nursing students in Zanzibar Island: findings from a cross-sectional study. </w:t>
+                <w:t xml:space="preserve">Hornberg, A. (2017). </w:t>
               </w:r>
               <w:r>
                 <w:rPr>
@@ -2685,13 +2678,13 @@
                   <w:iCs/>
                   <w:noProof/>
                 </w:rPr>
-                <w:t>BMC Nursing, 19</w:t>
-              </w:r>
-              <w:r>
-                <w:rPr>
-                  <w:noProof/>
-                </w:rPr>
-                <w:t>(1), 1-8. doi:10.1186/s12912-020-00488-w</w:t>
+                <w:t>Handbook of machine and computer vision.</w:t>
+              </w:r>
+              <w:r>
+                <w:rPr>
+                  <w:noProof/>
+                </w:rPr>
+                <w:t xml:space="preserve"> John Wiley &amp; Sons, Incorporated.</w:t>
               </w:r>
             </w:p>
             <w:p>
@@ -2706,8 +2699,7 @@
                 <w:rPr>
                   <w:noProof/>
                 </w:rPr>
-                <w:lastRenderedPageBreak/>
-                <w:t xml:space="preserve">Nguyen, M., Huynh, N., Tran, D., &amp; Ngo, H. (2019). Face recognition applied for smart homes using SoC. </w:t>
+                <w:t xml:space="preserve">Kim, J., &amp; Kim, S. (2021). The determinants of caregiver use and its costs for elderly inpatients in Korea. </w:t>
               </w:r>
               <w:r>
                 <w:rPr>
@@ -2715,13 +2707,13 @@
                   <w:iCs/>
                   <w:noProof/>
                 </w:rPr>
-                <w:t>Advanced Computing and Applications</w:t>
-              </w:r>
-              <w:r>
-                <w:rPr>
-                  <w:noProof/>
-                </w:rPr>
-                <w:t xml:space="preserve"> (pp. 165-170). Nha Trang, Vietnam: IEEE. doi:https://doi-org.proxy1.ncu.edu/10.1109/ACOMP.2019.00033</w:t>
+                <w:t>BMC Health Services Research, 21</w:t>
+              </w:r>
+              <w:r>
+                <w:rPr>
+                  <w:noProof/>
+                </w:rPr>
+                <w:t>(631), 1-10. doi:https://doi.org/10.1186/s12913-021-06677-w</w:t>
               </w:r>
             </w:p>
             <w:p>
@@ -2736,7 +2728,7 @@
                 <w:rPr>
                   <w:noProof/>
                 </w:rPr>
-                <w:t xml:space="preserve">Peffers, K., Tuunanen, T., Rothenberger, M., &amp; Chatterjee, S. (2007). A design science research methodology for information systems research. </w:t>
+                <w:t xml:space="preserve">Lapan, M. (2018). </w:t>
               </w:r>
               <w:r>
                 <w:rPr>
@@ -2744,13 +2736,13 @@
                   <w:iCs/>
                   <w:noProof/>
                 </w:rPr>
-                <w:t>Journal of Management Information Systems, 24</w:t>
-              </w:r>
-              <w:r>
-                <w:rPr>
-                  <w:noProof/>
-                </w:rPr>
-                <w:t>(3), 45-77. doi:10.2753/MIS0742-1222240302</w:t>
+                <w:t>Deep Reinforcement Learning Hands-on.</w:t>
+              </w:r>
+              <w:r>
+                <w:rPr>
+                  <w:noProof/>
+                </w:rPr>
+                <w:t xml:space="preserve"> Packt.</w:t>
               </w:r>
             </w:p>
             <w:p>
@@ -2765,7 +2757,7 @@
                 <w:rPr>
                   <w:noProof/>
                 </w:rPr>
-                <w:t xml:space="preserve">Stanford Artificial Intelligence Laboratory et al. (2018). </w:t>
+                <w:t xml:space="preserve">Lei, L., Intrator, O., Conwell, Y., Fortinsky, R., &amp; Cai, S. (2021). Continuity of care and health care cost among community-dwelling older adult veterans living with dementia. </w:t>
               </w:r>
               <w:r>
                 <w:rPr>
@@ -2773,13 +2765,13 @@
                   <w:iCs/>
                   <w:noProof/>
                 </w:rPr>
-                <w:t>Robotic Operating System</w:t>
-              </w:r>
-              <w:r>
-                <w:rPr>
-                  <w:noProof/>
-                </w:rPr>
-                <w:t>. Retrieved from https://www.ros.org</w:t>
+                <w:t>Health Services Research, 56</w:t>
+              </w:r>
+              <w:r>
+                <w:rPr>
+                  <w:noProof/>
+                </w:rPr>
+                <w:t>(3), 378. Retrieved from https://search.ebscohost.com/login.aspx?direct=true&amp;AuthType=ip,sso&amp;db=edsgao&amp;AN=edsgcl.667587895&amp;site=eds-live&amp;scope=site</w:t>
               </w:r>
             </w:p>
             <w:p>
@@ -2794,7 +2786,7 @@
                 <w:rPr>
                   <w:noProof/>
                 </w:rPr>
-                <w:t xml:space="preserve">Tun, S., Madanian, S., &amp; Mirza, F. (2021). Internet of things (IoT) applications for elderly care: a reflective review. </w:t>
+                <w:t xml:space="preserve">Litomisky, K. (2012). </w:t>
               </w:r>
               <w:r>
                 <w:rPr>
@@ -2802,13 +2794,13 @@
                   <w:iCs/>
                   <w:noProof/>
                 </w:rPr>
-                <w:t>Aging Clinical &amp; Experimental Research, 33</w:t>
-              </w:r>
-              <w:r>
-                <w:rPr>
-                  <w:noProof/>
-                </w:rPr>
-                <w:t>(4), 855-867. doi:10.1007/s40520-020-01545-9</w:t>
+                <w:t>Consumer RGB-D Cameras and their Applications</w:t>
+              </w:r>
+              <w:r>
+                <w:rPr>
+                  <w:noProof/>
+                </w:rPr>
+                <w:t>. Retrieved from University of California: https://alumni.cs.ucr.edu/~klitomis/files/RGBD-intro.pdf</w:t>
               </w:r>
             </w:p>
             <w:p>
@@ -2823,7 +2815,7 @@
                 <w:rPr>
                   <w:noProof/>
                 </w:rPr>
-                <w:t xml:space="preserve">Unreal Engine. (2022). </w:t>
+                <w:t xml:space="preserve">Morris, J. (2008). </w:t>
               </w:r>
               <w:r>
                 <w:rPr>
@@ -2831,13 +2823,13 @@
                   <w:iCs/>
                   <w:noProof/>
                 </w:rPr>
-                <w:t>Unreal Engine Product</w:t>
-              </w:r>
-              <w:r>
-                <w:rPr>
-                  <w:noProof/>
-                </w:rPr>
-                <w:t>. Retrieved from Unreal Engine: https://www.unrealengine.com/en-US/unreal-engine-5</w:t>
+                <w:t>Disability research and policy: current perspectives.</w:t>
+              </w:r>
+              <w:r>
+                <w:rPr>
+                  <w:noProof/>
+                </w:rPr>
+                <w:t xml:space="preserve"> Lawrence Erlbaum Associates.</w:t>
               </w:r>
             </w:p>
             <w:p>
@@ -2852,6 +2844,269 @@
                 <w:rPr>
                   <w:noProof/>
                 </w:rPr>
+                <w:t xml:space="preserve">Muhsin, A., Munyogwa, M., Kibusi, S., &amp; Seif, S. A. (2020). Poor level of knowledge on elderly care despite positive attitude among nursing students in Zanzibar Island: findings from a cross-sectional study. </w:t>
+              </w:r>
+              <w:r>
+                <w:rPr>
+                  <w:i/>
+                  <w:iCs/>
+                  <w:noProof/>
+                </w:rPr>
+                <w:t>BMC Nursing, 19</w:t>
+              </w:r>
+              <w:r>
+                <w:rPr>
+                  <w:noProof/>
+                </w:rPr>
+                <w:t>(1), 1-8. doi:10.1186/s12912-020-00488-w</w:t>
+              </w:r>
+            </w:p>
+            <w:p>
+              <w:pPr>
+                <w:pStyle w:val="Bibliography"/>
+                <w:ind w:left="720" w:hanging="720"/>
+                <w:rPr>
+                  <w:noProof/>
+                </w:rPr>
+              </w:pPr>
+              <w:r>
+                <w:rPr>
+                  <w:noProof/>
+                </w:rPr>
+                <w:lastRenderedPageBreak/>
+                <w:t xml:space="preserve">Nguyen, M., Huynh, N., Tran, D., &amp; Ngo, H. (2019). Face recognition applied for smarthome using SoC. </w:t>
+              </w:r>
+              <w:r>
+                <w:rPr>
+                  <w:i/>
+                  <w:iCs/>
+                  <w:noProof/>
+                </w:rPr>
+                <w:t>Advanced Computing and Applications</w:t>
+              </w:r>
+              <w:r>
+                <w:rPr>
+                  <w:noProof/>
+                </w:rPr>
+                <w:t xml:space="preserve"> (pp. 165-170). Nha Trang, Vietnam: IEEE. doi:https://doi-org.proxy1.ncu.edu/10.1109/ACOMP.2019.00033</w:t>
+              </w:r>
+            </w:p>
+            <w:p>
+              <w:pPr>
+                <w:pStyle w:val="Bibliography"/>
+                <w:ind w:left="720" w:hanging="720"/>
+                <w:rPr>
+                  <w:noProof/>
+                </w:rPr>
+              </w:pPr>
+              <w:r>
+                <w:rPr>
+                  <w:noProof/>
+                </w:rPr>
+                <w:t xml:space="preserve">Peffers, K., Tuunanen, T., Rothenberger, M., &amp; Chatterjee, S. (2007). A design science research methodology for information systems research. </w:t>
+              </w:r>
+              <w:r>
+                <w:rPr>
+                  <w:i/>
+                  <w:iCs/>
+                  <w:noProof/>
+                </w:rPr>
+                <w:t>Journal of Management Information Systems, 24</w:t>
+              </w:r>
+              <w:r>
+                <w:rPr>
+                  <w:noProof/>
+                </w:rPr>
+                <w:t>(3), 45-77. doi:10.2753/MIS0742-1222240302</w:t>
+              </w:r>
+            </w:p>
+            <w:p>
+              <w:pPr>
+                <w:pStyle w:val="Bibliography"/>
+                <w:ind w:left="720" w:hanging="720"/>
+                <w:rPr>
+                  <w:noProof/>
+                </w:rPr>
+              </w:pPr>
+              <w:r>
+                <w:rPr>
+                  <w:noProof/>
+                </w:rPr>
+                <w:t xml:space="preserve">Phua, K. H. (2021). Ageing in Asia: beyond the Astana declaration towards financing long-term care for all. </w:t>
+              </w:r>
+              <w:r>
+                <w:rPr>
+                  <w:i/>
+                  <w:iCs/>
+                  <w:noProof/>
+                </w:rPr>
+                <w:t>International Journal of Health Policy and Management, 10</w:t>
+              </w:r>
+              <w:r>
+                <w:rPr>
+                  <w:noProof/>
+                </w:rPr>
+                <w:t>(1), 32-36. doi:https://doi.org/10.34172/ijhpm.2020.15</w:t>
+              </w:r>
+            </w:p>
+            <w:p>
+              <w:pPr>
+                <w:pStyle w:val="Bibliography"/>
+                <w:ind w:left="720" w:hanging="720"/>
+                <w:rPr>
+                  <w:noProof/>
+                </w:rPr>
+              </w:pPr>
+              <w:r>
+                <w:rPr>
+                  <w:noProof/>
+                </w:rPr>
+                <w:t xml:space="preserve">Shirai, N., Yamamoto, S., Osawa, Y., Tsubaki, A., Morishita, S., Nitami, S., &amp; Narita, I. (2021). Fear of falling and physical activity in hemodialysis patients. </w:t>
+              </w:r>
+              <w:r>
+                <w:rPr>
+                  <w:i/>
+                  <w:iCs/>
+                  <w:noProof/>
+                </w:rPr>
+                <w:t>Renal Replacement Therapy, 7</w:t>
+              </w:r>
+              <w:r>
+                <w:rPr>
+                  <w:noProof/>
+                </w:rPr>
+                <w:t>(1). doi:10.1186/s41100-021-00383-3</w:t>
+              </w:r>
+            </w:p>
+            <w:p>
+              <w:pPr>
+                <w:pStyle w:val="Bibliography"/>
+                <w:ind w:left="720" w:hanging="720"/>
+                <w:rPr>
+                  <w:noProof/>
+                </w:rPr>
+              </w:pPr>
+              <w:r>
+                <w:rPr>
+                  <w:noProof/>
+                </w:rPr>
+                <w:t xml:space="preserve">Shirazi, B., &amp; Shekhani, S. (2021). Patient’s expectations of privacy and confidentiality in Pakistan. </w:t>
+              </w:r>
+              <w:r>
+                <w:rPr>
+                  <w:i/>
+                  <w:iCs/>
+                  <w:noProof/>
+                </w:rPr>
+                <w:t>The Journal of the Pakistan Medical Association, 71</w:t>
+              </w:r>
+              <w:r>
+                <w:rPr>
+                  <w:noProof/>
+                </w:rPr>
+                <w:t>(2A), 537-539. doi:https://doi.org/10.47391/JPMA.888</w:t>
+              </w:r>
+            </w:p>
+            <w:p>
+              <w:pPr>
+                <w:pStyle w:val="Bibliography"/>
+                <w:ind w:left="720" w:hanging="720"/>
+                <w:rPr>
+                  <w:noProof/>
+                </w:rPr>
+              </w:pPr>
+              <w:r>
+                <w:rPr>
+                  <w:noProof/>
+                </w:rPr>
+                <w:t xml:space="preserve">Stanford Artificial Intelligence Laboratory et al. (2018). </w:t>
+              </w:r>
+              <w:r>
+                <w:rPr>
+                  <w:i/>
+                  <w:iCs/>
+                  <w:noProof/>
+                </w:rPr>
+                <w:t>Robotic Operating System</w:t>
+              </w:r>
+              <w:r>
+                <w:rPr>
+                  <w:noProof/>
+                </w:rPr>
+                <w:t>. Retrieved from https://www.ros.org</w:t>
+              </w:r>
+            </w:p>
+            <w:p>
+              <w:pPr>
+                <w:pStyle w:val="Bibliography"/>
+                <w:ind w:left="720" w:hanging="720"/>
+                <w:rPr>
+                  <w:noProof/>
+                </w:rPr>
+              </w:pPr>
+              <w:r>
+                <w:rPr>
+                  <w:noProof/>
+                </w:rPr>
+                <w:t xml:space="preserve">Tun, S., Madanian, S., &amp; Mirza, F. (2021). Internet of things (IoT) applications for elderly care: a reflective review. </w:t>
+              </w:r>
+              <w:r>
+                <w:rPr>
+                  <w:i/>
+                  <w:iCs/>
+                  <w:noProof/>
+                </w:rPr>
+                <w:t>Aging Clinical &amp; Experimental Research, 33</w:t>
+              </w:r>
+              <w:r>
+                <w:rPr>
+                  <w:noProof/>
+                </w:rPr>
+                <w:t>(4), 855-867. doi:10.1007/s40520-020-01545-9</w:t>
+              </w:r>
+            </w:p>
+            <w:p>
+              <w:pPr>
+                <w:pStyle w:val="Bibliography"/>
+                <w:ind w:left="720" w:hanging="720"/>
+                <w:rPr>
+                  <w:noProof/>
+                </w:rPr>
+              </w:pPr>
+              <w:r>
+                <w:rPr>
+                  <w:noProof/>
+                </w:rPr>
+                <w:t xml:space="preserve">Unreal Engine. (2022). </w:t>
+              </w:r>
+              <w:r>
+                <w:rPr>
+                  <w:i/>
+                  <w:iCs/>
+                  <w:noProof/>
+                </w:rPr>
+                <w:t>Unreal Engine Product</w:t>
+              </w:r>
+              <w:r>
+                <w:rPr>
+                  <w:noProof/>
+                </w:rPr>
+                <w:t>. Retrieved from Unreal Engine: https://www.unrealengine.com/en-US/unreal-engine-5</w:t>
+              </w:r>
+            </w:p>
+            <w:p>
+              <w:pPr>
+                <w:pStyle w:val="Bibliography"/>
+                <w:ind w:left="720" w:hanging="720"/>
+                <w:rPr>
+                  <w:noProof/>
+                </w:rPr>
+              </w:pPr>
+              <w:r>
+                <w:rPr>
+                  <w:noProof/>
+                </w:rPr>
+                <w:lastRenderedPageBreak/>
                 <w:t xml:space="preserve">US Bureau of Labor Statistics. (2020, May). </w:t>
               </w:r>
               <w:r>

</xml_diff>

<commit_message>
rewrite the key terms section
</commit_message>
<xml_diff>
--- a/Chapters/BachmeierNDIS9901.ch1.docx
+++ b/Chapters/BachmeierNDIS9901.ch1.docx
@@ -651,61 +651,23 @@
         <w:tab/>
         <w:t>Hemodialysis (HD) patients have a high risk of falling and becoming injured</w:t>
       </w:r>
-      <w:sdt>
-        <w:sdtPr>
-          <w:id w:val="1916586932"/>
-          <w:citation/>
-        </w:sdtPr>
-        <w:sdtContent>
-          <w:r>
-            <w:fldChar w:fldCharType="begin"/>
-          </w:r>
-          <w:r>
-            <w:instrText xml:space="preserve"> CITATION Shi211 \l 1033 </w:instrText>
-          </w:r>
-          <w:r>
-            <w:fldChar w:fldCharType="separate"/>
-          </w:r>
-          <w:r>
-            <w:rPr>
-              <w:noProof/>
-            </w:rPr>
-            <w:t xml:space="preserve"> (Shirai, et al., 2021)</w:t>
-          </w:r>
-          <w:r>
-            <w:fldChar w:fldCharType="end"/>
-          </w:r>
-        </w:sdtContent>
-      </w:sdt>
+      <w:r>
+        <w:t xml:space="preserve"> (Shirai et al., 2021)</w:t>
+      </w:r>
       <w:r>
         <w:t>. This situation negatively impacts their quality of life by either remaining in bed or requiring more medical resources. The study explores this use case by virtualizing the HD patients and monitoring them with an AI/ML CV process to collect metadata and predict a fall in advance. Human trials prioritize safety, creating challenges to study metadata properties like floor slickness and character overexertion</w:t>
       </w:r>
-      <w:sdt>
-        <w:sdtPr>
-          <w:id w:val="1905173828"/>
-          <w:citation/>
-        </w:sdtPr>
-        <w:sdtContent>
-          <w:r>
-            <w:fldChar w:fldCharType="begin"/>
-          </w:r>
-          <w:r>
-            <w:instrText xml:space="preserve"> CITATION Aih21 \l 1033 </w:instrText>
-          </w:r>
-          <w:r>
-            <w:fldChar w:fldCharType="separate"/>
-          </w:r>
-          <w:r>
-            <w:rPr>
-              <w:noProof/>
-            </w:rPr>
-            <w:t xml:space="preserve"> (Aihara, et al., 2021)</w:t>
-          </w:r>
-          <w:r>
-            <w:fldChar w:fldCharType="end"/>
-          </w:r>
-        </w:sdtContent>
-      </w:sdt>
+      <w:r>
+        <w:t xml:space="preserve"> (</w:t>
+      </w:r>
+      <w:proofErr w:type="spellStart"/>
+      <w:r>
+        <w:t>Aihara</w:t>
+      </w:r>
+      <w:proofErr w:type="spellEnd"/>
+      <w:r>
+        <w:t xml:space="preserve"> et al., 2021)</w:t>
+      </w:r>
       <w:r>
         <w:t>. In contrast, humanoids are well-suited for these experiments. Furthermore, the lack of privacy concerns simplifies the video collection in bathrooms and showers.</w:t>
       </w:r>
@@ -1199,10 +1161,27 @@
     </w:p>
     <w:p>
       <w:pPr>
+        <w:rPr>
+          <w:b/>
+        </w:rPr>
+      </w:pPr>
+      <w:r>
+        <w:br w:type="page"/>
+      </w:r>
+    </w:p>
+    <w:p>
+      <w:pPr>
         <w:pStyle w:val="Heading2"/>
       </w:pPr>
       <w:r>
+        <w:lastRenderedPageBreak/>
         <w:t>Definition of Key Terms</w:t>
+      </w:r>
+    </w:p>
+    <w:p>
+      <w:r>
+        <w:tab/>
+        <w:t>This constructive research design study assumes some familiarity with the following key terms.</w:t>
       </w:r>
     </w:p>
     <w:p>
@@ -1210,150 +1189,58 @@
         <w:pStyle w:val="Heading3"/>
       </w:pPr>
       <w:r>
-        <w:t>Action space</w:t>
-      </w:r>
-      <w:r>
-        <w:t xml:space="preserve"> </w:t>
+        <w:t>Artificial Intelligence/Machine Learning (AI/ML)</w:t>
+      </w:r>
+    </w:p>
+    <w:p>
+      <w:r>
+        <w:tab/>
+      </w:r>
+      <w:r>
+        <w:t>Artificial intelligence is the design, implementation, and use of programs, machines, and systems that exhibit human intelligence, with its most important activities being knowledge representation, reasoning, and learning</w:t>
+      </w:r>
+      <w:sdt>
+        <w:sdtPr>
+          <w:id w:val="-1610802112"/>
+          <w:citation/>
+        </w:sdtPr>
+        <w:sdtContent>
+          <w:r>
+            <w:fldChar w:fldCharType="begin"/>
+          </w:r>
+          <w:r>
+            <w:instrText xml:space="preserve"> CITATION Shi201 \l 1033 </w:instrText>
+          </w:r>
+          <w:r>
+            <w:fldChar w:fldCharType="separate"/>
+          </w:r>
+          <w:r>
+            <w:rPr>
+              <w:noProof/>
+            </w:rPr>
+            <w:t xml:space="preserve"> (Whitson, 2020)</w:t>
+          </w:r>
+          <w:r>
+            <w:fldChar w:fldCharType="end"/>
+          </w:r>
+        </w:sdtContent>
+      </w:sdt>
+      <w:r>
+        <w:t>.</w:t>
+      </w:r>
+    </w:p>
+    <w:p>
+      <w:pPr>
+        <w:pStyle w:val="Heading3"/>
+      </w:pPr>
+      <w:r>
+        <w:t>Computer Vision (CV)</w:t>
       </w:r>
     </w:p>
     <w:p>
       <w:pPr>
         <w:ind w:firstLine="720"/>
       </w:pPr>
-      <w:r>
-        <w:t>Action spaces are the discrete or continuous responses that a subject can perform</w:t>
-      </w:r>
-      <w:sdt>
-        <w:sdtPr>
-          <w:id w:val="-686906881"/>
-          <w:citation/>
-        </w:sdtPr>
-        <w:sdtEndPr/>
-        <w:sdtContent>
-          <w:r>
-            <w:fldChar w:fldCharType="begin"/>
-          </w:r>
-          <w:r>
-            <w:instrText xml:space="preserve"> CITATION Lap18 \l 1033 </w:instrText>
-          </w:r>
-          <w:r>
-            <w:fldChar w:fldCharType="separate"/>
-          </w:r>
-          <w:r>
-            <w:rPr>
-              <w:noProof/>
-            </w:rPr>
-            <w:t xml:space="preserve"> (Lapan, 2018)</w:t>
-          </w:r>
-          <w:r>
-            <w:fldChar w:fldCharType="end"/>
-          </w:r>
-        </w:sdtContent>
-      </w:sdt>
-      <w:r>
-        <w:t>. In the 1983 classic game, Mario Bros.</w:t>
-      </w:r>
-      <w:sdt>
-        <w:sdtPr>
-          <w:id w:val="-211891973"/>
-          <w:citation/>
-        </w:sdtPr>
-        <w:sdtEndPr/>
-        <w:sdtContent>
-          <w:r>
-            <w:fldChar w:fldCharType="begin"/>
-          </w:r>
-          <w:r>
-            <w:instrText xml:space="preserve"> CITATION Wiknd \l 1033 </w:instrText>
-          </w:r>
-          <w:r>
-            <w:fldChar w:fldCharType="separate"/>
-          </w:r>
-          <w:r>
-            <w:rPr>
-              <w:noProof/>
-            </w:rPr>
-            <w:t xml:space="preserve"> (Wikipedia, n.d.)</w:t>
-          </w:r>
-          <w:r>
-            <w:fldChar w:fldCharType="end"/>
-          </w:r>
-        </w:sdtContent>
-      </w:sdt>
-      <w:r>
-        <w:t>, the main character has a</w:t>
-      </w:r>
-      <w:r>
-        <w:t>n</w:t>
-      </w:r>
-      <w:r>
-        <w:t xml:space="preserve"> action space of moving left or right, jumping, and throwing a fireball.</w:t>
-      </w:r>
-      <w:r>
-        <w:tab/>
-        <w:t xml:space="preserve"> </w:t>
-      </w:r>
-    </w:p>
-    <w:p>
-      <w:pPr>
-        <w:pStyle w:val="Heading3"/>
-      </w:pPr>
-      <w:r>
-        <w:t>Artificial Intelligence/Machine Learning</w:t>
-      </w:r>
-      <w:r>
-        <w:t xml:space="preserve"> (AI/ML)</w:t>
-      </w:r>
-    </w:p>
-    <w:p>
-      <w:r>
-        <w:lastRenderedPageBreak/>
-        <w:tab/>
-        <w:t>AI/ML algorithms can generalize business rules from data for predicting outcomes to novel examples</w:t>
-      </w:r>
-      <w:sdt>
-        <w:sdtPr>
-          <w:id w:val="156884472"/>
-          <w:citation/>
-        </w:sdtPr>
-        <w:sdtEndPr/>
-        <w:sdtContent>
-          <w:r>
-            <w:fldChar w:fldCharType="begin"/>
-          </w:r>
-          <w:r>
-            <w:instrText xml:space="preserve"> CITATION Buc05 \l 1033 </w:instrText>
-          </w:r>
-          <w:r>
-            <w:fldChar w:fldCharType="separate"/>
-          </w:r>
-          <w:r>
-            <w:rPr>
-              <w:noProof/>
-            </w:rPr>
-            <w:t xml:space="preserve"> (Buchanan, 2005)</w:t>
-          </w:r>
-          <w:r>
-            <w:fldChar w:fldCharType="end"/>
-          </w:r>
-        </w:sdtContent>
-      </w:sdt>
-      <w:r>
-        <w:t>. This structure differs from traditional algorithms, which produce outputs (data) versus business rules.</w:t>
-      </w:r>
-    </w:p>
-    <w:p>
-      <w:pPr>
-        <w:pStyle w:val="Heading3"/>
-      </w:pPr>
-      <w:r>
-        <w:t>Computer Vision (CV)</w:t>
-      </w:r>
-    </w:p>
-    <w:p>
-      <w:r>
-        <w:tab/>
-      </w:r>
       <w:r>
         <w:t>Computer (or machine) vision is a set of capabilities that extract information from 2D and 3D images</w:t>
       </w:r>
@@ -1362,7 +1249,6 @@
           <w:id w:val="-345791553"/>
           <w:citation/>
         </w:sdtPr>
-        <w:sdtEndPr/>
         <w:sdtContent>
           <w:r>
             <w:fldChar w:fldCharType="begin"/>
@@ -1399,16 +1285,19 @@
     <w:p>
       <w:r>
         <w:tab/>
-      </w:r>
-      <w:r>
-        <w:t>CNN algorithms are specialized DNN architectures that predict outcomes from image sources</w:t>
+        <w:t>A CNN is an artificial neural network used in image recognition and processing</w:t>
+      </w:r>
+      <w:r>
+        <w:t xml:space="preserve"> </w:t>
+      </w:r>
+      <w:r>
+        <w:t>domains</w:t>
       </w:r>
       <w:sdt>
         <w:sdtPr>
-          <w:id w:val="935178381"/>
+          <w:id w:val="-1599408913"/>
           <w:citation/>
         </w:sdtPr>
-        <w:sdtEndPr/>
         <w:sdtContent>
           <w:r>
             <w:fldChar w:fldCharType="begin"/>
@@ -1431,7 +1320,7 @@
         </w:sdtContent>
       </w:sdt>
       <w:r>
-        <w:t xml:space="preserve">. </w:t>
+        <w:t>.</w:t>
       </w:r>
     </w:p>
     <w:p>
@@ -1445,25 +1334,13 @@
     <w:p>
       <w:r>
         <w:tab/>
-      </w:r>
-      <w:r>
-        <w:t>Cyber-Physical Systems are network-programmable devices</w:t>
-      </w:r>
-      <w:r>
-        <w:t xml:space="preserve"> </w:t>
-      </w:r>
-      <w:r>
-        <w:t xml:space="preserve">that respond to digital messages through </w:t>
-      </w:r>
-      <w:r>
-        <w:t>embedded capabilities</w:t>
+        <w:t>Cyber-Physical Systems are network-programmable devices that respond to digital messages through embedded capabilities</w:t>
       </w:r>
       <w:sdt>
         <w:sdtPr>
-          <w:id w:val="-1721429531"/>
+          <w:id w:val="1582797062"/>
           <w:citation/>
         </w:sdtPr>
-        <w:sdtEndPr/>
         <w:sdtContent>
           <w:r>
             <w:fldChar w:fldCharType="begin"/>
@@ -1486,10 +1363,13 @@
         </w:sdtContent>
       </w:sdt>
       <w:r>
+        <w:t xml:space="preserve">. It is a subset of an Internet of Things (IoT) </w:t>
+      </w:r>
+      <w:r>
+        <w:t>domain</w:t>
+      </w:r>
+      <w:r>
         <w:t>.</w:t>
-      </w:r>
-      <w:r>
-        <w:t xml:space="preserve"> It is a subset of an Internet of Things (IoT) device.</w:t>
       </w:r>
     </w:p>
     <w:p>
@@ -1497,203 +1377,28 @@
         <w:pStyle w:val="Heading3"/>
       </w:pPr>
       <w:r>
-        <w:t>Deep Neural Network (DNN)</w:t>
+        <w:t>Human Activity Recognition (HAR)</w:t>
       </w:r>
     </w:p>
     <w:p>
       <w:r>
         <w:tab/>
-        <w:t xml:space="preserve">Neural Networks map </w:t>
-      </w:r>
-      <w:r>
-        <w:t xml:space="preserve">a non-parametric function to a parametric function using a </w:t>
-      </w:r>
-      <w:r>
-        <w:t xml:space="preserve">forward feeding </w:t>
-      </w:r>
-      <w:r>
-        <w:t xml:space="preserve">weighted </w:t>
-      </w:r>
-      <w:r>
-        <w:t>graph</w:t>
+        <w:t xml:space="preserve">HAR is the process of </w:t>
+      </w:r>
+      <w:r>
+        <w:t>identifying</w:t>
+      </w:r>
+      <w:r>
+        <w:t xml:space="preserve"> human behaviors </w:t>
+      </w:r>
+      <w:r>
+        <w:t>from motion feeds</w:t>
       </w:r>
       <w:sdt>
         <w:sdtPr>
-          <w:id w:val="-1719669099"/>
+          <w:id w:val="717713104"/>
           <w:citation/>
         </w:sdtPr>
-        <w:sdtEndPr/>
-        <w:sdtContent>
-          <w:r>
-            <w:fldChar w:fldCharType="begin"/>
-          </w:r>
-          <w:r>
-            <w:instrText xml:space="preserve"> CITATION Bro17 \l 1033 </w:instrText>
-          </w:r>
-          <w:r>
-            <w:fldChar w:fldCharType="separate"/>
-          </w:r>
-          <w:r>
-            <w:rPr>
-              <w:noProof/>
-            </w:rPr>
-            <w:t xml:space="preserve"> (Brown &amp; White, 2017)</w:t>
-          </w:r>
-          <w:r>
-            <w:fldChar w:fldCharType="end"/>
-          </w:r>
-        </w:sdtContent>
-      </w:sdt>
-      <w:r>
-        <w:t>.</w:t>
-      </w:r>
-      <w:r>
-        <w:t xml:space="preserve"> Sophisticated situations require an architecture with multiple internal mapping-to-mapping constructs (called hidden layers)</w:t>
-      </w:r>
-      <w:r>
-        <w:t xml:space="preserve">. These </w:t>
-      </w:r>
-      <w:r>
-        <w:rPr>
-          <w:i/>
-          <w:iCs/>
-        </w:rPr>
-        <w:t>deep</w:t>
-      </w:r>
-      <w:r>
-        <w:t xml:space="preserve"> networks gain specialization from the hidden</w:t>
-      </w:r>
-      <w:r>
-        <w:t xml:space="preserve"> layer</w:t>
-      </w:r>
-      <w:r>
-        <w:t xml:space="preserve">s, such as predicting </w:t>
-      </w:r>
-      <w:r>
-        <w:t>edges</w:t>
-      </w:r>
-      <w:r>
-        <w:t xml:space="preserve"> </w:t>
-      </w:r>
-      <w:r>
-        <w:t>into figures into body parts</w:t>
-      </w:r>
-      <w:sdt>
-        <w:sdtPr>
-          <w:id w:val="-607127229"/>
-          <w:citation/>
-        </w:sdtPr>
-        <w:sdtEndPr/>
-        <w:sdtContent>
-          <w:r>
-            <w:fldChar w:fldCharType="begin"/>
-          </w:r>
-          <w:r>
-            <w:instrText xml:space="preserve"> CITATION Fri173 \l 1033 </w:instrText>
-          </w:r>
-          <w:r>
-            <w:fldChar w:fldCharType="separate"/>
-          </w:r>
-          <w:r>
-            <w:rPr>
-              <w:noProof/>
-            </w:rPr>
-            <w:t xml:space="preserve"> (Fridman, 2017)</w:t>
-          </w:r>
-          <w:r>
-            <w:fldChar w:fldCharType="end"/>
-          </w:r>
-        </w:sdtContent>
-      </w:sdt>
-      <w:r>
-        <w:t>.</w:t>
-      </w:r>
-      <w:r>
-        <w:t xml:space="preserve"> </w:t>
-      </w:r>
-    </w:p>
-    <w:p>
-      <w:pPr>
-        <w:pStyle w:val="Heading3"/>
-      </w:pPr>
-      <w:r>
-        <w:t>Gazebo</w:t>
-      </w:r>
-    </w:p>
-    <w:p>
-      <w:r>
-        <w:tab/>
-        <w:t>The Gazebo framework is an open-source simulation process for assessing actors’ and robots’ performance through a physic engine</w:t>
-      </w:r>
-      <w:sdt>
-        <w:sdtPr>
-          <w:id w:val="1234037401"/>
-          <w:citation/>
-        </w:sdtPr>
-        <w:sdtEndPr/>
-        <w:sdtContent>
-          <w:r>
-            <w:fldChar w:fldCharType="begin"/>
-          </w:r>
-          <w:r>
-            <w:instrText xml:space="preserve"> CITATION Bip18 \l 1033 </w:instrText>
-          </w:r>
-          <w:r>
-            <w:fldChar w:fldCharType="separate"/>
-          </w:r>
-          <w:r>
-            <w:rPr>
-              <w:noProof/>
-            </w:rPr>
-            <w:t xml:space="preserve"> (Bipin, 2018)</w:t>
-          </w:r>
-          <w:r>
-            <w:fldChar w:fldCharType="end"/>
-          </w:r>
-        </w:sdtContent>
-      </w:sdt>
-      <w:r>
-        <w:t xml:space="preserve">. This application is a standard utility for many simulation workloads. </w:t>
-      </w:r>
-    </w:p>
-    <w:p>
-      <w:pPr>
-        <w:pStyle w:val="Heading3"/>
-      </w:pPr>
-      <w:r>
-        <w:lastRenderedPageBreak/>
-        <w:t xml:space="preserve">Human </w:t>
-      </w:r>
-      <w:r>
-        <w:t>A</w:t>
-      </w:r>
-      <w:r>
-        <w:t xml:space="preserve">ctivity </w:t>
-      </w:r>
-      <w:r>
-        <w:t>R</w:t>
-      </w:r>
-      <w:r>
-        <w:t>ecognition</w:t>
-      </w:r>
-      <w:r>
-        <w:t xml:space="preserve"> (HAR)</w:t>
-      </w:r>
-    </w:p>
-    <w:p>
-      <w:r>
-        <w:tab/>
-        <w:t>HAR is the process of mapping specific human behaviors to known label</w:t>
-      </w:r>
-      <w:r>
-        <w:t>s</w:t>
-      </w:r>
-      <w:sdt>
-        <w:sdtPr>
-          <w:id w:val="410597476"/>
-          <w:citation/>
-        </w:sdtPr>
-        <w:sdtEndPr/>
         <w:sdtContent>
           <w:r>
             <w:fldChar w:fldCharType="begin"/>
@@ -1716,19 +1421,7 @@
         </w:sdtContent>
       </w:sdt>
       <w:r>
-        <w:t>.</w:t>
-      </w:r>
-      <w:r>
-        <w:t xml:space="preserve"> </w:t>
-      </w:r>
-      <w:r>
-        <w:t xml:space="preserve">It makes these predictions using CNN and RNN algorithms </w:t>
-      </w:r>
-      <w:r>
-        <w:t xml:space="preserve">that </w:t>
-      </w:r>
-      <w:r>
-        <w:t xml:space="preserve">evaluate changes in image data over time. </w:t>
+        <w:t xml:space="preserve">. </w:t>
       </w:r>
     </w:p>
     <w:p>
@@ -1748,10 +1441,9 @@
       </w:r>
       <w:sdt>
         <w:sdtPr>
-          <w:id w:val="-1871438443"/>
+          <w:id w:val="1332957495"/>
           <w:citation/>
         </w:sdtPr>
-        <w:sdtEndPr/>
         <w:sdtContent>
           <w:r>
             <w:fldChar w:fldCharType="begin"/>
@@ -1774,7 +1466,7 @@
         </w:sdtContent>
       </w:sdt>
       <w:r>
-        <w:t>. These objects expose sensors connected to web services to provide personalized data feeds.</w:t>
+        <w:t>.</w:t>
       </w:r>
     </w:p>
     <w:p>
@@ -1782,6 +1474,7 @@
         <w:pStyle w:val="Heading3"/>
       </w:pPr>
       <w:r>
+        <w:lastRenderedPageBreak/>
         <w:t>Motion capture (</w:t>
       </w:r>
       <w:proofErr w:type="spellStart"/>
@@ -1796,14 +1489,25 @@
     <w:p>
       <w:r>
         <w:tab/>
-        <w:t>Motion capture is a process that digitizes structural movement for film and television production</w:t>
+        <w:t xml:space="preserve">Motion capture is a process that digitizes structural </w:t>
+      </w:r>
+      <w:r>
+        <w:t xml:space="preserve">body </w:t>
+      </w:r>
+      <w:r>
+        <w:t>movement</w:t>
+      </w:r>
+      <w:r>
+        <w:t>s</w:t>
+      </w:r>
+      <w:r>
+        <w:t xml:space="preserve"> for film and television production</w:t>
       </w:r>
       <w:sdt>
         <w:sdtPr>
-          <w:id w:val="-718659804"/>
+          <w:id w:val="267122278"/>
           <w:citation/>
         </w:sdtPr>
-        <w:sdtEndPr/>
         <w:sdtContent>
           <w:r>
             <w:fldChar w:fldCharType="begin"/>
@@ -1826,7 +1530,7 @@
         </w:sdtContent>
       </w:sdt>
       <w:r>
-        <w:t>. Practitioners collect this information using tracking points on actors that perform specific behaviors (e.g., walking).</w:t>
+        <w:t>.</w:t>
       </w:r>
     </w:p>
     <w:p>
@@ -1840,14 +1544,18 @@
     <w:p>
       <w:r>
         <w:tab/>
-        <w:t>Recurrent Neural Networks specialize in making predictions on sequential data sets like natural language processing and time series</w:t>
+      </w:r>
+      <w:r>
+        <w:t xml:space="preserve">An RNN is an artificial neural network used in </w:t>
+      </w:r>
+      <w:r>
+        <w:t>sequential data sets like natural language processing and time series</w:t>
       </w:r>
       <w:sdt>
         <w:sdtPr>
-          <w:id w:val="-923794579"/>
+          <w:id w:val="255491851"/>
           <w:citation/>
         </w:sdtPr>
-        <w:sdtEndPr/>
         <w:sdtContent>
           <w:r>
             <w:fldChar w:fldCharType="begin"/>
@@ -1871,188 +1579,6 @@
       </w:sdt>
       <w:r>
         <w:t>.</w:t>
-      </w:r>
-    </w:p>
-    <w:p>
-      <w:pPr>
-        <w:pStyle w:val="Heading3"/>
-      </w:pPr>
-      <w:proofErr w:type="gramStart"/>
-      <w:r>
-        <w:t>Red Green</w:t>
-      </w:r>
-      <w:proofErr w:type="gramEnd"/>
-      <w:r>
-        <w:t xml:space="preserve"> Blue and Depth (RGB+D) format</w:t>
-      </w:r>
-    </w:p>
-    <w:p>
-      <w:r>
-        <w:tab/>
-        <w:t>Microsoft Kinect and similar cameras encode image data with color and depth channels</w:t>
-      </w:r>
-      <w:sdt>
-        <w:sdtPr>
-          <w:id w:val="-655455866"/>
-          <w:citation/>
-        </w:sdtPr>
-        <w:sdtEndPr/>
-        <w:sdtContent>
-          <w:r>
-            <w:fldChar w:fldCharType="begin"/>
-          </w:r>
-          <w:r>
-            <w:instrText xml:space="preserve"> CITATION Lit12 \l 1033 </w:instrText>
-          </w:r>
-          <w:r>
-            <w:fldChar w:fldCharType="separate"/>
-          </w:r>
-          <w:r>
-            <w:rPr>
-              <w:noProof/>
-            </w:rPr>
-            <w:t xml:space="preserve"> (Litomisky, 2012)</w:t>
-          </w:r>
-          <w:r>
-            <w:fldChar w:fldCharType="end"/>
-          </w:r>
-        </w:sdtContent>
-      </w:sdt>
-      <w:r>
-        <w:t>. This additional depth channel simplifies actor movement tracking within 3D space.</w:t>
-      </w:r>
-    </w:p>
-    <w:p>
-      <w:pPr>
-        <w:pStyle w:val="Heading3"/>
-      </w:pPr>
-      <w:r>
-        <w:t>Robot Operating System (ROS)</w:t>
-      </w:r>
-    </w:p>
-    <w:p>
-      <w:r>
-        <w:tab/>
-        <w:t>ROS is a meta operating system that standardizes communication between heterogeneous agents</w:t>
-      </w:r>
-      <w:sdt>
-        <w:sdtPr>
-          <w:id w:val="1449652650"/>
-          <w:citation/>
-        </w:sdtPr>
-        <w:sdtEndPr/>
-        <w:sdtContent>
-          <w:r>
-            <w:fldChar w:fldCharType="begin"/>
-          </w:r>
-          <w:r>
-            <w:instrText xml:space="preserve"> CITATION Bip18 \l 1033 </w:instrText>
-          </w:r>
-          <w:r>
-            <w:fldChar w:fldCharType="separate"/>
-          </w:r>
-          <w:r>
-            <w:rPr>
-              <w:noProof/>
-            </w:rPr>
-            <w:t xml:space="preserve"> (Bipin, 2018)</w:t>
-          </w:r>
-          <w:r>
-            <w:fldChar w:fldCharType="end"/>
-          </w:r>
-        </w:sdtContent>
-      </w:sdt>
-      <w:r>
-        <w:t xml:space="preserve">. It exposes core shared services like agent state management, message passing constructs, connectivity to simulated processes, and interfaces for physical hardware. </w:t>
-      </w:r>
-    </w:p>
-    <w:p>
-      <w:pPr>
-        <w:pStyle w:val="Heading3"/>
-      </w:pPr>
-      <w:r>
-        <w:lastRenderedPageBreak/>
-        <w:t>Unreal Engine</w:t>
-      </w:r>
-    </w:p>
-    <w:p>
-      <w:r>
-        <w:tab/>
-        <w:t>UE is an extensive content creation suite with numerous agent simulation capabilities</w:t>
-      </w:r>
-      <w:sdt>
-        <w:sdtPr>
-          <w:id w:val="990295402"/>
-          <w:citation/>
-        </w:sdtPr>
-        <w:sdtEndPr/>
-        <w:sdtContent>
-          <w:r>
-            <w:fldChar w:fldCharType="begin"/>
-          </w:r>
-          <w:r>
-            <w:instrText xml:space="preserve"> CITATION Unr22 \l 1033 </w:instrText>
-          </w:r>
-          <w:r>
-            <w:fldChar w:fldCharType="separate"/>
-          </w:r>
-          <w:r>
-            <w:rPr>
-              <w:noProof/>
-            </w:rPr>
-            <w:t xml:space="preserve"> (Unreal Engine, 2022)</w:t>
-          </w:r>
-          <w:r>
-            <w:fldChar w:fldCharType="end"/>
-          </w:r>
-        </w:sdtContent>
-      </w:sdt>
-      <w:r>
-        <w:t xml:space="preserve">. It exposes features for realistic physics and dynamic world modification. </w:t>
-      </w:r>
-    </w:p>
-    <w:p>
-      <w:pPr>
-        <w:pStyle w:val="Heading3"/>
-      </w:pPr>
-      <w:r>
-        <w:t>World</w:t>
-      </w:r>
-    </w:p>
-    <w:p>
-      <w:r>
-        <w:tab/>
-        <w:t>A world refers to the virtual simulation process that contains the various actors and inanimate objects within the test</w:t>
-      </w:r>
-      <w:sdt>
-        <w:sdtPr>
-          <w:id w:val="-1226529480"/>
-          <w:citation/>
-        </w:sdtPr>
-        <w:sdtEndPr/>
-        <w:sdtContent>
-          <w:r>
-            <w:fldChar w:fldCharType="begin"/>
-          </w:r>
-          <w:r>
-            <w:instrText xml:space="preserve"> CITATION Bip18 \l 1033 </w:instrText>
-          </w:r>
-          <w:r>
-            <w:fldChar w:fldCharType="separate"/>
-          </w:r>
-          <w:r>
-            <w:rPr>
-              <w:noProof/>
-            </w:rPr>
-            <w:t xml:space="preserve"> (Bipin, 2018)</w:t>
-          </w:r>
-          <w:r>
-            <w:fldChar w:fldCharType="end"/>
-          </w:r>
-        </w:sdtContent>
-      </w:sdt>
-      <w:r>
-        <w:t>. Some game theory articles also refer to this construct as a “level.”</w:t>
       </w:r>
     </w:p>
     <w:p>
@@ -3860,7 +3386,7 @@
   <w:style w:type="paragraph" w:default="1" w:styleId="Normal">
     <w:name w:val="Normal"/>
     <w:qFormat/>
-    <w:rsid w:val="002838B1"/>
+    <w:rsid w:val="004573F3"/>
     <w:rPr>
       <w:rFonts w:ascii="Times New Roman" w:hAnsi="Times New Roman" w:cs="Times New Roman"/>
       <w:sz w:val="24"/>
@@ -4684,7 +4210,7 @@
       </b:Author>
     </b:Author>
     <b:URL>https://www.ros.org</b:URL>
-    <b:RefOrder>30</b:RefOrder>
+    <b:RefOrder>29</b:RefOrder>
   </b:Source>
   <b:Source>
     <b:Tag>Hev04</b:Tag>
@@ -4719,7 +4245,7 @@
     <b:Volume>28</b:Volume>
     <b:Issue>1</b:Issue>
     <b:DOI>10.2307/25148625</b:DOI>
-    <b:RefOrder>14</b:RefOrder>
+    <b:RefOrder>12</b:RefOrder>
   </b:Source>
   <b:Source>
     <b:Tag>Bro17</b:Tag>
@@ -4746,7 +4272,7 @@
     <b:Volume>24</b:Volume>
     <b:Issue>2</b:Issue>
     <b:DOI>https://doi.org/10.22594/dau.16756.24.02</b:DOI>
-    <b:RefOrder>21</b:RefOrder>
+    <b:RefOrder>20</b:RefOrder>
   </b:Source>
   <b:Source>
     <b:Tag>Bip18</b:Tag>
@@ -4765,7 +4291,7 @@
       </b:Author>
     </b:Author>
     <b:Publisher>Packet Publishing</b:Publisher>
-    <b:RefOrder>23</b:RefOrder>
+    <b:RefOrder>22</b:RefOrder>
   </b:Source>
   <b:Source>
     <b:Tag>Gor20</b:Tag>
@@ -4792,7 +4318,7 @@
     <b:City>Istanbul, Turkey</b:City>
     <b:Publisher>IEEE</b:Publisher>
     <b:DOI>https://doi-org.proxy1.ncu.edu/10.1109/ASYU50717.2020.9259886</b:DOI>
-    <b:RefOrder>24</b:RefOrder>
+    <b:RefOrder>23</b:RefOrder>
   </b:Source>
   <b:Source>
     <b:Tag>Pef07</b:Tag>
@@ -4828,7 +4354,7 @@
     <b:Volume>24</b:Volume>
     <b:Issue>3</b:Issue>
     <b:DOI>10.2753/MIS0742-1222240302</b:DOI>
-    <b:RefOrder>31</b:RefOrder>
+    <b:RefOrder>30</b:RefOrder>
   </b:Source>
   <b:Source>
     <b:Tag>Bry21</b:Tag>
@@ -4850,7 +4376,7 @@
         </b:NameList>
       </b:Author>
     </b:Author>
-    <b:RefOrder>32</b:RefOrder>
+    <b:RefOrder>31</b:RefOrder>
   </b:Source>
   <b:Source>
     <b:Tag>Lap18</b:Tag>
@@ -4870,7 +4396,7 @@
     </b:Author>
     <b:Publisher>Packt</b:Publisher>
     <b:StandardNumber>9781788834247</b:StandardNumber>
-    <b:RefOrder>15</b:RefOrder>
+    <b:RefOrder>14</b:RefOrder>
   </b:Source>
   <b:Source>
     <b:Tag>Wiknd</b:Tag>
@@ -4885,7 +4411,7 @@
     </b:Author>
     <b:InternetSiteTitle>Wikipedia</b:InternetSiteTitle>
     <b:URL>https://en.wikipedia.org/wiki/Mario_Bros.</b:URL>
-    <b:RefOrder>16</b:RefOrder>
+    <b:RefOrder>15</b:RefOrder>
   </b:Source>
   <b:Source>
     <b:Tag>Buc05</b:Tag>
@@ -4908,7 +4434,7 @@
     <b:Volume>26</b:Volume>
     <b:Issue>4</b:Issue>
     <b:URL>ttps://search-ebscohost-com.proxy1.ncu.edu/login.aspx?direct=true&amp;db=ofs&amp;AN=501189619&amp;site=eds-live</b:URL>
-    <b:RefOrder>17</b:RefOrder>
+    <b:RefOrder>16</b:RefOrder>
   </b:Source>
   <b:Source>
     <b:Tag>Hor17</b:Tag>
@@ -4928,7 +4454,7 @@
     </b:Author>
     <b:Publisher>John Wiley &amp; Sons, Incorporated</b:Publisher>
     <b:StandardNumber>9783527413393</b:StandardNumber>
-    <b:RefOrder>18</b:RefOrder>
+    <b:RefOrder>17</b:RefOrder>
   </b:Source>
   <b:Source>
     <b:Tag>Ngu19</b:Tag>
@@ -4963,7 +4489,7 @@
     <b:City>Nha Trang, Vietnam</b:City>
     <b:Publisher>IEEE</b:Publisher>
     <b:DOI>https://doi-org.proxy1.ncu.edu/10.1109/ACOMP.2019.00033</b:DOI>
-    <b:RefOrder>19</b:RefOrder>
+    <b:RefOrder>18</b:RefOrder>
   </b:Source>
   <b:Source>
     <b:Tag>Agu201</b:Tag>
@@ -4994,7 +4520,7 @@
     <b:City>Basque Coast, Bayonne; France</b:City>
     <b:Publisher>IEEE</b:Publisher>
     <b:DOI>https://doi.org/10.1109/WETICE49692.2020.00060</b:DOI>
-    <b:RefOrder>20</b:RefOrder>
+    <b:RefOrder>19</b:RefOrder>
   </b:Source>
   <b:Source>
     <b:Tag>Fri173</b:Tag>
@@ -5015,7 +4541,7 @@
         </b:NameList>
       </b:Author>
     </b:Author>
-    <b:RefOrder>22</b:RefOrder>
+    <b:RefOrder>21</b:RefOrder>
   </b:Source>
   <b:Source>
     <b:Tag>Com09</b:Tag>
@@ -5029,7 +4555,7 @@
     <b:Title>Internet of Things — An action plan for Europe.</b:Title>
     <b:Year>2009</b:Year>
     <b:URL>http://eurlex.europa.eu/LexUriServ/site/en/com/2009/com2009_0278en01.pdf</b:URL>
-    <b:RefOrder>25</b:RefOrder>
+    <b:RefOrder>24</b:RefOrder>
   </b:Source>
   <b:Source>
     <b:Tag>Gan20</b:Tag>
@@ -5064,7 +4590,7 @@
     <b:City>Zhenjing, China</b:City>
     <b:Publisher>IEEE</b:Publisher>
     <b:DOI>10.1109/ICIDDT52279.2020.00109</b:DOI>
-    <b:RefOrder>26</b:RefOrder>
+    <b:RefOrder>25</b:RefOrder>
   </b:Source>
   <b:Source>
     <b:Tag>Boo201</b:Tag>
@@ -5091,7 +4617,7 @@
     <b:City>Coimbatore, India</b:City>
     <b:Publisher>IEEE</b:Publisher>
     <b:DOI>https://doi-org.proxy1.ncu.edu/10.1109/ICIRCA48905.2020.9183355</b:DOI>
-    <b:RefOrder>27</b:RefOrder>
+    <b:RefOrder>26</b:RefOrder>
   </b:Source>
   <b:Source>
     <b:Tag>Lit12</b:Tag>
@@ -5113,7 +4639,7 @@
     </b:Author>
     <b:JournalName>University of California, Riverside</b:JournalName>
     <b:Pages>1-20</b:Pages>
-    <b:RefOrder>28</b:RefOrder>
+    <b:RefOrder>27</b:RefOrder>
   </b:Source>
   <b:Source>
     <b:Tag>Unr22</b:Tag>
@@ -5128,7 +4654,7 @@
     </b:Author>
     <b:InternetSiteTitle>Unreal Engine</b:InternetSiteTitle>
     <b:URL>https://www.unrealengine.com/en-US/unreal-engine-5</b:URL>
-    <b:RefOrder>29</b:RefOrder>
+    <b:RefOrder>28</b:RefOrder>
   </b:Source>
   <b:Source>
     <b:Tag>Kim21</b:Tag>
@@ -5339,7 +4865,7 @@
     <b:Volume>7</b:Volume>
     <b:Issue>1</b:Issue>
     <b:DOI>10.1186/s41100-021-00383-3</b:DOI>
-    <b:RefOrder>12</b:RefOrder>
+    <b:RefOrder>32</b:RefOrder>
   </b:Source>
   <b:Source>
     <b:Tag>Aih21</b:Tag>
@@ -5382,7 +4908,7 @@
     <b:Volume>21</b:Volume>
     <b:Issue>1</b:Issue>
     <b:URL>https://search.ebscohost.com/login.aspx?direct=true&amp;AuthType=ip,sso&amp;db=edb&amp;AN=154196006&amp;site=eds-live&amp;scope=site</b:URL>
-    <b:RefOrder>13</b:RefOrder>
+    <b:RefOrder>33</b:RefOrder>
   </b:Source>
   <b:Source>
     <b:Tag>AWS21</b:Tag>
@@ -5397,13 +4923,34 @@
     <b:InternetSiteTitle>Amazon Web Services</b:InternetSiteTitle>
     <b:Year>2021</b:Year>
     <b:URL>https://aws.amazon.com/robomaker/</b:URL>
-    <b:RefOrder>33</b:RefOrder>
+    <b:RefOrder>34</b:RefOrder>
+  </b:Source>
+  <b:Source>
+    <b:Tag>Shi201</b:Tag>
+    <b:SourceType>InternetSite</b:SourceType>
+    <b:Guid>{818EEFF8-1666-4F2A-AAB8-8F9DDDC52FED}</b:Guid>
+    <b:Author>
+      <b:Author>
+        <b:NameList>
+          <b:Person>
+            <b:Last>Whitson</b:Last>
+            <b:First>G</b:First>
+          </b:Person>
+        </b:NameList>
+      </b:Author>
+    </b:Author>
+    <b:Title>Artificial Intelligence</b:Title>
+    <b:Year>2020</b:Year>
+    <b:BookTitle>Salem Press Encyclopedia of Science</b:BookTitle>
+    <b:InternetSiteTitle>Salem Press Encyclopedia of Science</b:InternetSiteTitle>
+    <b:URL>https://search.ebscohost.com/login.aspx?direct=true&amp;AuthType=ip,sso&amp;db=ers&amp;AN=89250362&amp;authtype=sso&amp;custid=s1229530&amp;site=eds-live&amp;scope=site</b:URL>
+    <b:RefOrder>13</b:RefOrder>
   </b:Source>
 </b:Sources>
 </file>
 
 <file path=customXml/itemProps1.xml><?xml version="1.0" encoding="utf-8"?>
-<ds:datastoreItem xmlns:ds="http://schemas.openxmlformats.org/officeDocument/2006/customXml" ds:itemID="{043ABD1E-8036-40AB-9019-1320483CEC54}">
+<ds:datastoreItem xmlns:ds="http://schemas.openxmlformats.org/officeDocument/2006/customXml" ds:itemID="{AC2F9832-31DF-4BC6-BDA7-757DB1232287}">
   <ds:schemaRefs>
     <ds:schemaRef ds:uri="http://schemas.openxmlformats.org/officeDocument/2006/bibliography"/>
   </ds:schemaRefs>

</xml_diff>

<commit_message>
fix the research question section
</commit_message>
<xml_diff>
--- a/Chapters/BachmeierNDIS9901.ch1.docx
+++ b/Chapters/BachmeierNDIS9901.ch1.docx
@@ -1,6 +1,6 @@
 
 <file path=word/document.xml><?xml version="1.0" encoding="utf-8"?>
-<w:document xmlns:wpc="http://schemas.microsoft.com/office/word/2010/wordprocessingCanvas" xmlns:cx="http://schemas.microsoft.com/office/drawing/2014/chartex" xmlns:cx1="http://schemas.microsoft.com/office/drawing/2015/9/8/chartex" xmlns:cx2="http://schemas.microsoft.com/office/drawing/2015/10/21/chartex" xmlns:cx3="http://schemas.microsoft.com/office/drawing/2016/5/9/chartex" xmlns:cx4="http://schemas.microsoft.com/office/drawing/2016/5/10/chartex" xmlns:cx5="http://schemas.microsoft.com/office/drawing/2016/5/11/chartex" xmlns:cx6="http://schemas.microsoft.com/office/drawing/2016/5/12/chartex" xmlns:cx7="http://schemas.microsoft.com/office/drawing/2016/5/13/chartex" xmlns:cx8="http://schemas.microsoft.com/office/drawing/2016/5/14/chartex" xmlns:mc="http://schemas.openxmlformats.org/markup-compatibility/2006" xmlns:aink="http://schemas.microsoft.com/office/drawing/2016/ink" xmlns:am3d="http://schemas.microsoft.com/office/drawing/2017/model3d" xmlns:o="urn:schemas-microsoft-com:office:office" xmlns:r="http://schemas.openxmlformats.org/officeDocument/2006/relationships" xmlns:m="http://schemas.openxmlformats.org/officeDocument/2006/math" xmlns:v="urn:schemas-microsoft-com:vml" xmlns:wp14="http://schemas.microsoft.com/office/word/2010/wordprocessingDrawing" xmlns:wp="http://schemas.openxmlformats.org/drawingml/2006/wordprocessingDrawing" xmlns:w10="urn:schemas-microsoft-com:office:word" xmlns:w="http://schemas.openxmlformats.org/wordprocessingml/2006/main" xmlns:w14="http://schemas.microsoft.com/office/word/2010/wordml" xmlns:w15="http://schemas.microsoft.com/office/word/2012/wordml" xmlns:w16cex="http://schemas.microsoft.com/office/word/2018/wordml/cex" xmlns:w16cid="http://schemas.microsoft.com/office/word/2016/wordml/cid" xmlns:w16="http://schemas.microsoft.com/office/word/2018/wordml" xmlns:w16sdtdh="http://schemas.microsoft.com/office/word/2020/wordml/sdtdatahash" xmlns:w16se="http://schemas.microsoft.com/office/word/2015/wordml/symex" xmlns:wpg="http://schemas.microsoft.com/office/word/2010/wordprocessingGroup" xmlns:wpi="http://schemas.microsoft.com/office/word/2010/wordprocessingInk" xmlns:wne="http://schemas.microsoft.com/office/word/2006/wordml" xmlns:wps="http://schemas.microsoft.com/office/word/2010/wordprocessingShape" mc:Ignorable="w14 w15 w16se w16cid w16 w16cex w16sdtdh wp14">
+<w:document xmlns:wpc="http://schemas.microsoft.com/office/word/2010/wordprocessingCanvas" xmlns:cx="http://schemas.microsoft.com/office/drawing/2014/chartex" xmlns:cx1="http://schemas.microsoft.com/office/drawing/2015/9/8/chartex" xmlns:cx2="http://schemas.microsoft.com/office/drawing/2015/10/21/chartex" xmlns:cx3="http://schemas.microsoft.com/office/drawing/2016/5/9/chartex" xmlns:cx4="http://schemas.microsoft.com/office/drawing/2016/5/10/chartex" xmlns:cx5="http://schemas.microsoft.com/office/drawing/2016/5/11/chartex" xmlns:cx6="http://schemas.microsoft.com/office/drawing/2016/5/12/chartex" xmlns:cx7="http://schemas.microsoft.com/office/drawing/2016/5/13/chartex" xmlns:cx8="http://schemas.microsoft.com/office/drawing/2016/5/14/chartex" xmlns:mc="http://schemas.openxmlformats.org/markup-compatibility/2006" xmlns:aink="http://schemas.microsoft.com/office/drawing/2016/ink" xmlns:am3d="http://schemas.microsoft.com/office/drawing/2017/model3d" xmlns:o="urn:schemas-microsoft-com:office:office" xmlns:r="http://schemas.openxmlformats.org/officeDocument/2006/relationships" xmlns:m="http://schemas.openxmlformats.org/officeDocument/2006/math" xmlns:v="urn:schemas-microsoft-com:vml" xmlns:wp14="http://schemas.microsoft.com/office/word/2010/wordprocessingDrawing" xmlns:wp="http://schemas.openxmlformats.org/drawingml/2006/wordprocessingDrawing" xmlns:w10="urn:schemas-microsoft-com:office:word" xmlns:w="http://schemas.openxmlformats.org/wordprocessingml/2006/main" xmlns:w14="http://schemas.microsoft.com/office/word/2010/wordml" xmlns:w15="http://schemas.microsoft.com/office/word/2012/wordml" xmlns:w16cid="http://schemas.microsoft.com/office/word/2016/wordml/cid" xmlns:w16se="http://schemas.microsoft.com/office/word/2015/wordml/symex" xmlns:wpg="http://schemas.microsoft.com/office/word/2010/wordprocessingGroup" xmlns:wpi="http://schemas.microsoft.com/office/word/2010/wordprocessingInk" xmlns:wne="http://schemas.microsoft.com/office/word/2006/wordml" xmlns:wps="http://schemas.microsoft.com/office/word/2010/wordprocessingShape" mc:Ignorable="w14 w15 w16se w16cid wp14">
   <w:body>
     <w:p/>
     <w:p/>
@@ -326,15 +326,7 @@
         <w:t>.</w:t>
       </w:r>
       <w:r>
-        <w:t xml:space="preserve"> Due to the high cost, few patients have private nurses and receive fractional supervision. In contrast, video-centric </w:t>
-      </w:r>
-      <w:proofErr w:type="gramStart"/>
-      <w:r>
-        <w:t>monitoring</w:t>
-      </w:r>
-      <w:proofErr w:type="gramEnd"/>
-      <w:r>
-        <w:t xml:space="preserve"> and Human Activity Recognition (HAR) apply to a diverse population. When a person falls or drinks a glass of water, their skeleton moves in predictable ways, enabling AI/ML processes to respond through CPS systems. Businesses could deliver these capabilities economically and consistently across global markets, ultimately improving the quality of care at lower costs.</w:t>
+        <w:t xml:space="preserve"> Due to the high cost, few patients have private nurses and receive fractional supervision. In contrast, video-centric monitoring and Human Activity Recognition (HAR) apply to a diverse population. When a person falls or drinks a glass of water, their skeleton moves in predictable ways, enabling AI/ML processes to respond through CPS systems. Businesses could deliver these capabilities economically and consistently across global markets, ultimately improving the quality of care at lower costs.</w:t>
       </w:r>
     </w:p>
     <w:p>
@@ -357,17 +349,6 @@
     </w:p>
     <w:p>
       <w:pPr>
-        <w:rPr>
-          <w:b/>
-        </w:rPr>
-      </w:pPr>
-      <w:r>
-        <w:lastRenderedPageBreak/>
-        <w:br w:type="page"/>
-      </w:r>
-    </w:p>
-    <w:p>
-      <w:pPr>
         <w:pStyle w:val="Heading2"/>
       </w:pPr>
       <w:r>
@@ -385,6 +366,7 @@
           <w:id w:val="-740325808"/>
           <w:citation/>
         </w:sdtPr>
+        <w:sdtEndPr/>
         <w:sdtContent>
           <w:r>
             <w:fldChar w:fldCharType="begin"/>
@@ -429,6 +411,7 @@
           <w:id w:val="564376801"/>
           <w:citation/>
         </w:sdtPr>
+        <w:sdtEndPr/>
         <w:sdtContent>
           <w:r>
             <w:fldChar w:fldCharType="begin"/>
@@ -458,6 +441,7 @@
           <w:id w:val="1545784185"/>
           <w:citation/>
         </w:sdtPr>
+        <w:sdtEndPr/>
         <w:sdtContent>
           <w:r>
             <w:fldChar w:fldCharType="begin"/>
@@ -487,6 +471,7 @@
           <w:id w:val="1014414518"/>
           <w:citation/>
         </w:sdtPr>
+        <w:sdtEndPr/>
         <w:sdtContent>
           <w:r>
             <w:fldChar w:fldCharType="begin"/>
@@ -518,19 +503,14 @@
     <w:p>
       <w:r>
         <w:tab/>
-        <w:t xml:space="preserve">Implementing and verifying those processes comes with a high barrier to entry, precisely due to personal privacy concerns, logistical complexity, ethical &amp; cultural considerations, and procurement &amp; configuration overhead. For example, a recent study shows that </w:t>
-      </w:r>
-      <w:r>
-        <w:t>95%</w:t>
-      </w:r>
-      <w:r>
-        <w:t xml:space="preserve"> of Pakistani versus 50% of New Zealand patients refuse to share a severe medical concern outside their primary care physician</w:t>
+        <w:t>Implementing and verifying those processes comes with a high barrier to entry, precisely due to personal privacy concerns, logistical complexity, ethical &amp; cultural considerations, and procurement &amp; configuration overhead. For example, a recent study shows that 95% of Pakistani versus 50% of New Zealand patients refuse to share a severe medical concern outside their primary care physician</w:t>
       </w:r>
       <w:sdt>
         <w:sdtPr>
           <w:id w:val="-1953471933"/>
           <w:citation/>
         </w:sdtPr>
+        <w:sdtEndPr/>
         <w:sdtContent>
           <w:r>
             <w:fldChar w:fldCharType="begin"/>
@@ -560,6 +540,7 @@
           <w:id w:val="1617094633"/>
           <w:citation/>
         </w:sdtPr>
+        <w:sdtEndPr/>
         <w:sdtContent>
           <w:r>
             <w:fldChar w:fldCharType="begin"/>
@@ -589,6 +570,7 @@
           <w:id w:val="509717102"/>
           <w:citation/>
         </w:sdtPr>
+        <w:sdtEndPr/>
         <w:sdtContent>
           <w:r>
             <w:fldChar w:fldCharType="begin"/>
@@ -629,13 +611,7 @@
     <w:p>
       <w:r>
         <w:tab/>
-        <w:t xml:space="preserve">The purpose of this constructive research design study is to propose a research process that divorces privacy and safety concerns from investigating autonomous assistants in elderly and special needs care. </w:t>
-      </w:r>
-      <w:r>
-        <w:t>It aims to deliver this capability utilizing humanoid constructs within a realistic physics simulation process</w:t>
-      </w:r>
-      <w:r>
-        <w:t xml:space="preserve"> like PhysX or Gazebo (Bipin, 2018; Unreal, 2021). These engines support replaying specific </w:t>
+        <w:t xml:space="preserve">The purpose of this constructive research design study is to propose a research process that divorces privacy and safety concerns from investigating autonomous assistants in elderly and special needs care. It aims to deliver this capability utilizing humanoid constructs within a realistic physics simulation process like PhysX or Gazebo (Bipin, 2018; Unreal, 2021). These engines support replaying specific </w:t>
       </w:r>
       <w:proofErr w:type="spellStart"/>
       <w:r>
@@ -780,14 +756,27 @@
       <w:r>
         <w:t xml:space="preserve">Table </w:t>
       </w:r>
-      <w:fldSimple w:instr=" SEQ Table \* ARABIC ">
-        <w:r>
-          <w:rPr>
-            <w:noProof/>
-          </w:rPr>
-          <w:t>1</w:t>
-        </w:r>
-      </w:fldSimple>
+      <w:r>
+        <w:fldChar w:fldCharType="begin"/>
+      </w:r>
+      <w:r>
+        <w:instrText xml:space="preserve"> SEQ Table \* ARABIC </w:instrText>
+      </w:r>
+      <w:r>
+        <w:fldChar w:fldCharType="separate"/>
+      </w:r>
+      <w:r>
+        <w:rPr>
+          <w:noProof/>
+        </w:rPr>
+        <w:t>1</w:t>
+      </w:r>
+      <w:r>
+        <w:rPr>
+          <w:noProof/>
+        </w:rPr>
+        <w:fldChar w:fldCharType="end"/>
+      </w:r>
       <w:r>
         <w:t xml:space="preserve">: Design-science </w:t>
       </w:r>
@@ -1063,20 +1052,9 @@
     </w:p>
     <w:p>
       <w:pPr>
-        <w:rPr>
-          <w:b/>
-        </w:rPr>
-      </w:pPr>
-      <w:r>
-        <w:br w:type="page"/>
-      </w:r>
-    </w:p>
-    <w:p>
-      <w:pPr>
         <w:pStyle w:val="Heading2"/>
       </w:pPr>
       <w:r>
-        <w:lastRenderedPageBreak/>
         <w:t>Research Questions</w:t>
       </w:r>
     </w:p>
@@ -1086,6 +1064,7 @@
         <w:t>This constructive research design study aims to propose a research method for modeling elderly and special needs behaviors. It aims to demonstrate this approach using an AI/ML CV monitoring process to predict HD patients’ likelihood of falling within a physics simulation process. That proposition raises questions regarding the potential solution’s ability to detect and respond to patient behaviors.</w:t>
       </w:r>
     </w:p>
+    <w:p/>
     <w:p>
       <w:pPr>
         <w:pStyle w:val="Heading3"/>
@@ -1107,7 +1086,15 @@
         <w:t>intent</w:t>
       </w:r>
       <w:r>
-        <w:t xml:space="preserve"> from dynamic and noisy video streams? The virtual patient can freely roam within their residence and modify the environment, such as moving furniture and turning off lights. Does this impact the reliability of the statically positioned camera?</w:t>
+        <w:t xml:space="preserve"> from dynamic and noisy video stream</w:t>
+      </w:r>
+      <w:r>
+        <w:t>s</w:t>
+      </w:r>
+      <w:bookmarkStart w:id="4" w:name="_GoBack"/>
+      <w:bookmarkEnd w:id="4"/>
+      <w:r>
+        <w:t>?</w:t>
       </w:r>
     </w:p>
     <w:p>
@@ -1121,7 +1108,101 @@
     <w:p>
       <w:r>
         <w:tab/>
-        <w:t xml:space="preserve">To what extent can the AI/ML monitoring process predict that the patient will fall? The humanoid and physics engine will honor a set of rules, such as steps until fall is proportional to the character’s weight and height. Can the process learn these rules and demonstrate the generalizability to more specific medical situations? </w:t>
+        <w:t xml:space="preserve">To what extent can the AI/ML monitoring process predict that the </w:t>
+      </w:r>
+      <w:r>
+        <w:t xml:space="preserve">humanoid </w:t>
+      </w:r>
+      <w:r>
+        <w:t>patient</w:t>
+      </w:r>
+      <w:r>
+        <w:t xml:space="preserve">’s animation sequence (e.g., it </w:t>
+      </w:r>
+      <w:r>
+        <w:t>will fall</w:t>
+      </w:r>
+      <w:r>
+        <w:t>)</w:t>
+      </w:r>
+      <w:r>
+        <w:t xml:space="preserve">? </w:t>
+      </w:r>
+    </w:p>
+    <w:p/>
+    <w:p>
+      <w:pPr>
+        <w:ind w:firstLine="720"/>
+      </w:pPr>
+      <w:r>
+        <w:t xml:space="preserve">The first question examines the challenges that arise from </w:t>
+      </w:r>
+      <w:r>
+        <w:t>virtual patient</w:t>
+      </w:r>
+      <w:r>
+        <w:t>s</w:t>
+      </w:r>
+      <w:r>
+        <w:t xml:space="preserve"> freely roam</w:t>
+      </w:r>
+      <w:r>
+        <w:t>ing</w:t>
+      </w:r>
+      <w:r>
+        <w:t xml:space="preserve"> within their residence and modify the environment</w:t>
+      </w:r>
+      <w:r>
+        <w:t xml:space="preserve">. For instance, it can </w:t>
+      </w:r>
+      <w:r>
+        <w:t>mov</w:t>
+      </w:r>
+      <w:r>
+        <w:t>e</w:t>
+      </w:r>
+      <w:r>
+        <w:t xml:space="preserve"> furniture and turn off </w:t>
+      </w:r>
+      <w:r>
+        <w:t xml:space="preserve">the </w:t>
+      </w:r>
+      <w:proofErr w:type="gramStart"/>
+      <w:r>
+        <w:t>lights</w:t>
+      </w:r>
+      <w:proofErr w:type="gramEnd"/>
+      <w:r>
+        <w:t xml:space="preserve"> </w:t>
+      </w:r>
+      <w:proofErr w:type="spellStart"/>
+      <w:r>
+        <w:t>lights</w:t>
+      </w:r>
+      <w:proofErr w:type="spellEnd"/>
+      <w:r>
+        <w:t xml:space="preserve">. </w:t>
+      </w:r>
+      <w:r>
+        <w:t xml:space="preserve">These dynamic behaviors could influence </w:t>
+      </w:r>
+      <w:r>
+        <w:t>the reliability of the statically positioned camera</w:t>
+      </w:r>
+      <w:r>
+        <w:t>. Secondly, t</w:t>
+      </w:r>
+      <w:r>
+        <w:t xml:space="preserve">he humanoid and physics engine will honor a set of rules, such as steps until fall is proportional to the character’s weight and height. </w:t>
+      </w:r>
+      <w:r>
+        <w:t xml:space="preserve">Ultimately, can </w:t>
+      </w:r>
+      <w:r>
+        <w:t>the process learn these rules and demonstrate the generalizability to more specific medical situations</w:t>
+      </w:r>
+      <w:r>
+        <w:t>.</w:t>
       </w:r>
     </w:p>
     <w:p>
@@ -1129,17 +1210,14 @@
         <w:pStyle w:val="Heading2"/>
       </w:pPr>
       <w:r>
+        <w:lastRenderedPageBreak/>
         <w:t>Significance of the Study</w:t>
       </w:r>
     </w:p>
     <w:p>
       <w:r>
         <w:tab/>
-        <w:t xml:space="preserve">Human Activity Recognition (HAR) can improve elderly and special needs care by efficiently scaling out the visual coverage of medical facilities. Today, it is challenging to study HAR solutions within private residences.   These issues stem from the system needing to record privacy-sensitive situations, such as bathing or intimacy, and then permit research students to examine the footage. Further complicating matters, the researchers must overcome the logistical challenges from finding representative samples, proving result reproducibility, and the economic </w:t>
-      </w:r>
-      <w:r>
-        <w:lastRenderedPageBreak/>
-        <w:t xml:space="preserve">overhead of multiple monitoring stations. Instead, this study proposes a research process using a physics simulator, animated actors, and virtual homes. The novel approach enables researchers to assess their CV algorithms across a repeatable configuration corpus. For instance, elderly patients falling is one of the most significant and avoidable reasons they need medical attention. This approach permits simulating this scenario, with each limb having distinct tensile strength, flexibility, and weight. When researchers can generate representative test-cases economically, it unlocks the potential for faster product iterations and </w:t>
+        <w:t xml:space="preserve">Human Activity Recognition (HAR) can improve elderly and special needs care by efficiently scaling out the visual coverage of medical facilities. Today, it is challenging to study HAR solutions within private residences.   These issues stem from the system needing to record privacy-sensitive situations, such as bathing or intimacy, and then permit research students to examine the footage. Further complicating matters, the researchers must overcome the logistical challenges from finding representative samples, proving result reproducibility, and the economic overhead of multiple monitoring stations. Instead, this study proposes a research process using a physics simulator, animated actors, and virtual homes. The novel approach enables researchers to assess their CV algorithms across a repeatable configuration corpus. For instance, elderly patients falling is one of the most significant and avoidable reasons they need medical attention. This approach permits simulating this scenario, with each limb having distinct tensile strength, flexibility, and weight. When researchers can generate representative test-cases economically, it unlocks the potential for faster product iterations and </w:t>
       </w:r>
       <w:r>
         <w:t>quickly expands the body of knowledge</w:t>
@@ -1172,14 +1250,13 @@
         <w:pStyle w:val="Heading3"/>
       </w:pPr>
       <w:r>
+        <w:lastRenderedPageBreak/>
         <w:t>Artificial Intelligence/Machine Learning (AI/ML)</w:t>
       </w:r>
     </w:p>
     <w:p>
       <w:r>
         <w:tab/>
-      </w:r>
-      <w:r>
         <w:t>Artificial intelligence is the design, implementation, and use of programs, machines, and systems that exhibit human intelligence, with its most important activities being knowledge representation, reasoning, and learning</w:t>
       </w:r>
       <w:sdt>
@@ -1187,6 +1264,7 @@
           <w:id w:val="-1610802112"/>
           <w:citation/>
         </w:sdtPr>
+        <w:sdtEndPr/>
         <w:sdtContent>
           <w:r>
             <w:fldChar w:fldCharType="begin"/>
@@ -1232,6 +1310,7 @@
           <w:id w:val="-345791553"/>
           <w:citation/>
         </w:sdtPr>
+        <w:sdtEndPr/>
         <w:sdtContent>
           <w:r>
             <w:fldChar w:fldCharType="begin"/>
@@ -1262,7 +1341,6 @@
         <w:pStyle w:val="Heading3"/>
       </w:pPr>
       <w:r>
-        <w:lastRenderedPageBreak/>
         <w:t>Convolutional Neural Network (CNN)</w:t>
       </w:r>
     </w:p>
@@ -1282,6 +1360,7 @@
           <w:id w:val="-1599408913"/>
           <w:citation/>
         </w:sdtPr>
+        <w:sdtEndPr/>
         <w:sdtContent>
           <w:r>
             <w:fldChar w:fldCharType="begin"/>
@@ -1325,6 +1404,7 @@
           <w:id w:val="1582797062"/>
           <w:citation/>
         </w:sdtPr>
+        <w:sdtEndPr/>
         <w:sdtContent>
           <w:r>
             <w:fldChar w:fldCharType="begin"/>
@@ -1347,13 +1427,7 @@
         </w:sdtContent>
       </w:sdt>
       <w:r>
-        <w:t xml:space="preserve">. It is a subset of an Internet of Things (IoT) </w:t>
-      </w:r>
-      <w:r>
-        <w:t>domain</w:t>
-      </w:r>
-      <w:r>
-        <w:t>.</w:t>
+        <w:t>. It is a subset of an Internet of Things (IoT) domain.</w:t>
       </w:r>
     </w:p>
     <w:p>
@@ -1383,6 +1457,7 @@
           <w:id w:val="717713104"/>
           <w:citation/>
         </w:sdtPr>
+        <w:sdtEndPr/>
         <w:sdtContent>
           <w:r>
             <w:fldChar w:fldCharType="begin"/>
@@ -1428,6 +1503,7 @@
           <w:id w:val="1332957495"/>
           <w:citation/>
         </w:sdtPr>
+        <w:sdtEndPr/>
         <w:sdtContent>
           <w:r>
             <w:fldChar w:fldCharType="begin"/>
@@ -1491,6 +1567,7 @@
           <w:id w:val="267122278"/>
           <w:citation/>
         </w:sdtPr>
+        <w:sdtEndPr/>
         <w:sdtContent>
           <w:r>
             <w:fldChar w:fldCharType="begin"/>
@@ -1521,6 +1598,7 @@
         <w:pStyle w:val="Heading3"/>
       </w:pPr>
       <w:r>
+        <w:lastRenderedPageBreak/>
         <w:t>Recurrent Neural Network (RNN)</w:t>
       </w:r>
     </w:p>
@@ -1539,6 +1617,7 @@
           <w:id w:val="255491851"/>
           <w:citation/>
         </w:sdtPr>
+        <w:sdtEndPr/>
         <w:sdtContent>
           <w:r>
             <w:fldChar w:fldCharType="begin"/>
@@ -1575,19 +1654,7 @@
     <w:p>
       <w:r>
         <w:tab/>
-        <w:t xml:space="preserve">This chapter introduced the central problem statement that researchers need to study privacy-sensitive contexts like in-home monitoring of elderly and special needs patients. Those researchers encounter challenges spanning personal privacy, logistical, </w:t>
-      </w:r>
-      <w:proofErr w:type="gramStart"/>
-      <w:r>
-        <w:t>sufficient</w:t>
-      </w:r>
-      <w:proofErr w:type="gramEnd"/>
-      <w:r>
-        <w:t xml:space="preserve"> and diverse </w:t>
-      </w:r>
-      <w:r>
-        <w:lastRenderedPageBreak/>
-        <w:t>representation, and costs, among other entry barriers. After mitigating these issues, the research results are difficult and expensive to reproduce.</w:t>
+        <w:t>This chapter introduced the central problem statement that researchers need to study privacy-sensitive contexts like in-home monitoring of elderly and special needs patients. Those researchers encounter challenges spanning personal privacy, logistical, sufficient and diverse representation, and costs, among other entry barriers. After mitigating these issues, the research results are difficult and expensive to reproduce.</w:t>
       </w:r>
     </w:p>
     <w:p>
@@ -1636,15 +1703,7 @@
         <w:t xml:space="preserve"> (e.g., weight and height)</w:t>
       </w:r>
       <w:r>
-        <w:t xml:space="preserve">. Next, the study demonstrates this approach by assessing an AI/ML and CV algorithm’s ability to perform HAR tasks. These predictions control CPS systems within the world </w:t>
-      </w:r>
-      <w:proofErr w:type="gramStart"/>
-      <w:r>
-        <w:t>and also</w:t>
-      </w:r>
-      <w:proofErr w:type="gramEnd"/>
-      <w:r>
-        <w:t xml:space="preserve"> validate algorithmic performance.</w:t>
+        <w:t>. Next, the study demonstrates this approach by assessing an AI/ML and CV algorithm’s ability to perform HAR tasks. These predictions control CPS systems within the world and also validate algorithmic performance.</w:t>
       </w:r>
     </w:p>
     <w:p>
@@ -2711,12 +2770,12 @@
     </w:sdt>
     <w:p/>
     <w:sectPr>
-      <w:headerReference w:type="even" r:id="rId11"/>
-      <w:headerReference w:type="default" r:id="rId12"/>
-      <w:footerReference w:type="even" r:id="rId13"/>
-      <w:footerReference w:type="default" r:id="rId14"/>
-      <w:headerReference w:type="first" r:id="rId15"/>
-      <w:footerReference w:type="first" r:id="rId16"/>
+      <w:headerReference w:type="even" r:id="rId10"/>
+      <w:headerReference w:type="default" r:id="rId11"/>
+      <w:footerReference w:type="even" r:id="rId12"/>
+      <w:footerReference w:type="default" r:id="rId13"/>
+      <w:headerReference w:type="first" r:id="rId14"/>
+      <w:footerReference w:type="first" r:id="rId15"/>
       <w:pgSz w:w="12240" w:h="15840"/>
       <w:pgMar w:top="1440" w:right="1440" w:bottom="1440" w:left="1440" w:header="720" w:footer="720" w:gutter="0"/>
       <w:pgNumType w:start="1"/>
@@ -2728,7 +2787,7 @@
 </file>
 
 <file path=word/comments.xml><?xml version="1.0" encoding="utf-8"?>
-<w:comments xmlns:wpc="http://schemas.microsoft.com/office/word/2010/wordprocessingCanvas" xmlns:cx="http://schemas.microsoft.com/office/drawing/2014/chartex" xmlns:cx1="http://schemas.microsoft.com/office/drawing/2015/9/8/chartex" xmlns:cx2="http://schemas.microsoft.com/office/drawing/2015/10/21/chartex" xmlns:cx3="http://schemas.microsoft.com/office/drawing/2016/5/9/chartex" xmlns:cx4="http://schemas.microsoft.com/office/drawing/2016/5/10/chartex" xmlns:cx5="http://schemas.microsoft.com/office/drawing/2016/5/11/chartex" xmlns:cx6="http://schemas.microsoft.com/office/drawing/2016/5/12/chartex" xmlns:cx7="http://schemas.microsoft.com/office/drawing/2016/5/13/chartex" xmlns:cx8="http://schemas.microsoft.com/office/drawing/2016/5/14/chartex" xmlns:mc="http://schemas.openxmlformats.org/markup-compatibility/2006" xmlns:aink="http://schemas.microsoft.com/office/drawing/2016/ink" xmlns:am3d="http://schemas.microsoft.com/office/drawing/2017/model3d" xmlns:o="urn:schemas-microsoft-com:office:office" xmlns:r="http://schemas.openxmlformats.org/officeDocument/2006/relationships" xmlns:m="http://schemas.openxmlformats.org/officeDocument/2006/math" xmlns:v="urn:schemas-microsoft-com:vml" xmlns:wp14="http://schemas.microsoft.com/office/word/2010/wordprocessingDrawing" xmlns:wp="http://schemas.openxmlformats.org/drawingml/2006/wordprocessingDrawing" xmlns:w10="urn:schemas-microsoft-com:office:word" xmlns:w="http://schemas.openxmlformats.org/wordprocessingml/2006/main" xmlns:w14="http://schemas.microsoft.com/office/word/2010/wordml" xmlns:w15="http://schemas.microsoft.com/office/word/2012/wordml" xmlns:w16cex="http://schemas.microsoft.com/office/word/2018/wordml/cex" xmlns:w16cid="http://schemas.microsoft.com/office/word/2016/wordml/cid" xmlns:w16="http://schemas.microsoft.com/office/word/2018/wordml" xmlns:w16sdtdh="http://schemas.microsoft.com/office/word/2020/wordml/sdtdatahash" xmlns:w16se="http://schemas.microsoft.com/office/word/2015/wordml/symex" xmlns:wpg="http://schemas.microsoft.com/office/word/2010/wordprocessingGroup" xmlns:wpi="http://schemas.microsoft.com/office/word/2010/wordprocessingInk" xmlns:wne="http://schemas.microsoft.com/office/word/2006/wordml" xmlns:wps="http://schemas.microsoft.com/office/word/2010/wordprocessingShape" mc:Ignorable="w14 w15 w16se w16cid w16 w16cex w16sdtdh wp14">
+<w:comments xmlns:wpc="http://schemas.microsoft.com/office/word/2010/wordprocessingCanvas" xmlns:cx="http://schemas.microsoft.com/office/drawing/2014/chartex" xmlns:cx1="http://schemas.microsoft.com/office/drawing/2015/9/8/chartex" xmlns:cx2="http://schemas.microsoft.com/office/drawing/2015/10/21/chartex" xmlns:cx3="http://schemas.microsoft.com/office/drawing/2016/5/9/chartex" xmlns:cx4="http://schemas.microsoft.com/office/drawing/2016/5/10/chartex" xmlns:cx5="http://schemas.microsoft.com/office/drawing/2016/5/11/chartex" xmlns:cx6="http://schemas.microsoft.com/office/drawing/2016/5/12/chartex" xmlns:cx7="http://schemas.microsoft.com/office/drawing/2016/5/13/chartex" xmlns:cx8="http://schemas.microsoft.com/office/drawing/2016/5/14/chartex" xmlns:mc="http://schemas.openxmlformats.org/markup-compatibility/2006" xmlns:aink="http://schemas.microsoft.com/office/drawing/2016/ink" xmlns:am3d="http://schemas.microsoft.com/office/drawing/2017/model3d" xmlns:o="urn:schemas-microsoft-com:office:office" xmlns:r="http://schemas.openxmlformats.org/officeDocument/2006/relationships" xmlns:m="http://schemas.openxmlformats.org/officeDocument/2006/math" xmlns:v="urn:schemas-microsoft-com:vml" xmlns:wp14="http://schemas.microsoft.com/office/word/2010/wordprocessingDrawing" xmlns:wp="http://schemas.openxmlformats.org/drawingml/2006/wordprocessingDrawing" xmlns:w10="urn:schemas-microsoft-com:office:word" xmlns:w="http://schemas.openxmlformats.org/wordprocessingml/2006/main" xmlns:w14="http://schemas.microsoft.com/office/word/2010/wordml" xmlns:w15="http://schemas.microsoft.com/office/word/2012/wordml" xmlns:w16cid="http://schemas.microsoft.com/office/word/2016/wordml/cid" xmlns:w16se="http://schemas.microsoft.com/office/word/2015/wordml/symex" xmlns:wpg="http://schemas.microsoft.com/office/word/2010/wordprocessingGroup" xmlns:wpi="http://schemas.microsoft.com/office/word/2010/wordprocessingInk" xmlns:wne="http://schemas.microsoft.com/office/word/2006/wordml" xmlns:wps="http://schemas.microsoft.com/office/word/2010/wordprocessingShape" mc:Ignorable="w14 w15 w16se w16cid wp14">
   <w:comment w:id="0" w:author="Nate Bachmeier" w:date="2021-12-05T11:51:00Z" w:initials="NB">
     <w:p>
       <w:pPr>
@@ -2797,7 +2856,7 @@
 </file>
 
 <file path=word/commentsExtended.xml><?xml version="1.0" encoding="utf-8"?>
-<w15:commentsEx xmlns:wpc="http://schemas.microsoft.com/office/word/2010/wordprocessingCanvas" xmlns:cx="http://schemas.microsoft.com/office/drawing/2014/chartex" xmlns:cx1="http://schemas.microsoft.com/office/drawing/2015/9/8/chartex" xmlns:cx2="http://schemas.microsoft.com/office/drawing/2015/10/21/chartex" xmlns:cx3="http://schemas.microsoft.com/office/drawing/2016/5/9/chartex" xmlns:cx4="http://schemas.microsoft.com/office/drawing/2016/5/10/chartex" xmlns:cx5="http://schemas.microsoft.com/office/drawing/2016/5/11/chartex" xmlns:cx6="http://schemas.microsoft.com/office/drawing/2016/5/12/chartex" xmlns:cx7="http://schemas.microsoft.com/office/drawing/2016/5/13/chartex" xmlns:cx8="http://schemas.microsoft.com/office/drawing/2016/5/14/chartex" xmlns:mc="http://schemas.openxmlformats.org/markup-compatibility/2006" xmlns:aink="http://schemas.microsoft.com/office/drawing/2016/ink" xmlns:am3d="http://schemas.microsoft.com/office/drawing/2017/model3d" xmlns:o="urn:schemas-microsoft-com:office:office" xmlns:r="http://schemas.openxmlformats.org/officeDocument/2006/relationships" xmlns:m="http://schemas.openxmlformats.org/officeDocument/2006/math" xmlns:v="urn:schemas-microsoft-com:vml" xmlns:wp14="http://schemas.microsoft.com/office/word/2010/wordprocessingDrawing" xmlns:wp="http://schemas.openxmlformats.org/drawingml/2006/wordprocessingDrawing" xmlns:w10="urn:schemas-microsoft-com:office:word" xmlns:w="http://schemas.openxmlformats.org/wordprocessingml/2006/main" xmlns:w14="http://schemas.microsoft.com/office/word/2010/wordml" xmlns:w15="http://schemas.microsoft.com/office/word/2012/wordml" xmlns:w16cex="http://schemas.microsoft.com/office/word/2018/wordml/cex" xmlns:w16cid="http://schemas.microsoft.com/office/word/2016/wordml/cid" xmlns:w16="http://schemas.microsoft.com/office/word/2018/wordml" xmlns:w16sdtdh="http://schemas.microsoft.com/office/word/2020/wordml/sdtdatahash" xmlns:w16se="http://schemas.microsoft.com/office/word/2015/wordml/symex" xmlns:wpg="http://schemas.microsoft.com/office/word/2010/wordprocessingGroup" xmlns:wpi="http://schemas.microsoft.com/office/word/2010/wordprocessingInk" xmlns:wne="http://schemas.microsoft.com/office/word/2006/wordml" xmlns:wps="http://schemas.microsoft.com/office/word/2010/wordprocessingShape" mc:Ignorable="w14 w15 w16se w16cid w16 w16cex w16sdtdh wp14">
+<w15:commentsEx xmlns:wpc="http://schemas.microsoft.com/office/word/2010/wordprocessingCanvas" xmlns:cx="http://schemas.microsoft.com/office/drawing/2014/chartex" xmlns:cx1="http://schemas.microsoft.com/office/drawing/2015/9/8/chartex" xmlns:cx2="http://schemas.microsoft.com/office/drawing/2015/10/21/chartex" xmlns:cx3="http://schemas.microsoft.com/office/drawing/2016/5/9/chartex" xmlns:cx4="http://schemas.microsoft.com/office/drawing/2016/5/10/chartex" xmlns:cx5="http://schemas.microsoft.com/office/drawing/2016/5/11/chartex" xmlns:cx6="http://schemas.microsoft.com/office/drawing/2016/5/12/chartex" xmlns:cx7="http://schemas.microsoft.com/office/drawing/2016/5/13/chartex" xmlns:cx8="http://schemas.microsoft.com/office/drawing/2016/5/14/chartex" xmlns:mc="http://schemas.openxmlformats.org/markup-compatibility/2006" xmlns:aink="http://schemas.microsoft.com/office/drawing/2016/ink" xmlns:am3d="http://schemas.microsoft.com/office/drawing/2017/model3d" xmlns:o="urn:schemas-microsoft-com:office:office" xmlns:r="http://schemas.openxmlformats.org/officeDocument/2006/relationships" xmlns:m="http://schemas.openxmlformats.org/officeDocument/2006/math" xmlns:v="urn:schemas-microsoft-com:vml" xmlns:wp14="http://schemas.microsoft.com/office/word/2010/wordprocessingDrawing" xmlns:wp="http://schemas.openxmlformats.org/drawingml/2006/wordprocessingDrawing" xmlns:w10="urn:schemas-microsoft-com:office:word" xmlns:w="http://schemas.openxmlformats.org/wordprocessingml/2006/main" xmlns:w14="http://schemas.microsoft.com/office/word/2010/wordml" xmlns:w15="http://schemas.microsoft.com/office/word/2012/wordml" xmlns:w16cid="http://schemas.microsoft.com/office/word/2016/wordml/cid" xmlns:w16se="http://schemas.microsoft.com/office/word/2015/wordml/symex" xmlns:wpg="http://schemas.microsoft.com/office/word/2010/wordprocessingGroup" xmlns:wpi="http://schemas.microsoft.com/office/word/2010/wordprocessingInk" xmlns:wne="http://schemas.microsoft.com/office/word/2006/wordml" xmlns:wps="http://schemas.microsoft.com/office/word/2010/wordprocessingShape" mc:Ignorable="w14 w15 w16se w16cid wp14">
   <w15:commentEx w15:paraId="50DD686C" w15:done="1"/>
   <w15:commentEx w15:paraId="58FBD74B" w15:done="1"/>
   <w15:commentEx w15:paraId="507F2CD7" w15:done="1"/>
@@ -2815,7 +2874,7 @@
 </file>
 
 <file path=word/commentsIds.xml><?xml version="1.0" encoding="utf-8"?>
-<w16cid:commentsIds xmlns:wpc="http://schemas.microsoft.com/office/word/2010/wordprocessingCanvas" xmlns:cx="http://schemas.microsoft.com/office/drawing/2014/chartex" xmlns:cx1="http://schemas.microsoft.com/office/drawing/2015/9/8/chartex" xmlns:cx2="http://schemas.microsoft.com/office/drawing/2015/10/21/chartex" xmlns:cx3="http://schemas.microsoft.com/office/drawing/2016/5/9/chartex" xmlns:cx4="http://schemas.microsoft.com/office/drawing/2016/5/10/chartex" xmlns:cx5="http://schemas.microsoft.com/office/drawing/2016/5/11/chartex" xmlns:cx6="http://schemas.microsoft.com/office/drawing/2016/5/12/chartex" xmlns:cx7="http://schemas.microsoft.com/office/drawing/2016/5/13/chartex" xmlns:cx8="http://schemas.microsoft.com/office/drawing/2016/5/14/chartex" xmlns:mc="http://schemas.openxmlformats.org/markup-compatibility/2006" xmlns:aink="http://schemas.microsoft.com/office/drawing/2016/ink" xmlns:am3d="http://schemas.microsoft.com/office/drawing/2017/model3d" xmlns:o="urn:schemas-microsoft-com:office:office" xmlns:r="http://schemas.openxmlformats.org/officeDocument/2006/relationships" xmlns:m="http://schemas.openxmlformats.org/officeDocument/2006/math" xmlns:v="urn:schemas-microsoft-com:vml" xmlns:wp14="http://schemas.microsoft.com/office/word/2010/wordprocessingDrawing" xmlns:wp="http://schemas.openxmlformats.org/drawingml/2006/wordprocessingDrawing" xmlns:w10="urn:schemas-microsoft-com:office:word" xmlns:w="http://schemas.openxmlformats.org/wordprocessingml/2006/main" xmlns:w14="http://schemas.microsoft.com/office/word/2010/wordml" xmlns:w15="http://schemas.microsoft.com/office/word/2012/wordml" xmlns:w16cex="http://schemas.microsoft.com/office/word/2018/wordml/cex" xmlns:w16cid="http://schemas.microsoft.com/office/word/2016/wordml/cid" xmlns:w16="http://schemas.microsoft.com/office/word/2018/wordml" xmlns:w16sdtdh="http://schemas.microsoft.com/office/word/2020/wordml/sdtdatahash" xmlns:w16se="http://schemas.microsoft.com/office/word/2015/wordml/symex" xmlns:wpg="http://schemas.microsoft.com/office/word/2010/wordprocessingGroup" xmlns:wpi="http://schemas.microsoft.com/office/word/2010/wordprocessingInk" xmlns:wne="http://schemas.microsoft.com/office/word/2006/wordml" xmlns:wps="http://schemas.microsoft.com/office/word/2010/wordprocessingShape" mc:Ignorable="w14 w15 w16se w16cid w16 w16cex w16sdtdh wp14">
+<w16cid:commentsIds xmlns:wpc="http://schemas.microsoft.com/office/word/2010/wordprocessingCanvas" xmlns:cx="http://schemas.microsoft.com/office/drawing/2014/chartex" xmlns:cx1="http://schemas.microsoft.com/office/drawing/2015/9/8/chartex" xmlns:cx2="http://schemas.microsoft.com/office/drawing/2015/10/21/chartex" xmlns:cx3="http://schemas.microsoft.com/office/drawing/2016/5/9/chartex" xmlns:cx4="http://schemas.microsoft.com/office/drawing/2016/5/10/chartex" xmlns:cx5="http://schemas.microsoft.com/office/drawing/2016/5/11/chartex" xmlns:cx6="http://schemas.microsoft.com/office/drawing/2016/5/12/chartex" xmlns:cx7="http://schemas.microsoft.com/office/drawing/2016/5/13/chartex" xmlns:cx8="http://schemas.microsoft.com/office/drawing/2016/5/14/chartex" xmlns:mc="http://schemas.openxmlformats.org/markup-compatibility/2006" xmlns:aink="http://schemas.microsoft.com/office/drawing/2016/ink" xmlns:am3d="http://schemas.microsoft.com/office/drawing/2017/model3d" xmlns:o="urn:schemas-microsoft-com:office:office" xmlns:r="http://schemas.openxmlformats.org/officeDocument/2006/relationships" xmlns:m="http://schemas.openxmlformats.org/officeDocument/2006/math" xmlns:v="urn:schemas-microsoft-com:vml" xmlns:wp14="http://schemas.microsoft.com/office/word/2010/wordprocessingDrawing" xmlns:wp="http://schemas.openxmlformats.org/drawingml/2006/wordprocessingDrawing" xmlns:w10="urn:schemas-microsoft-com:office:word" xmlns:w="http://schemas.openxmlformats.org/wordprocessingml/2006/main" xmlns:w14="http://schemas.microsoft.com/office/word/2010/wordml" xmlns:w15="http://schemas.microsoft.com/office/word/2012/wordml" xmlns:w16cid="http://schemas.microsoft.com/office/word/2016/wordml/cid" xmlns:w16se="http://schemas.microsoft.com/office/word/2015/wordml/symex" xmlns:wpg="http://schemas.microsoft.com/office/word/2010/wordprocessingGroup" xmlns:wpi="http://schemas.microsoft.com/office/word/2010/wordprocessingInk" xmlns:wne="http://schemas.microsoft.com/office/word/2006/wordml" xmlns:wps="http://schemas.microsoft.com/office/word/2010/wordprocessingShape" mc:Ignorable="w14 w15 w16se w16cid wp14">
   <w16cid:commentId w16cid:paraId="50DD686C" w16cid:durableId="2557263A"/>
   <w16cid:commentId w16cid:paraId="58FBD74B" w16cid:durableId="25410F3C"/>
   <w16cid:commentId w16cid:paraId="507F2CD7" w16cid:durableId="25410F66"/>
@@ -2824,7 +2883,7 @@
 </file>
 
 <file path=word/endnotes.xml><?xml version="1.0" encoding="utf-8"?>
-<w:endnotes xmlns:wpc="http://schemas.microsoft.com/office/word/2010/wordprocessingCanvas" xmlns:cx="http://schemas.microsoft.com/office/drawing/2014/chartex" xmlns:cx1="http://schemas.microsoft.com/office/drawing/2015/9/8/chartex" xmlns:cx2="http://schemas.microsoft.com/office/drawing/2015/10/21/chartex" xmlns:cx3="http://schemas.microsoft.com/office/drawing/2016/5/9/chartex" xmlns:cx4="http://schemas.microsoft.com/office/drawing/2016/5/10/chartex" xmlns:cx5="http://schemas.microsoft.com/office/drawing/2016/5/11/chartex" xmlns:cx6="http://schemas.microsoft.com/office/drawing/2016/5/12/chartex" xmlns:cx7="http://schemas.microsoft.com/office/drawing/2016/5/13/chartex" xmlns:cx8="http://schemas.microsoft.com/office/drawing/2016/5/14/chartex" xmlns:mc="http://schemas.openxmlformats.org/markup-compatibility/2006" xmlns:aink="http://schemas.microsoft.com/office/drawing/2016/ink" xmlns:am3d="http://schemas.microsoft.com/office/drawing/2017/model3d" xmlns:o="urn:schemas-microsoft-com:office:office" xmlns:r="http://schemas.openxmlformats.org/officeDocument/2006/relationships" xmlns:m="http://schemas.openxmlformats.org/officeDocument/2006/math" xmlns:v="urn:schemas-microsoft-com:vml" xmlns:wp14="http://schemas.microsoft.com/office/word/2010/wordprocessingDrawing" xmlns:wp="http://schemas.openxmlformats.org/drawingml/2006/wordprocessingDrawing" xmlns:w10="urn:schemas-microsoft-com:office:word" xmlns:w="http://schemas.openxmlformats.org/wordprocessingml/2006/main" xmlns:w14="http://schemas.microsoft.com/office/word/2010/wordml" xmlns:w15="http://schemas.microsoft.com/office/word/2012/wordml" xmlns:w16cex="http://schemas.microsoft.com/office/word/2018/wordml/cex" xmlns:w16cid="http://schemas.microsoft.com/office/word/2016/wordml/cid" xmlns:w16="http://schemas.microsoft.com/office/word/2018/wordml" xmlns:w16sdtdh="http://schemas.microsoft.com/office/word/2020/wordml/sdtdatahash" xmlns:w16se="http://schemas.microsoft.com/office/word/2015/wordml/symex" xmlns:wpg="http://schemas.microsoft.com/office/word/2010/wordprocessingGroup" xmlns:wpi="http://schemas.microsoft.com/office/word/2010/wordprocessingInk" xmlns:wne="http://schemas.microsoft.com/office/word/2006/wordml" xmlns:wps="http://schemas.microsoft.com/office/word/2010/wordprocessingShape" mc:Ignorable="w14 w15 w16se w16cid w16 w16cex w16sdtdh wp14">
+<w:endnotes xmlns:wpc="http://schemas.microsoft.com/office/word/2010/wordprocessingCanvas" xmlns:cx="http://schemas.microsoft.com/office/drawing/2014/chartex" xmlns:cx1="http://schemas.microsoft.com/office/drawing/2015/9/8/chartex" xmlns:cx2="http://schemas.microsoft.com/office/drawing/2015/10/21/chartex" xmlns:cx3="http://schemas.microsoft.com/office/drawing/2016/5/9/chartex" xmlns:cx4="http://schemas.microsoft.com/office/drawing/2016/5/10/chartex" xmlns:cx5="http://schemas.microsoft.com/office/drawing/2016/5/11/chartex" xmlns:cx6="http://schemas.microsoft.com/office/drawing/2016/5/12/chartex" xmlns:cx7="http://schemas.microsoft.com/office/drawing/2016/5/13/chartex" xmlns:cx8="http://schemas.microsoft.com/office/drawing/2016/5/14/chartex" xmlns:mc="http://schemas.openxmlformats.org/markup-compatibility/2006" xmlns:aink="http://schemas.microsoft.com/office/drawing/2016/ink" xmlns:am3d="http://schemas.microsoft.com/office/drawing/2017/model3d" xmlns:o="urn:schemas-microsoft-com:office:office" xmlns:r="http://schemas.openxmlformats.org/officeDocument/2006/relationships" xmlns:m="http://schemas.openxmlformats.org/officeDocument/2006/math" xmlns:v="urn:schemas-microsoft-com:vml" xmlns:wp14="http://schemas.microsoft.com/office/word/2010/wordprocessingDrawing" xmlns:wp="http://schemas.openxmlformats.org/drawingml/2006/wordprocessingDrawing" xmlns:w10="urn:schemas-microsoft-com:office:word" xmlns:w="http://schemas.openxmlformats.org/wordprocessingml/2006/main" xmlns:w14="http://schemas.microsoft.com/office/word/2010/wordml" xmlns:w15="http://schemas.microsoft.com/office/word/2012/wordml" xmlns:w16cid="http://schemas.microsoft.com/office/word/2016/wordml/cid" xmlns:w16se="http://schemas.microsoft.com/office/word/2015/wordml/symex" xmlns:wpg="http://schemas.microsoft.com/office/word/2010/wordprocessingGroup" xmlns:wpi="http://schemas.microsoft.com/office/word/2010/wordprocessingInk" xmlns:wne="http://schemas.microsoft.com/office/word/2006/wordml" xmlns:wps="http://schemas.microsoft.com/office/word/2010/wordprocessingShape" mc:Ignorable="w14 w15 w16se w16cid wp14">
   <w:endnote w:type="separator" w:id="-1">
     <w:p>
       <w:pPr>
@@ -2849,7 +2908,7 @@
 </file>
 
 <file path=word/footer1.xml><?xml version="1.0" encoding="utf-8"?>
-<w:ftr xmlns:wpc="http://schemas.microsoft.com/office/word/2010/wordprocessingCanvas" xmlns:cx="http://schemas.microsoft.com/office/drawing/2014/chartex" xmlns:cx1="http://schemas.microsoft.com/office/drawing/2015/9/8/chartex" xmlns:cx2="http://schemas.microsoft.com/office/drawing/2015/10/21/chartex" xmlns:cx3="http://schemas.microsoft.com/office/drawing/2016/5/9/chartex" xmlns:cx4="http://schemas.microsoft.com/office/drawing/2016/5/10/chartex" xmlns:cx5="http://schemas.microsoft.com/office/drawing/2016/5/11/chartex" xmlns:cx6="http://schemas.microsoft.com/office/drawing/2016/5/12/chartex" xmlns:cx7="http://schemas.microsoft.com/office/drawing/2016/5/13/chartex" xmlns:cx8="http://schemas.microsoft.com/office/drawing/2016/5/14/chartex" xmlns:mc="http://schemas.openxmlformats.org/markup-compatibility/2006" xmlns:aink="http://schemas.microsoft.com/office/drawing/2016/ink" xmlns:am3d="http://schemas.microsoft.com/office/drawing/2017/model3d" xmlns:o="urn:schemas-microsoft-com:office:office" xmlns:r="http://schemas.openxmlformats.org/officeDocument/2006/relationships" xmlns:m="http://schemas.openxmlformats.org/officeDocument/2006/math" xmlns:v="urn:schemas-microsoft-com:vml" xmlns:wp14="http://schemas.microsoft.com/office/word/2010/wordprocessingDrawing" xmlns:wp="http://schemas.openxmlformats.org/drawingml/2006/wordprocessingDrawing" xmlns:w10="urn:schemas-microsoft-com:office:word" xmlns:w="http://schemas.openxmlformats.org/wordprocessingml/2006/main" xmlns:w14="http://schemas.microsoft.com/office/word/2010/wordml" xmlns:w15="http://schemas.microsoft.com/office/word/2012/wordml" xmlns:w16cex="http://schemas.microsoft.com/office/word/2018/wordml/cex" xmlns:w16cid="http://schemas.microsoft.com/office/word/2016/wordml/cid" xmlns:w16="http://schemas.microsoft.com/office/word/2018/wordml" xmlns:w16sdtdh="http://schemas.microsoft.com/office/word/2020/wordml/sdtdatahash" xmlns:w16se="http://schemas.microsoft.com/office/word/2015/wordml/symex" xmlns:wpg="http://schemas.microsoft.com/office/word/2010/wordprocessingGroup" xmlns:wpi="http://schemas.microsoft.com/office/word/2010/wordprocessingInk" xmlns:wne="http://schemas.microsoft.com/office/word/2006/wordml" xmlns:wps="http://schemas.microsoft.com/office/word/2010/wordprocessingShape" mc:Ignorable="w14 w15 w16se w16cid w16 w16cex w16sdtdh wp14">
+<w:ftr xmlns:wpc="http://schemas.microsoft.com/office/word/2010/wordprocessingCanvas" xmlns:cx="http://schemas.microsoft.com/office/drawing/2014/chartex" xmlns:cx1="http://schemas.microsoft.com/office/drawing/2015/9/8/chartex" xmlns:cx2="http://schemas.microsoft.com/office/drawing/2015/10/21/chartex" xmlns:cx3="http://schemas.microsoft.com/office/drawing/2016/5/9/chartex" xmlns:cx4="http://schemas.microsoft.com/office/drawing/2016/5/10/chartex" xmlns:cx5="http://schemas.microsoft.com/office/drawing/2016/5/11/chartex" xmlns:cx6="http://schemas.microsoft.com/office/drawing/2016/5/12/chartex" xmlns:cx7="http://schemas.microsoft.com/office/drawing/2016/5/13/chartex" xmlns:cx8="http://schemas.microsoft.com/office/drawing/2016/5/14/chartex" xmlns:mc="http://schemas.openxmlformats.org/markup-compatibility/2006" xmlns:aink="http://schemas.microsoft.com/office/drawing/2016/ink" xmlns:am3d="http://schemas.microsoft.com/office/drawing/2017/model3d" xmlns:o="urn:schemas-microsoft-com:office:office" xmlns:r="http://schemas.openxmlformats.org/officeDocument/2006/relationships" xmlns:m="http://schemas.openxmlformats.org/officeDocument/2006/math" xmlns:v="urn:schemas-microsoft-com:vml" xmlns:wp14="http://schemas.microsoft.com/office/word/2010/wordprocessingDrawing" xmlns:wp="http://schemas.openxmlformats.org/drawingml/2006/wordprocessingDrawing" xmlns:w10="urn:schemas-microsoft-com:office:word" xmlns:w="http://schemas.openxmlformats.org/wordprocessingml/2006/main" xmlns:w14="http://schemas.microsoft.com/office/word/2010/wordml" xmlns:w15="http://schemas.microsoft.com/office/word/2012/wordml" xmlns:w16cid="http://schemas.microsoft.com/office/word/2016/wordml/cid" xmlns:w16se="http://schemas.microsoft.com/office/word/2015/wordml/symex" xmlns:wpg="http://schemas.microsoft.com/office/word/2010/wordprocessingGroup" xmlns:wpi="http://schemas.microsoft.com/office/word/2010/wordprocessingInk" xmlns:wne="http://schemas.microsoft.com/office/word/2006/wordml" xmlns:wps="http://schemas.microsoft.com/office/word/2010/wordprocessingShape" mc:Ignorable="w14 w15 w16se w16cid wp14">
   <w:p>
     <w:pPr>
       <w:pStyle w:val="Footer"/>
@@ -2859,7 +2918,7 @@
 </file>
 
 <file path=word/footer2.xml><?xml version="1.0" encoding="utf-8"?>
-<w:ftr xmlns:wpc="http://schemas.microsoft.com/office/word/2010/wordprocessingCanvas" xmlns:cx="http://schemas.microsoft.com/office/drawing/2014/chartex" xmlns:cx1="http://schemas.microsoft.com/office/drawing/2015/9/8/chartex" xmlns:cx2="http://schemas.microsoft.com/office/drawing/2015/10/21/chartex" xmlns:cx3="http://schemas.microsoft.com/office/drawing/2016/5/9/chartex" xmlns:cx4="http://schemas.microsoft.com/office/drawing/2016/5/10/chartex" xmlns:cx5="http://schemas.microsoft.com/office/drawing/2016/5/11/chartex" xmlns:cx6="http://schemas.microsoft.com/office/drawing/2016/5/12/chartex" xmlns:cx7="http://schemas.microsoft.com/office/drawing/2016/5/13/chartex" xmlns:cx8="http://schemas.microsoft.com/office/drawing/2016/5/14/chartex" xmlns:mc="http://schemas.openxmlformats.org/markup-compatibility/2006" xmlns:aink="http://schemas.microsoft.com/office/drawing/2016/ink" xmlns:am3d="http://schemas.microsoft.com/office/drawing/2017/model3d" xmlns:o="urn:schemas-microsoft-com:office:office" xmlns:r="http://schemas.openxmlformats.org/officeDocument/2006/relationships" xmlns:m="http://schemas.openxmlformats.org/officeDocument/2006/math" xmlns:v="urn:schemas-microsoft-com:vml" xmlns:wp14="http://schemas.microsoft.com/office/word/2010/wordprocessingDrawing" xmlns:wp="http://schemas.openxmlformats.org/drawingml/2006/wordprocessingDrawing" xmlns:w10="urn:schemas-microsoft-com:office:word" xmlns:w="http://schemas.openxmlformats.org/wordprocessingml/2006/main" xmlns:w14="http://schemas.microsoft.com/office/word/2010/wordml" xmlns:w15="http://schemas.microsoft.com/office/word/2012/wordml" xmlns:w16cex="http://schemas.microsoft.com/office/word/2018/wordml/cex" xmlns:w16cid="http://schemas.microsoft.com/office/word/2016/wordml/cid" xmlns:w16="http://schemas.microsoft.com/office/word/2018/wordml" xmlns:w16sdtdh="http://schemas.microsoft.com/office/word/2020/wordml/sdtdatahash" xmlns:w16se="http://schemas.microsoft.com/office/word/2015/wordml/symex" xmlns:wpg="http://schemas.microsoft.com/office/word/2010/wordprocessingGroup" xmlns:wpi="http://schemas.microsoft.com/office/word/2010/wordprocessingInk" xmlns:wne="http://schemas.microsoft.com/office/word/2006/wordml" xmlns:wps="http://schemas.microsoft.com/office/word/2010/wordprocessingShape" mc:Ignorable="w14 w15 w16se w16cid w16 w16cex w16sdtdh wp14">
+<w:ftr xmlns:wpc="http://schemas.microsoft.com/office/word/2010/wordprocessingCanvas" xmlns:cx="http://schemas.microsoft.com/office/drawing/2014/chartex" xmlns:cx1="http://schemas.microsoft.com/office/drawing/2015/9/8/chartex" xmlns:cx2="http://schemas.microsoft.com/office/drawing/2015/10/21/chartex" xmlns:cx3="http://schemas.microsoft.com/office/drawing/2016/5/9/chartex" xmlns:cx4="http://schemas.microsoft.com/office/drawing/2016/5/10/chartex" xmlns:cx5="http://schemas.microsoft.com/office/drawing/2016/5/11/chartex" xmlns:cx6="http://schemas.microsoft.com/office/drawing/2016/5/12/chartex" xmlns:cx7="http://schemas.microsoft.com/office/drawing/2016/5/13/chartex" xmlns:cx8="http://schemas.microsoft.com/office/drawing/2016/5/14/chartex" xmlns:mc="http://schemas.openxmlformats.org/markup-compatibility/2006" xmlns:aink="http://schemas.microsoft.com/office/drawing/2016/ink" xmlns:am3d="http://schemas.microsoft.com/office/drawing/2017/model3d" xmlns:o="urn:schemas-microsoft-com:office:office" xmlns:r="http://schemas.openxmlformats.org/officeDocument/2006/relationships" xmlns:m="http://schemas.openxmlformats.org/officeDocument/2006/math" xmlns:v="urn:schemas-microsoft-com:vml" xmlns:wp14="http://schemas.microsoft.com/office/word/2010/wordprocessingDrawing" xmlns:wp="http://schemas.openxmlformats.org/drawingml/2006/wordprocessingDrawing" xmlns:w10="urn:schemas-microsoft-com:office:word" xmlns:w="http://schemas.openxmlformats.org/wordprocessingml/2006/main" xmlns:w14="http://schemas.microsoft.com/office/word/2010/wordml" xmlns:w15="http://schemas.microsoft.com/office/word/2012/wordml" xmlns:w16cid="http://schemas.microsoft.com/office/word/2016/wordml/cid" xmlns:w16se="http://schemas.microsoft.com/office/word/2015/wordml/symex" xmlns:wpg="http://schemas.microsoft.com/office/word/2010/wordprocessingGroup" xmlns:wpi="http://schemas.microsoft.com/office/word/2010/wordprocessingInk" xmlns:wne="http://schemas.microsoft.com/office/word/2006/wordml" xmlns:wps="http://schemas.microsoft.com/office/word/2010/wordprocessingShape" mc:Ignorable="w14 w15 w16se w16cid wp14">
   <w:p>
     <w:pPr>
       <w:pStyle w:val="Footer"/>
@@ -2869,7 +2928,7 @@
 </file>
 
 <file path=word/footer3.xml><?xml version="1.0" encoding="utf-8"?>
-<w:ftr xmlns:wpc="http://schemas.microsoft.com/office/word/2010/wordprocessingCanvas" xmlns:cx="http://schemas.microsoft.com/office/drawing/2014/chartex" xmlns:cx1="http://schemas.microsoft.com/office/drawing/2015/9/8/chartex" xmlns:cx2="http://schemas.microsoft.com/office/drawing/2015/10/21/chartex" xmlns:cx3="http://schemas.microsoft.com/office/drawing/2016/5/9/chartex" xmlns:cx4="http://schemas.microsoft.com/office/drawing/2016/5/10/chartex" xmlns:cx5="http://schemas.microsoft.com/office/drawing/2016/5/11/chartex" xmlns:cx6="http://schemas.microsoft.com/office/drawing/2016/5/12/chartex" xmlns:cx7="http://schemas.microsoft.com/office/drawing/2016/5/13/chartex" xmlns:cx8="http://schemas.microsoft.com/office/drawing/2016/5/14/chartex" xmlns:mc="http://schemas.openxmlformats.org/markup-compatibility/2006" xmlns:aink="http://schemas.microsoft.com/office/drawing/2016/ink" xmlns:am3d="http://schemas.microsoft.com/office/drawing/2017/model3d" xmlns:o="urn:schemas-microsoft-com:office:office" xmlns:r="http://schemas.openxmlformats.org/officeDocument/2006/relationships" xmlns:m="http://schemas.openxmlformats.org/officeDocument/2006/math" xmlns:v="urn:schemas-microsoft-com:vml" xmlns:wp14="http://schemas.microsoft.com/office/word/2010/wordprocessingDrawing" xmlns:wp="http://schemas.openxmlformats.org/drawingml/2006/wordprocessingDrawing" xmlns:w10="urn:schemas-microsoft-com:office:word" xmlns:w="http://schemas.openxmlformats.org/wordprocessingml/2006/main" xmlns:w14="http://schemas.microsoft.com/office/word/2010/wordml" xmlns:w15="http://schemas.microsoft.com/office/word/2012/wordml" xmlns:w16cex="http://schemas.microsoft.com/office/word/2018/wordml/cex" xmlns:w16cid="http://schemas.microsoft.com/office/word/2016/wordml/cid" xmlns:w16="http://schemas.microsoft.com/office/word/2018/wordml" xmlns:w16sdtdh="http://schemas.microsoft.com/office/word/2020/wordml/sdtdatahash" xmlns:w16se="http://schemas.microsoft.com/office/word/2015/wordml/symex" xmlns:wpg="http://schemas.microsoft.com/office/word/2010/wordprocessingGroup" xmlns:wpi="http://schemas.microsoft.com/office/word/2010/wordprocessingInk" xmlns:wne="http://schemas.microsoft.com/office/word/2006/wordml" xmlns:wps="http://schemas.microsoft.com/office/word/2010/wordprocessingShape" mc:Ignorable="w14 w15 w16se w16cid w16 w16cex w16sdtdh wp14">
+<w:ftr xmlns:wpc="http://schemas.microsoft.com/office/word/2010/wordprocessingCanvas" xmlns:cx="http://schemas.microsoft.com/office/drawing/2014/chartex" xmlns:cx1="http://schemas.microsoft.com/office/drawing/2015/9/8/chartex" xmlns:cx2="http://schemas.microsoft.com/office/drawing/2015/10/21/chartex" xmlns:cx3="http://schemas.microsoft.com/office/drawing/2016/5/9/chartex" xmlns:cx4="http://schemas.microsoft.com/office/drawing/2016/5/10/chartex" xmlns:cx5="http://schemas.microsoft.com/office/drawing/2016/5/11/chartex" xmlns:cx6="http://schemas.microsoft.com/office/drawing/2016/5/12/chartex" xmlns:cx7="http://schemas.microsoft.com/office/drawing/2016/5/13/chartex" xmlns:cx8="http://schemas.microsoft.com/office/drawing/2016/5/14/chartex" xmlns:mc="http://schemas.openxmlformats.org/markup-compatibility/2006" xmlns:aink="http://schemas.microsoft.com/office/drawing/2016/ink" xmlns:am3d="http://schemas.microsoft.com/office/drawing/2017/model3d" xmlns:o="urn:schemas-microsoft-com:office:office" xmlns:r="http://schemas.openxmlformats.org/officeDocument/2006/relationships" xmlns:m="http://schemas.openxmlformats.org/officeDocument/2006/math" xmlns:v="urn:schemas-microsoft-com:vml" xmlns:wp14="http://schemas.microsoft.com/office/word/2010/wordprocessingDrawing" xmlns:wp="http://schemas.openxmlformats.org/drawingml/2006/wordprocessingDrawing" xmlns:w10="urn:schemas-microsoft-com:office:word" xmlns:w="http://schemas.openxmlformats.org/wordprocessingml/2006/main" xmlns:w14="http://schemas.microsoft.com/office/word/2010/wordml" xmlns:w15="http://schemas.microsoft.com/office/word/2012/wordml" xmlns:w16cid="http://schemas.microsoft.com/office/word/2016/wordml/cid" xmlns:w16se="http://schemas.microsoft.com/office/word/2015/wordml/symex" xmlns:wpg="http://schemas.microsoft.com/office/word/2010/wordprocessingGroup" xmlns:wpi="http://schemas.microsoft.com/office/word/2010/wordprocessingInk" xmlns:wne="http://schemas.microsoft.com/office/word/2006/wordml" xmlns:wps="http://schemas.microsoft.com/office/word/2010/wordprocessingShape" mc:Ignorable="w14 w15 w16se w16cid wp14">
   <w:p>
     <w:pPr>
       <w:pStyle w:val="Footer"/>
@@ -2879,7 +2938,7 @@
 </file>
 
 <file path=word/footnotes.xml><?xml version="1.0" encoding="utf-8"?>
-<w:footnotes xmlns:wpc="http://schemas.microsoft.com/office/word/2010/wordprocessingCanvas" xmlns:cx="http://schemas.microsoft.com/office/drawing/2014/chartex" xmlns:cx1="http://schemas.microsoft.com/office/drawing/2015/9/8/chartex" xmlns:cx2="http://schemas.microsoft.com/office/drawing/2015/10/21/chartex" xmlns:cx3="http://schemas.microsoft.com/office/drawing/2016/5/9/chartex" xmlns:cx4="http://schemas.microsoft.com/office/drawing/2016/5/10/chartex" xmlns:cx5="http://schemas.microsoft.com/office/drawing/2016/5/11/chartex" xmlns:cx6="http://schemas.microsoft.com/office/drawing/2016/5/12/chartex" xmlns:cx7="http://schemas.microsoft.com/office/drawing/2016/5/13/chartex" xmlns:cx8="http://schemas.microsoft.com/office/drawing/2016/5/14/chartex" xmlns:mc="http://schemas.openxmlformats.org/markup-compatibility/2006" xmlns:aink="http://schemas.microsoft.com/office/drawing/2016/ink" xmlns:am3d="http://schemas.microsoft.com/office/drawing/2017/model3d" xmlns:o="urn:schemas-microsoft-com:office:office" xmlns:r="http://schemas.openxmlformats.org/officeDocument/2006/relationships" xmlns:m="http://schemas.openxmlformats.org/officeDocument/2006/math" xmlns:v="urn:schemas-microsoft-com:vml" xmlns:wp14="http://schemas.microsoft.com/office/word/2010/wordprocessingDrawing" xmlns:wp="http://schemas.openxmlformats.org/drawingml/2006/wordprocessingDrawing" xmlns:w10="urn:schemas-microsoft-com:office:word" xmlns:w="http://schemas.openxmlformats.org/wordprocessingml/2006/main" xmlns:w14="http://schemas.microsoft.com/office/word/2010/wordml" xmlns:w15="http://schemas.microsoft.com/office/word/2012/wordml" xmlns:w16cex="http://schemas.microsoft.com/office/word/2018/wordml/cex" xmlns:w16cid="http://schemas.microsoft.com/office/word/2016/wordml/cid" xmlns:w16="http://schemas.microsoft.com/office/word/2018/wordml" xmlns:w16sdtdh="http://schemas.microsoft.com/office/word/2020/wordml/sdtdatahash" xmlns:w16se="http://schemas.microsoft.com/office/word/2015/wordml/symex" xmlns:wpg="http://schemas.microsoft.com/office/word/2010/wordprocessingGroup" xmlns:wpi="http://schemas.microsoft.com/office/word/2010/wordprocessingInk" xmlns:wne="http://schemas.microsoft.com/office/word/2006/wordml" xmlns:wps="http://schemas.microsoft.com/office/word/2010/wordprocessingShape" mc:Ignorable="w14 w15 w16se w16cid w16 w16cex w16sdtdh wp14">
+<w:footnotes xmlns:wpc="http://schemas.microsoft.com/office/word/2010/wordprocessingCanvas" xmlns:cx="http://schemas.microsoft.com/office/drawing/2014/chartex" xmlns:cx1="http://schemas.microsoft.com/office/drawing/2015/9/8/chartex" xmlns:cx2="http://schemas.microsoft.com/office/drawing/2015/10/21/chartex" xmlns:cx3="http://schemas.microsoft.com/office/drawing/2016/5/9/chartex" xmlns:cx4="http://schemas.microsoft.com/office/drawing/2016/5/10/chartex" xmlns:cx5="http://schemas.microsoft.com/office/drawing/2016/5/11/chartex" xmlns:cx6="http://schemas.microsoft.com/office/drawing/2016/5/12/chartex" xmlns:cx7="http://schemas.microsoft.com/office/drawing/2016/5/13/chartex" xmlns:cx8="http://schemas.microsoft.com/office/drawing/2016/5/14/chartex" xmlns:mc="http://schemas.openxmlformats.org/markup-compatibility/2006" xmlns:aink="http://schemas.microsoft.com/office/drawing/2016/ink" xmlns:am3d="http://schemas.microsoft.com/office/drawing/2017/model3d" xmlns:o="urn:schemas-microsoft-com:office:office" xmlns:r="http://schemas.openxmlformats.org/officeDocument/2006/relationships" xmlns:m="http://schemas.openxmlformats.org/officeDocument/2006/math" xmlns:v="urn:schemas-microsoft-com:vml" xmlns:wp14="http://schemas.microsoft.com/office/word/2010/wordprocessingDrawing" xmlns:wp="http://schemas.openxmlformats.org/drawingml/2006/wordprocessingDrawing" xmlns:w10="urn:schemas-microsoft-com:office:word" xmlns:w="http://schemas.openxmlformats.org/wordprocessingml/2006/main" xmlns:w14="http://schemas.microsoft.com/office/word/2010/wordml" xmlns:w15="http://schemas.microsoft.com/office/word/2012/wordml" xmlns:w16cid="http://schemas.microsoft.com/office/word/2016/wordml/cid" xmlns:w16se="http://schemas.microsoft.com/office/word/2015/wordml/symex" xmlns:wpg="http://schemas.microsoft.com/office/word/2010/wordprocessingGroup" xmlns:wpi="http://schemas.microsoft.com/office/word/2010/wordprocessingInk" xmlns:wne="http://schemas.microsoft.com/office/word/2006/wordml" xmlns:wps="http://schemas.microsoft.com/office/word/2010/wordprocessingShape" mc:Ignorable="w14 w15 w16se w16cid wp14">
   <w:footnote w:type="separator" w:id="-1">
     <w:p>
       <w:pPr>
@@ -2904,7 +2963,7 @@
 </file>
 
 <file path=word/header1.xml><?xml version="1.0" encoding="utf-8"?>
-<w:hdr xmlns:wpc="http://schemas.microsoft.com/office/word/2010/wordprocessingCanvas" xmlns:cx="http://schemas.microsoft.com/office/drawing/2014/chartex" xmlns:cx1="http://schemas.microsoft.com/office/drawing/2015/9/8/chartex" xmlns:cx2="http://schemas.microsoft.com/office/drawing/2015/10/21/chartex" xmlns:cx3="http://schemas.microsoft.com/office/drawing/2016/5/9/chartex" xmlns:cx4="http://schemas.microsoft.com/office/drawing/2016/5/10/chartex" xmlns:cx5="http://schemas.microsoft.com/office/drawing/2016/5/11/chartex" xmlns:cx6="http://schemas.microsoft.com/office/drawing/2016/5/12/chartex" xmlns:cx7="http://schemas.microsoft.com/office/drawing/2016/5/13/chartex" xmlns:cx8="http://schemas.microsoft.com/office/drawing/2016/5/14/chartex" xmlns:mc="http://schemas.openxmlformats.org/markup-compatibility/2006" xmlns:aink="http://schemas.microsoft.com/office/drawing/2016/ink" xmlns:am3d="http://schemas.microsoft.com/office/drawing/2017/model3d" xmlns:o="urn:schemas-microsoft-com:office:office" xmlns:r="http://schemas.openxmlformats.org/officeDocument/2006/relationships" xmlns:m="http://schemas.openxmlformats.org/officeDocument/2006/math" xmlns:v="urn:schemas-microsoft-com:vml" xmlns:wp14="http://schemas.microsoft.com/office/word/2010/wordprocessingDrawing" xmlns:wp="http://schemas.openxmlformats.org/drawingml/2006/wordprocessingDrawing" xmlns:w10="urn:schemas-microsoft-com:office:word" xmlns:w="http://schemas.openxmlformats.org/wordprocessingml/2006/main" xmlns:w14="http://schemas.microsoft.com/office/word/2010/wordml" xmlns:w15="http://schemas.microsoft.com/office/word/2012/wordml" xmlns:w16cex="http://schemas.microsoft.com/office/word/2018/wordml/cex" xmlns:w16cid="http://schemas.microsoft.com/office/word/2016/wordml/cid" xmlns:w16="http://schemas.microsoft.com/office/word/2018/wordml" xmlns:w16sdtdh="http://schemas.microsoft.com/office/word/2020/wordml/sdtdatahash" xmlns:w16se="http://schemas.microsoft.com/office/word/2015/wordml/symex" xmlns:wpg="http://schemas.microsoft.com/office/word/2010/wordprocessingGroup" xmlns:wpi="http://schemas.microsoft.com/office/word/2010/wordprocessingInk" xmlns:wne="http://schemas.microsoft.com/office/word/2006/wordml" xmlns:wps="http://schemas.microsoft.com/office/word/2010/wordprocessingShape" mc:Ignorable="w14 w15 w16se w16cid w16 w16cex w16sdtdh wp14">
+<w:hdr xmlns:wpc="http://schemas.microsoft.com/office/word/2010/wordprocessingCanvas" xmlns:cx="http://schemas.microsoft.com/office/drawing/2014/chartex" xmlns:cx1="http://schemas.microsoft.com/office/drawing/2015/9/8/chartex" xmlns:cx2="http://schemas.microsoft.com/office/drawing/2015/10/21/chartex" xmlns:cx3="http://schemas.microsoft.com/office/drawing/2016/5/9/chartex" xmlns:cx4="http://schemas.microsoft.com/office/drawing/2016/5/10/chartex" xmlns:cx5="http://schemas.microsoft.com/office/drawing/2016/5/11/chartex" xmlns:cx6="http://schemas.microsoft.com/office/drawing/2016/5/12/chartex" xmlns:cx7="http://schemas.microsoft.com/office/drawing/2016/5/13/chartex" xmlns:cx8="http://schemas.microsoft.com/office/drawing/2016/5/14/chartex" xmlns:mc="http://schemas.openxmlformats.org/markup-compatibility/2006" xmlns:aink="http://schemas.microsoft.com/office/drawing/2016/ink" xmlns:am3d="http://schemas.microsoft.com/office/drawing/2017/model3d" xmlns:o="urn:schemas-microsoft-com:office:office" xmlns:r="http://schemas.openxmlformats.org/officeDocument/2006/relationships" xmlns:m="http://schemas.openxmlformats.org/officeDocument/2006/math" xmlns:v="urn:schemas-microsoft-com:vml" xmlns:wp14="http://schemas.microsoft.com/office/word/2010/wordprocessingDrawing" xmlns:wp="http://schemas.openxmlformats.org/drawingml/2006/wordprocessingDrawing" xmlns:w10="urn:schemas-microsoft-com:office:word" xmlns:w="http://schemas.openxmlformats.org/wordprocessingml/2006/main" xmlns:w14="http://schemas.microsoft.com/office/word/2010/wordml" xmlns:w15="http://schemas.microsoft.com/office/word/2012/wordml" xmlns:w16cid="http://schemas.microsoft.com/office/word/2016/wordml/cid" xmlns:w16se="http://schemas.microsoft.com/office/word/2015/wordml/symex" xmlns:wpg="http://schemas.microsoft.com/office/word/2010/wordprocessingGroup" xmlns:wpi="http://schemas.microsoft.com/office/word/2010/wordprocessingInk" xmlns:wne="http://schemas.microsoft.com/office/word/2006/wordml" xmlns:wps="http://schemas.microsoft.com/office/word/2010/wordprocessingShape" mc:Ignorable="w14 w15 w16se w16cid wp14">
   <w:p>
     <w:pPr>
       <w:pStyle w:val="Header"/>
@@ -2914,7 +2973,7 @@
 </file>
 
 <file path=word/header2.xml><?xml version="1.0" encoding="utf-8"?>
-<w:hdr xmlns:wpc="http://schemas.microsoft.com/office/word/2010/wordprocessingCanvas" xmlns:cx="http://schemas.microsoft.com/office/drawing/2014/chartex" xmlns:cx1="http://schemas.microsoft.com/office/drawing/2015/9/8/chartex" xmlns:cx2="http://schemas.microsoft.com/office/drawing/2015/10/21/chartex" xmlns:cx3="http://schemas.microsoft.com/office/drawing/2016/5/9/chartex" xmlns:cx4="http://schemas.microsoft.com/office/drawing/2016/5/10/chartex" xmlns:cx5="http://schemas.microsoft.com/office/drawing/2016/5/11/chartex" xmlns:cx6="http://schemas.microsoft.com/office/drawing/2016/5/12/chartex" xmlns:cx7="http://schemas.microsoft.com/office/drawing/2016/5/13/chartex" xmlns:cx8="http://schemas.microsoft.com/office/drawing/2016/5/14/chartex" xmlns:mc="http://schemas.openxmlformats.org/markup-compatibility/2006" xmlns:aink="http://schemas.microsoft.com/office/drawing/2016/ink" xmlns:am3d="http://schemas.microsoft.com/office/drawing/2017/model3d" xmlns:o="urn:schemas-microsoft-com:office:office" xmlns:r="http://schemas.openxmlformats.org/officeDocument/2006/relationships" xmlns:m="http://schemas.openxmlformats.org/officeDocument/2006/math" xmlns:v="urn:schemas-microsoft-com:vml" xmlns:wp14="http://schemas.microsoft.com/office/word/2010/wordprocessingDrawing" xmlns:wp="http://schemas.openxmlformats.org/drawingml/2006/wordprocessingDrawing" xmlns:w10="urn:schemas-microsoft-com:office:word" xmlns:w="http://schemas.openxmlformats.org/wordprocessingml/2006/main" xmlns:w14="http://schemas.microsoft.com/office/word/2010/wordml" xmlns:w15="http://schemas.microsoft.com/office/word/2012/wordml" xmlns:w16cex="http://schemas.microsoft.com/office/word/2018/wordml/cex" xmlns:w16cid="http://schemas.microsoft.com/office/word/2016/wordml/cid" xmlns:w16="http://schemas.microsoft.com/office/word/2018/wordml" xmlns:w16sdtdh="http://schemas.microsoft.com/office/word/2020/wordml/sdtdatahash" xmlns:w16se="http://schemas.microsoft.com/office/word/2015/wordml/symex" xmlns:wpg="http://schemas.microsoft.com/office/word/2010/wordprocessingGroup" xmlns:wpi="http://schemas.microsoft.com/office/word/2010/wordprocessingInk" xmlns:wne="http://schemas.microsoft.com/office/word/2006/wordml" xmlns:wps="http://schemas.microsoft.com/office/word/2010/wordprocessingShape" mc:Ignorable="w14 w15 w16se w16cid w16 w16cex w16sdtdh wp14">
+<w:hdr xmlns:wpc="http://schemas.microsoft.com/office/word/2010/wordprocessingCanvas" xmlns:cx="http://schemas.microsoft.com/office/drawing/2014/chartex" xmlns:cx1="http://schemas.microsoft.com/office/drawing/2015/9/8/chartex" xmlns:cx2="http://schemas.microsoft.com/office/drawing/2015/10/21/chartex" xmlns:cx3="http://schemas.microsoft.com/office/drawing/2016/5/9/chartex" xmlns:cx4="http://schemas.microsoft.com/office/drawing/2016/5/10/chartex" xmlns:cx5="http://schemas.microsoft.com/office/drawing/2016/5/11/chartex" xmlns:cx6="http://schemas.microsoft.com/office/drawing/2016/5/12/chartex" xmlns:cx7="http://schemas.microsoft.com/office/drawing/2016/5/13/chartex" xmlns:cx8="http://schemas.microsoft.com/office/drawing/2016/5/14/chartex" xmlns:mc="http://schemas.openxmlformats.org/markup-compatibility/2006" xmlns:aink="http://schemas.microsoft.com/office/drawing/2016/ink" xmlns:am3d="http://schemas.microsoft.com/office/drawing/2017/model3d" xmlns:o="urn:schemas-microsoft-com:office:office" xmlns:r="http://schemas.openxmlformats.org/officeDocument/2006/relationships" xmlns:m="http://schemas.openxmlformats.org/officeDocument/2006/math" xmlns:v="urn:schemas-microsoft-com:vml" xmlns:wp14="http://schemas.microsoft.com/office/word/2010/wordprocessingDrawing" xmlns:wp="http://schemas.openxmlformats.org/drawingml/2006/wordprocessingDrawing" xmlns:w10="urn:schemas-microsoft-com:office:word" xmlns:w="http://schemas.openxmlformats.org/wordprocessingml/2006/main" xmlns:w14="http://schemas.microsoft.com/office/word/2010/wordml" xmlns:w15="http://schemas.microsoft.com/office/word/2012/wordml" xmlns:w16cid="http://schemas.microsoft.com/office/word/2016/wordml/cid" xmlns:w16se="http://schemas.microsoft.com/office/word/2015/wordml/symex" xmlns:wpg="http://schemas.microsoft.com/office/word/2010/wordprocessingGroup" xmlns:wpi="http://schemas.microsoft.com/office/word/2010/wordprocessingInk" xmlns:wne="http://schemas.microsoft.com/office/word/2006/wordml" xmlns:wps="http://schemas.microsoft.com/office/word/2010/wordprocessingShape" mc:Ignorable="w14 w15 w16se w16cid wp14">
   <w:p>
     <w:pPr>
       <w:pStyle w:val="Header"/>
@@ -2981,7 +3040,7 @@
 </file>
 
 <file path=word/header3.xml><?xml version="1.0" encoding="utf-8"?>
-<w:hdr xmlns:wpc="http://schemas.microsoft.com/office/word/2010/wordprocessingCanvas" xmlns:cx="http://schemas.microsoft.com/office/drawing/2014/chartex" xmlns:cx1="http://schemas.microsoft.com/office/drawing/2015/9/8/chartex" xmlns:cx2="http://schemas.microsoft.com/office/drawing/2015/10/21/chartex" xmlns:cx3="http://schemas.microsoft.com/office/drawing/2016/5/9/chartex" xmlns:cx4="http://schemas.microsoft.com/office/drawing/2016/5/10/chartex" xmlns:cx5="http://schemas.microsoft.com/office/drawing/2016/5/11/chartex" xmlns:cx6="http://schemas.microsoft.com/office/drawing/2016/5/12/chartex" xmlns:cx7="http://schemas.microsoft.com/office/drawing/2016/5/13/chartex" xmlns:cx8="http://schemas.microsoft.com/office/drawing/2016/5/14/chartex" xmlns:mc="http://schemas.openxmlformats.org/markup-compatibility/2006" xmlns:aink="http://schemas.microsoft.com/office/drawing/2016/ink" xmlns:am3d="http://schemas.microsoft.com/office/drawing/2017/model3d" xmlns:o="urn:schemas-microsoft-com:office:office" xmlns:r="http://schemas.openxmlformats.org/officeDocument/2006/relationships" xmlns:m="http://schemas.openxmlformats.org/officeDocument/2006/math" xmlns:v="urn:schemas-microsoft-com:vml" xmlns:wp14="http://schemas.microsoft.com/office/word/2010/wordprocessingDrawing" xmlns:wp="http://schemas.openxmlformats.org/drawingml/2006/wordprocessingDrawing" xmlns:w10="urn:schemas-microsoft-com:office:word" xmlns:w="http://schemas.openxmlformats.org/wordprocessingml/2006/main" xmlns:w14="http://schemas.microsoft.com/office/word/2010/wordml" xmlns:w15="http://schemas.microsoft.com/office/word/2012/wordml" xmlns:w16cex="http://schemas.microsoft.com/office/word/2018/wordml/cex" xmlns:w16cid="http://schemas.microsoft.com/office/word/2016/wordml/cid" xmlns:w16="http://schemas.microsoft.com/office/word/2018/wordml" xmlns:w16sdtdh="http://schemas.microsoft.com/office/word/2020/wordml/sdtdatahash" xmlns:w16se="http://schemas.microsoft.com/office/word/2015/wordml/symex" xmlns:wpg="http://schemas.microsoft.com/office/word/2010/wordprocessingGroup" xmlns:wpi="http://schemas.microsoft.com/office/word/2010/wordprocessingInk" xmlns:wne="http://schemas.microsoft.com/office/word/2006/wordml" xmlns:wps="http://schemas.microsoft.com/office/word/2010/wordprocessingShape" mc:Ignorable="w14 w15 w16se w16cid w16 w16cex w16sdtdh wp14">
+<w:hdr xmlns:wpc="http://schemas.microsoft.com/office/word/2010/wordprocessingCanvas" xmlns:cx="http://schemas.microsoft.com/office/drawing/2014/chartex" xmlns:cx1="http://schemas.microsoft.com/office/drawing/2015/9/8/chartex" xmlns:cx2="http://schemas.microsoft.com/office/drawing/2015/10/21/chartex" xmlns:cx3="http://schemas.microsoft.com/office/drawing/2016/5/9/chartex" xmlns:cx4="http://schemas.microsoft.com/office/drawing/2016/5/10/chartex" xmlns:cx5="http://schemas.microsoft.com/office/drawing/2016/5/11/chartex" xmlns:cx6="http://schemas.microsoft.com/office/drawing/2016/5/12/chartex" xmlns:cx7="http://schemas.microsoft.com/office/drawing/2016/5/13/chartex" xmlns:cx8="http://schemas.microsoft.com/office/drawing/2016/5/14/chartex" xmlns:mc="http://schemas.openxmlformats.org/markup-compatibility/2006" xmlns:aink="http://schemas.microsoft.com/office/drawing/2016/ink" xmlns:am3d="http://schemas.microsoft.com/office/drawing/2017/model3d" xmlns:o="urn:schemas-microsoft-com:office:office" xmlns:r="http://schemas.openxmlformats.org/officeDocument/2006/relationships" xmlns:m="http://schemas.openxmlformats.org/officeDocument/2006/math" xmlns:v="urn:schemas-microsoft-com:vml" xmlns:wp14="http://schemas.microsoft.com/office/word/2010/wordprocessingDrawing" xmlns:wp="http://schemas.openxmlformats.org/drawingml/2006/wordprocessingDrawing" xmlns:w10="urn:schemas-microsoft-com:office:word" xmlns:w="http://schemas.openxmlformats.org/wordprocessingml/2006/main" xmlns:w14="http://schemas.microsoft.com/office/word/2010/wordml" xmlns:w15="http://schemas.microsoft.com/office/word/2012/wordml" xmlns:w16cid="http://schemas.microsoft.com/office/word/2016/wordml/cid" xmlns:w16se="http://schemas.microsoft.com/office/word/2015/wordml/symex" xmlns:wpg="http://schemas.microsoft.com/office/word/2010/wordprocessingGroup" xmlns:wpi="http://schemas.microsoft.com/office/word/2010/wordprocessingInk" xmlns:wne="http://schemas.microsoft.com/office/word/2006/wordml" xmlns:wps="http://schemas.microsoft.com/office/word/2010/wordprocessingShape" mc:Ignorable="w14 w15 w16se w16cid wp14">
   <w:p>
     <w:pPr>
       <w:pStyle w:val="Header"/>
@@ -2991,7 +3050,7 @@
 </file>
 
 <file path=word/people.xml><?xml version="1.0" encoding="utf-8"?>
-<w15:people xmlns:wpc="http://schemas.microsoft.com/office/word/2010/wordprocessingCanvas" xmlns:cx="http://schemas.microsoft.com/office/drawing/2014/chartex" xmlns:cx1="http://schemas.microsoft.com/office/drawing/2015/9/8/chartex" xmlns:cx2="http://schemas.microsoft.com/office/drawing/2015/10/21/chartex" xmlns:cx3="http://schemas.microsoft.com/office/drawing/2016/5/9/chartex" xmlns:cx4="http://schemas.microsoft.com/office/drawing/2016/5/10/chartex" xmlns:cx5="http://schemas.microsoft.com/office/drawing/2016/5/11/chartex" xmlns:cx6="http://schemas.microsoft.com/office/drawing/2016/5/12/chartex" xmlns:cx7="http://schemas.microsoft.com/office/drawing/2016/5/13/chartex" xmlns:cx8="http://schemas.microsoft.com/office/drawing/2016/5/14/chartex" xmlns:mc="http://schemas.openxmlformats.org/markup-compatibility/2006" xmlns:aink="http://schemas.microsoft.com/office/drawing/2016/ink" xmlns:am3d="http://schemas.microsoft.com/office/drawing/2017/model3d" xmlns:o="urn:schemas-microsoft-com:office:office" xmlns:r="http://schemas.openxmlformats.org/officeDocument/2006/relationships" xmlns:m="http://schemas.openxmlformats.org/officeDocument/2006/math" xmlns:v="urn:schemas-microsoft-com:vml" xmlns:wp14="http://schemas.microsoft.com/office/word/2010/wordprocessingDrawing" xmlns:wp="http://schemas.openxmlformats.org/drawingml/2006/wordprocessingDrawing" xmlns:w10="urn:schemas-microsoft-com:office:word" xmlns:w="http://schemas.openxmlformats.org/wordprocessingml/2006/main" xmlns:w14="http://schemas.microsoft.com/office/word/2010/wordml" xmlns:w15="http://schemas.microsoft.com/office/word/2012/wordml" xmlns:w16cex="http://schemas.microsoft.com/office/word/2018/wordml/cex" xmlns:w16cid="http://schemas.microsoft.com/office/word/2016/wordml/cid" xmlns:w16="http://schemas.microsoft.com/office/word/2018/wordml" xmlns:w16sdtdh="http://schemas.microsoft.com/office/word/2020/wordml/sdtdatahash" xmlns:w16se="http://schemas.microsoft.com/office/word/2015/wordml/symex" xmlns:wpg="http://schemas.microsoft.com/office/word/2010/wordprocessingGroup" xmlns:wpi="http://schemas.microsoft.com/office/word/2010/wordprocessingInk" xmlns:wne="http://schemas.microsoft.com/office/word/2006/wordml" xmlns:wps="http://schemas.microsoft.com/office/word/2010/wordprocessingShape" mc:Ignorable="w14 w15 w16se w16cid w16 w16cex w16sdtdh wp14">
+<w15:people xmlns:wpc="http://schemas.microsoft.com/office/word/2010/wordprocessingCanvas" xmlns:cx="http://schemas.microsoft.com/office/drawing/2014/chartex" xmlns:cx1="http://schemas.microsoft.com/office/drawing/2015/9/8/chartex" xmlns:cx2="http://schemas.microsoft.com/office/drawing/2015/10/21/chartex" xmlns:cx3="http://schemas.microsoft.com/office/drawing/2016/5/9/chartex" xmlns:cx4="http://schemas.microsoft.com/office/drawing/2016/5/10/chartex" xmlns:cx5="http://schemas.microsoft.com/office/drawing/2016/5/11/chartex" xmlns:cx6="http://schemas.microsoft.com/office/drawing/2016/5/12/chartex" xmlns:cx7="http://schemas.microsoft.com/office/drawing/2016/5/13/chartex" xmlns:cx8="http://schemas.microsoft.com/office/drawing/2016/5/14/chartex" xmlns:mc="http://schemas.openxmlformats.org/markup-compatibility/2006" xmlns:aink="http://schemas.microsoft.com/office/drawing/2016/ink" xmlns:am3d="http://schemas.microsoft.com/office/drawing/2017/model3d" xmlns:o="urn:schemas-microsoft-com:office:office" xmlns:r="http://schemas.openxmlformats.org/officeDocument/2006/relationships" xmlns:m="http://schemas.openxmlformats.org/officeDocument/2006/math" xmlns:v="urn:schemas-microsoft-com:vml" xmlns:wp14="http://schemas.microsoft.com/office/word/2010/wordprocessingDrawing" xmlns:wp="http://schemas.openxmlformats.org/drawingml/2006/wordprocessingDrawing" xmlns:w10="urn:schemas-microsoft-com:office:word" xmlns:w="http://schemas.openxmlformats.org/wordprocessingml/2006/main" xmlns:w14="http://schemas.microsoft.com/office/word/2010/wordml" xmlns:w15="http://schemas.microsoft.com/office/word/2012/wordml" xmlns:w16cid="http://schemas.microsoft.com/office/word/2016/wordml/cid" xmlns:w16se="http://schemas.microsoft.com/office/word/2015/wordml/symex" xmlns:wpg="http://schemas.microsoft.com/office/word/2010/wordprocessingGroup" xmlns:wpi="http://schemas.microsoft.com/office/word/2010/wordprocessingInk" xmlns:wne="http://schemas.microsoft.com/office/word/2006/wordml" xmlns:wps="http://schemas.microsoft.com/office/word/2010/wordprocessingShape" mc:Ignorable="w14 w15 w16se w16cid wp14">
   <w15:person w15:author="Nate Bachmeier">
     <w15:presenceInfo w15:providerId="Windows Live" w15:userId="baac45e78b3aa41f"/>
   </w15:person>
@@ -3005,7 +3064,7 @@
 </file>
 
 <file path=word/styles.xml><?xml version="1.0" encoding="utf-8"?>
-<w:styles xmlns:mc="http://schemas.openxmlformats.org/markup-compatibility/2006" xmlns:r="http://schemas.openxmlformats.org/officeDocument/2006/relationships" xmlns:w="http://schemas.openxmlformats.org/wordprocessingml/2006/main" xmlns:w14="http://schemas.microsoft.com/office/word/2010/wordml" xmlns:w15="http://schemas.microsoft.com/office/word/2012/wordml" xmlns:w16cex="http://schemas.microsoft.com/office/word/2018/wordml/cex" xmlns:w16cid="http://schemas.microsoft.com/office/word/2016/wordml/cid" xmlns:w16="http://schemas.microsoft.com/office/word/2018/wordml" xmlns:w16sdtdh="http://schemas.microsoft.com/office/word/2020/wordml/sdtdatahash" xmlns:w16se="http://schemas.microsoft.com/office/word/2015/wordml/symex" mc:Ignorable="w14 w15 w16se w16cid w16 w16cex w16sdtdh">
+<w:styles xmlns:mc="http://schemas.openxmlformats.org/markup-compatibility/2006" xmlns:r="http://schemas.openxmlformats.org/officeDocument/2006/relationships" xmlns:w="http://schemas.openxmlformats.org/wordprocessingml/2006/main" xmlns:w14="http://schemas.microsoft.com/office/word/2010/wordml" xmlns:w15="http://schemas.microsoft.com/office/word/2012/wordml" xmlns:w16cid="http://schemas.microsoft.com/office/word/2016/wordml/cid" xmlns:w16se="http://schemas.microsoft.com/office/word/2015/wordml/symex" mc:Ignorable="w14 w15 w16se w16cid">
   <w:docDefaults>
     <w:rPrDefault>
       <w:rPr>
@@ -3021,7 +3080,7 @@
       </w:pPr>
     </w:pPrDefault>
   </w:docDefaults>
-  <w:latentStyles w:defLockedState="0" w:defUIPriority="99" w:defSemiHidden="0" w:defUnhideWhenUsed="0" w:defQFormat="0" w:count="376">
+  <w:latentStyles w:defLockedState="0" w:defUIPriority="99" w:defSemiHidden="0" w:defUnhideWhenUsed="0" w:defQFormat="0" w:count="375">
     <w:lsdException w:name="Normal" w:uiPriority="0" w:qFormat="1"/>
     <w:lsdException w:name="heading 1" w:uiPriority="9" w:qFormat="1"/>
     <w:lsdException w:name="heading 2" w:semiHidden="1" w:uiPriority="9" w:unhideWhenUsed="1" w:qFormat="1"/>
@@ -3397,7 +3456,6 @@
     <w:lsdException w:name="Smart Hyperlink" w:semiHidden="1" w:unhideWhenUsed="1"/>
     <w:lsdException w:name="Hashtag" w:semiHidden="1" w:unhideWhenUsed="1"/>
     <w:lsdException w:name="Unresolved Mention" w:semiHidden="1" w:unhideWhenUsed="1"/>
-    <w:lsdException w:name="Smart Link" w:semiHidden="1" w:unhideWhenUsed="1"/>
   </w:latentStyles>
   <w:style w:type="paragraph" w:default="1" w:styleId="Normal">
     <w:name w:val="Normal"/>
@@ -3777,6 +3835,36 @@
     <w:unhideWhenUsed/>
     <w:rsid w:val="00A92117"/>
   </w:style>
+  <w:style w:type="paragraph" w:styleId="BalloonText">
+    <w:name w:val="Balloon Text"/>
+    <w:basedOn w:val="Normal"/>
+    <w:link w:val="BalloonTextChar"/>
+    <w:uiPriority w:val="99"/>
+    <w:semiHidden/>
+    <w:unhideWhenUsed/>
+    <w:rsid w:val="00526520"/>
+    <w:pPr>
+      <w:spacing w:line="240" w:lineRule="auto"/>
+    </w:pPr>
+    <w:rPr>
+      <w:rFonts w:ascii="Segoe UI" w:hAnsi="Segoe UI" w:cs="Segoe UI"/>
+      <w:sz w:val="18"/>
+      <w:szCs w:val="18"/>
+    </w:rPr>
+  </w:style>
+  <w:style w:type="character" w:customStyle="1" w:styleId="BalloonTextChar">
+    <w:name w:val="Balloon Text Char"/>
+    <w:basedOn w:val="DefaultParagraphFont"/>
+    <w:link w:val="BalloonText"/>
+    <w:uiPriority w:val="99"/>
+    <w:semiHidden/>
+    <w:rsid w:val="00526520"/>
+    <w:rPr>
+      <w:rFonts w:ascii="Segoe UI" w:hAnsi="Segoe UI" w:cs="Segoe UI"/>
+      <w:sz w:val="18"/>
+      <w:szCs w:val="18"/>
+    </w:rPr>
+  </w:style>
 </w:styles>
 </file>
 
@@ -4966,7 +5054,7 @@
 </file>
 
 <file path=customXml/itemProps1.xml><?xml version="1.0" encoding="utf-8"?>
-<ds:datastoreItem xmlns:ds="http://schemas.openxmlformats.org/officeDocument/2006/customXml" ds:itemID="{2395E75B-CDF9-4786-AF02-348326C591B6}">
+<ds:datastoreItem xmlns:ds="http://schemas.openxmlformats.org/officeDocument/2006/customXml" ds:itemID="{05D4F31C-A25B-47E7-B347-ABB666268DA4}">
   <ds:schemaRefs>
     <ds:schemaRef ds:uri="http://schemas.openxmlformats.org/officeDocument/2006/bibliography"/>
   </ds:schemaRefs>

</xml_diff>